<commit_message>
Documento de Arquitetura da Visão de Dados, atualizada.
</commit_message>
<xml_diff>
--- a/Gerenciamento/Documento de Arquitetura MaisTransporte.docx
+++ b/Gerenciamento/Documento de Arquitetura MaisTransporte.docx
@@ -79,16 +79,15 @@
           <w:sz w:val="28"/>
           <w:lang w:val="pt-BR"/>
         </w:rPr>
-        <w:t>1.0</w:t>
-      </w:r>
-    </w:p>
-    <w:p>
-      <w:pPr>
-        <w:pStyle w:val="InfoBlue"/>
-        <w:rPr/>
-      </w:pPr>
-      <w:r>
-        <w:rPr/>
+        <w:t>2</w:t>
+      </w:r>
+      <w:r>
+        <w:rPr>
+          <w:rFonts w:ascii="Times New Roman" w:hAnsi="Times New Roman"/>
+          <w:sz w:val="28"/>
+          <w:lang w:val="pt-BR"/>
+        </w:rPr>
+        <w:t>.0</w:t>
       </w:r>
     </w:p>
     <w:p>
@@ -113,23 +112,11 @@
           <w:textDirection w:val="lrTb"/>
           <w:docGrid w:type="default" w:linePitch="100" w:charSpace="8192"/>
         </w:sectPr>
-        <w:pStyle w:val="Ttulododocumento"/>
-        <w:rPr>
-          <w:rFonts w:ascii="Times New Roman" w:hAnsi="Times New Roman"/>
-          <w:sz w:val="28"/>
-          <w:szCs w:val="28"/>
-          <w:u w:val="single"/>
-          <w:lang w:val="pt-BR"/>
-        </w:rPr>
-      </w:pPr>
-      <w:r>
-        <w:rPr>
-          <w:rFonts w:ascii="Times New Roman" w:hAnsi="Times New Roman"/>
-          <w:sz w:val="28"/>
-          <w:szCs w:val="28"/>
-          <w:u w:val="single"/>
-          <w:lang w:val="pt-BR"/>
-        </w:rPr>
+        <w:pStyle w:val="InfoBlue"/>
+        <w:rPr/>
+      </w:pPr>
+      <w:r>
+        <w:rPr/>
       </w:r>
       <w:bookmarkStart w:id="0" w:name="_GoBack"/>
       <w:bookmarkStart w:id="1" w:name="_GoBack"/>
@@ -144,6 +131,8 @@
           <w:lang w:val="pt-BR"/>
         </w:rPr>
       </w:pPr>
+      <w:bookmarkStart w:id="2" w:name="_GoBack"/>
+      <w:bookmarkEnd w:id="2"/>
       <w:r>
         <w:rPr>
           <w:rFonts w:ascii="Times New Roman" w:hAnsi="Times New Roman"/>
@@ -184,6 +173,7 @@
               <w:rStyle w:val="Vnculodendice"/>
               <w:sz w:val="24"/>
               <w:szCs w:val="24"/>
+              <w:vanish w:val="false"/>
               <w:lang w:val="pt-BR"/>
             </w:rPr>
             <w:instrText xml:space="preserve"> TOC \z \o "1-3" \u \h</w:instrText>
@@ -194,6 +184,7 @@
               <w:rStyle w:val="Vnculodendice"/>
               <w:sz w:val="24"/>
               <w:szCs w:val="24"/>
+              <w:vanish w:val="false"/>
               <w:lang w:val="pt-BR"/>
             </w:rPr>
             <w:fldChar w:fldCharType="separate"/>
@@ -203,6 +194,7 @@
               <w:rPr>
                 <w:webHidden/>
                 <w:rStyle w:val="Vnculodendice"/>
+                <w:vanish w:val="false"/>
                 <w:sz w:val="24"/>
                 <w:szCs w:val="24"/>
                 <w:lang w:val="pt-BR"/>
@@ -290,6 +282,7 @@
               <w:rPr>
                 <w:webHidden/>
                 <w:rStyle w:val="Vnculodendice"/>
+                <w:vanish w:val="false"/>
                 <w:sz w:val="24"/>
                 <w:szCs w:val="24"/>
                 <w:lang w:val="pt-BR"/>
@@ -377,6 +370,7 @@
               <w:rPr>
                 <w:webHidden/>
                 <w:rStyle w:val="Vnculodendice"/>
+                <w:vanish w:val="false"/>
                 <w:sz w:val="24"/>
                 <w:szCs w:val="24"/>
                 <w:lang w:val="pt-BR"/>
@@ -464,6 +458,7 @@
               <w:rPr>
                 <w:webHidden/>
                 <w:rStyle w:val="Vnculodendice"/>
+                <w:vanish w:val="false"/>
                 <w:sz w:val="24"/>
                 <w:szCs w:val="24"/>
                 <w:lang w:val="pt-BR"/>
@@ -551,6 +546,7 @@
               <w:rPr>
                 <w:webHidden/>
                 <w:rStyle w:val="Vnculodendice"/>
+                <w:vanish w:val="false"/>
                 <w:sz w:val="24"/>
                 <w:szCs w:val="24"/>
                 <w:lang w:val="pt-BR"/>
@@ -638,6 +634,7 @@
               <w:rPr>
                 <w:webHidden/>
                 <w:rStyle w:val="Vnculodendice"/>
+                <w:vanish w:val="false"/>
                 <w:sz w:val="24"/>
                 <w:szCs w:val="24"/>
                 <w:lang w:val="pt-BR"/>
@@ -725,6 +722,7 @@
               <w:rPr>
                 <w:webHidden/>
                 <w:rStyle w:val="Vnculodendice"/>
+                <w:vanish w:val="false"/>
                 <w:sz w:val="24"/>
                 <w:szCs w:val="24"/>
                 <w:lang w:val="pt-BR"/>
@@ -812,6 +810,7 @@
               <w:rPr>
                 <w:webHidden/>
                 <w:rStyle w:val="Vnculodendice"/>
+                <w:vanish w:val="false"/>
                 <w:sz w:val="24"/>
                 <w:szCs w:val="24"/>
                 <w:lang w:val="pt-BR"/>
@@ -899,6 +898,7 @@
               <w:rPr>
                 <w:webHidden/>
                 <w:rStyle w:val="Vnculodendice"/>
+                <w:vanish w:val="false"/>
                 <w:sz w:val="24"/>
                 <w:szCs w:val="24"/>
                 <w:lang w:val="pt-BR"/>
@@ -986,6 +986,7 @@
               <w:rPr>
                 <w:webHidden/>
                 <w:rStyle w:val="Vnculodendice"/>
+                <w:vanish w:val="false"/>
                 <w:sz w:val="24"/>
                 <w:szCs w:val="24"/>
                 <w:lang w:val="pt-BR"/>
@@ -1073,6 +1074,7 @@
               <w:rPr>
                 <w:webHidden/>
                 <w:rStyle w:val="Vnculodendice"/>
+                <w:vanish w:val="false"/>
                 <w:sz w:val="24"/>
                 <w:szCs w:val="24"/>
                 <w:lang w:val="pt-BR"/>
@@ -1160,6 +1162,7 @@
               <w:rPr>
                 <w:webHidden/>
                 <w:rStyle w:val="Vnculodendice"/>
+                <w:vanish w:val="false"/>
                 <w:sz w:val="24"/>
                 <w:szCs w:val="24"/>
                 <w:lang w:val="pt-BR"/>
@@ -1247,6 +1250,7 @@
               <w:rPr>
                 <w:webHidden/>
                 <w:rStyle w:val="Vnculodendice"/>
+                <w:vanish w:val="false"/>
                 <w:sz w:val="24"/>
                 <w:szCs w:val="24"/>
                 <w:lang w:val="pt-BR"/>
@@ -1334,6 +1338,7 @@
               <w:rPr>
                 <w:webHidden/>
                 <w:rStyle w:val="Vnculodendice"/>
+                <w:vanish w:val="false"/>
                 <w:sz w:val="24"/>
                 <w:szCs w:val="24"/>
                 <w:lang w:val="pt-BR"/>
@@ -1396,6 +1401,7 @@
               <w:rPr>
                 <w:webHidden/>
                 <w:rStyle w:val="Vnculodendice"/>
+                <w:vanish w:val="false"/>
                 <w:lang w:val="pt-BR"/>
               </w:rPr>
               <w:t>6</w:t>
@@ -1466,6 +1472,7 @@
               <w:rPr>
                 <w:webHidden/>
                 <w:rStyle w:val="Vnculodendice"/>
+                <w:vanish w:val="false"/>
                 <w:lang w:val="pt-BR"/>
               </w:rPr>
               <w:t>7</w:t>
@@ -1552,6 +1559,7 @@
               <w:rPr>
                 <w:webHidden/>
                 <w:rStyle w:val="Vnculodendice"/>
+                <w:vanish w:val="false"/>
                 <w:lang w:val="pt-BR"/>
               </w:rPr>
               <w:t>8</w:t>
@@ -1638,6 +1646,7 @@
               <w:rPr>
                 <w:webHidden/>
                 <w:rStyle w:val="Vnculodendice"/>
+                <w:vanish w:val="false"/>
                 <w:lang w:val="pt-BR"/>
               </w:rPr>
               <w:t>9</w:t>
@@ -1724,6 +1733,7 @@
               <w:rPr>
                 <w:webHidden/>
                 <w:rStyle w:val="Vnculodendice"/>
+                <w:vanish w:val="false"/>
                 <w:sz w:val="24"/>
                 <w:szCs w:val="24"/>
                 <w:lang w:val="pt-BR"/>
@@ -1832,9 +1842,9 @@
           <w:lang w:val="pt-BR"/>
         </w:rPr>
       </w:pPr>
-      <w:bookmarkStart w:id="2" w:name="_Toc321036874"/>
-      <w:bookmarkStart w:id="3" w:name="_Toc456598586"/>
-      <w:bookmarkStart w:id="4" w:name="_Toc18206175"/>
+      <w:bookmarkStart w:id="3" w:name="_Toc18206175"/>
+      <w:bookmarkStart w:id="4" w:name="_Toc456598586"/>
+      <w:bookmarkStart w:id="5" w:name="_Toc321036874"/>
       <w:r>
         <w:rPr>
           <w:rFonts w:ascii="Times New Roman" w:hAnsi="Times New Roman"/>
@@ -1842,9 +1852,9 @@
         </w:rPr>
         <w:t>Introdução</w:t>
       </w:r>
-      <w:bookmarkEnd w:id="2"/>
       <w:bookmarkEnd w:id="3"/>
       <w:bookmarkEnd w:id="4"/>
+      <w:bookmarkEnd w:id="5"/>
     </w:p>
     <w:p>
       <w:pPr>
@@ -1856,8 +1866,6 @@
           <w:color w:val="000000"/>
         </w:rPr>
       </w:pPr>
-      <w:bookmarkStart w:id="5" w:name="_Toc456598587"/>
-      <w:bookmarkStart w:id="6" w:name="_Toc18206176"/>
       <w:r>
         <w:rPr>
           <w:color w:val="000000"/>
@@ -1877,9 +1885,9 @@
           <w:lang w:val="pt-BR"/>
         </w:rPr>
       </w:pPr>
-      <w:bookmarkStart w:id="7" w:name="_Toc456598587"/>
-      <w:bookmarkStart w:id="8" w:name="_Toc18206176"/>
-      <w:bookmarkStart w:id="9" w:name="_Toc321036875"/>
+      <w:bookmarkStart w:id="6" w:name="_Toc321036875"/>
+      <w:bookmarkStart w:id="7" w:name="_Toc18206176"/>
+      <w:bookmarkStart w:id="8" w:name="_Toc456598587"/>
       <w:r>
         <w:rPr>
           <w:rFonts w:ascii="Times New Roman" w:hAnsi="Times New Roman"/>
@@ -1889,9 +1897,9 @@
         </w:rPr>
         <w:t>Finalidade</w:t>
       </w:r>
+      <w:bookmarkEnd w:id="6"/>
       <w:bookmarkEnd w:id="7"/>
       <w:bookmarkEnd w:id="8"/>
-      <w:bookmarkEnd w:id="9"/>
     </w:p>
     <w:p>
       <w:pPr>
@@ -1902,7 +1910,6 @@
           <w:szCs w:val="24"/>
         </w:rPr>
       </w:pPr>
-      <w:bookmarkStart w:id="10" w:name="_Toc456598588"/>
       <w:r>
         <w:rPr>
           <w:sz w:val="24"/>
@@ -1923,9 +1930,9 @@
           <w:lang w:val="pt-BR"/>
         </w:rPr>
       </w:pPr>
+      <w:bookmarkStart w:id="9" w:name="_Toc321036876"/>
+      <w:bookmarkStart w:id="10" w:name="_Toc18206177"/>
       <w:bookmarkStart w:id="11" w:name="_Toc456598588"/>
-      <w:bookmarkStart w:id="12" w:name="_Toc18206177"/>
-      <w:bookmarkStart w:id="13" w:name="_Toc321036876"/>
       <w:r>
         <w:rPr>
           <w:rFonts w:ascii="Times New Roman" w:hAnsi="Times New Roman"/>
@@ -1935,9 +1942,54 @@
         </w:rPr>
         <w:t>Escopo</w:t>
       </w:r>
+      <w:bookmarkEnd w:id="9"/>
+      <w:bookmarkEnd w:id="10"/>
       <w:bookmarkEnd w:id="11"/>
+    </w:p>
+    <w:p>
+      <w:pPr>
+        <w:pStyle w:val="InfoBlue"/>
+        <w:jc w:val="both"/>
+        <w:rPr>
+          <w:sz w:val="24"/>
+          <w:szCs w:val="24"/>
+        </w:rPr>
+      </w:pPr>
+      <w:r>
+        <w:rPr>
+          <w:sz w:val="24"/>
+          <w:szCs w:val="24"/>
+        </w:rPr>
+        <w:t>Este Documento de Arquitetura de Software é aplicado ao Sistema MaisTransporte, que será desenvolvido pelos alunos Alesandro Santos, Eliane Dantas, Gilmario Santos e Natalia Costa do curso de Sistemas de Informação da Universidade Federal de Sergipe como projeto da disciplina Engenharia de Software II.</w:t>
+      </w:r>
+    </w:p>
+    <w:p>
+      <w:pPr>
+        <w:pStyle w:val="Ttulo2"/>
+        <w:ind w:left="720" w:hanging="720"/>
+        <w:jc w:val="both"/>
+        <w:rPr>
+          <w:rFonts w:ascii="Times New Roman" w:hAnsi="Times New Roman"/>
+          <w:sz w:val="24"/>
+          <w:szCs w:val="24"/>
+          <w:lang w:val="pt-BR"/>
+        </w:rPr>
+      </w:pPr>
+      <w:bookmarkStart w:id="12" w:name="_Toc18206178"/>
+      <w:bookmarkStart w:id="13" w:name="_Toc321036877"/>
+      <w:bookmarkStart w:id="14" w:name="_Toc456598589"/>
+      <w:r>
+        <w:rPr>
+          <w:rFonts w:ascii="Times New Roman" w:hAnsi="Times New Roman"/>
+          <w:sz w:val="24"/>
+          <w:szCs w:val="24"/>
+          <w:lang w:val="pt-BR"/>
+        </w:rPr>
+        <w:t>Definições, Acrônimos e Abreviações</w:t>
+      </w:r>
       <w:bookmarkEnd w:id="12"/>
       <w:bookmarkEnd w:id="13"/>
+      <w:bookmarkEnd w:id="14"/>
     </w:p>
     <w:p>
       <w:pPr>
@@ -1948,13 +2000,12 @@
           <w:szCs w:val="24"/>
         </w:rPr>
       </w:pPr>
-      <w:bookmarkStart w:id="14" w:name="_Toc456598589"/>
-      <w:r>
-        <w:rPr>
-          <w:sz w:val="24"/>
-          <w:szCs w:val="24"/>
-        </w:rPr>
-        <w:t>Este Documento de Arquitetura de Software é aplicado ao Sistema MaisTransporte, que será desenvolvido pelos alunos Alesandro Santos, Eliane Dantas, Gilmario Santos e Natalia Costa do curso de Sistemas de Informação da Universidade Federal de Sergipe como projeto da disciplina Engenharia de Software II.</w:t>
+      <w:r>
+        <w:rPr>
+          <w:sz w:val="24"/>
+          <w:szCs w:val="24"/>
+        </w:rPr>
+        <w:t>Todas as definições, juntamente com os termos, acrônimos e abreviações necessárias à adequada interpretação e entendimento deste documento podem ser encontradas no documento de Glossário do Projeto.</w:t>
       </w:r>
     </w:p>
     <w:p>
@@ -1969,9 +2020,9 @@
           <w:lang w:val="pt-BR"/>
         </w:rPr>
       </w:pPr>
-      <w:bookmarkStart w:id="15" w:name="_Toc456598589"/>
-      <w:bookmarkStart w:id="16" w:name="_Toc321036877"/>
-      <w:bookmarkStart w:id="17" w:name="_Toc18206178"/>
+      <w:bookmarkStart w:id="15" w:name="_Toc321036878"/>
+      <w:bookmarkStart w:id="16" w:name="_Toc456598590"/>
+      <w:bookmarkStart w:id="17" w:name="_Toc18206179"/>
       <w:r>
         <w:rPr>
           <w:rFonts w:ascii="Times New Roman" w:hAnsi="Times New Roman"/>
@@ -1979,56 +2030,11 @@
           <w:szCs w:val="24"/>
           <w:lang w:val="pt-BR"/>
         </w:rPr>
-        <w:t>Definições, Acrônimos e Abreviações</w:t>
+        <w:t>Referências</w:t>
       </w:r>
       <w:bookmarkEnd w:id="15"/>
       <w:bookmarkEnd w:id="16"/>
       <w:bookmarkEnd w:id="17"/>
-    </w:p>
-    <w:p>
-      <w:pPr>
-        <w:pStyle w:val="InfoBlue"/>
-        <w:jc w:val="both"/>
-        <w:rPr>
-          <w:sz w:val="24"/>
-          <w:szCs w:val="24"/>
-        </w:rPr>
-      </w:pPr>
-      <w:r>
-        <w:rPr>
-          <w:sz w:val="24"/>
-          <w:szCs w:val="24"/>
-        </w:rPr>
-        <w:t>Todas as definições, juntamente com os termos, acrônimos e abreviações necessárias à adequada interpretação e entendimento deste documento podem ser encontradas no documento de Glossário do Projeto.</w:t>
-      </w:r>
-    </w:p>
-    <w:p>
-      <w:pPr>
-        <w:pStyle w:val="Ttulo2"/>
-        <w:ind w:left="720" w:hanging="720"/>
-        <w:jc w:val="both"/>
-        <w:rPr>
-          <w:rFonts w:ascii="Times New Roman" w:hAnsi="Times New Roman"/>
-          <w:sz w:val="24"/>
-          <w:szCs w:val="24"/>
-          <w:lang w:val="pt-BR"/>
-        </w:rPr>
-      </w:pPr>
-      <w:bookmarkStart w:id="18" w:name="_Toc18206179"/>
-      <w:bookmarkStart w:id="19" w:name="_Toc456598590"/>
-      <w:bookmarkStart w:id="20" w:name="_Toc321036878"/>
-      <w:r>
-        <w:rPr>
-          <w:rFonts w:ascii="Times New Roman" w:hAnsi="Times New Roman"/>
-          <w:sz w:val="24"/>
-          <w:szCs w:val="24"/>
-          <w:lang w:val="pt-BR"/>
-        </w:rPr>
-        <w:t>Referências</w:t>
-      </w:r>
-      <w:bookmarkEnd w:id="18"/>
-      <w:bookmarkEnd w:id="19"/>
-      <w:bookmarkEnd w:id="20"/>
     </w:p>
     <w:p>
       <w:pPr>
@@ -2190,9 +2196,9 @@
           <w:lang w:val="pt-BR"/>
         </w:rPr>
       </w:pPr>
-      <w:bookmarkStart w:id="21" w:name="_Toc18206180"/>
-      <w:bookmarkStart w:id="22" w:name="_Toc321036879"/>
-      <w:bookmarkStart w:id="23" w:name="_Toc456598591"/>
+      <w:bookmarkStart w:id="18" w:name="_Toc456598591"/>
+      <w:bookmarkStart w:id="19" w:name="_Toc321036879"/>
+      <w:bookmarkStart w:id="20" w:name="_Toc18206180"/>
       <w:r>
         <w:rPr>
           <w:rFonts w:ascii="Times New Roman" w:hAnsi="Times New Roman"/>
@@ -2202,9 +2208,9 @@
         </w:rPr>
         <w:t>Visão Geral</w:t>
       </w:r>
-      <w:bookmarkEnd w:id="21"/>
-      <w:bookmarkEnd w:id="22"/>
-      <w:bookmarkEnd w:id="23"/>
+      <w:bookmarkEnd w:id="18"/>
+      <w:bookmarkEnd w:id="19"/>
+      <w:bookmarkEnd w:id="20"/>
     </w:p>
     <w:p>
       <w:pPr>
@@ -2464,8 +2470,8 @@
           <w:lang w:val="pt-BR"/>
         </w:rPr>
       </w:pPr>
-      <w:bookmarkStart w:id="24" w:name="_Toc321036880"/>
-      <w:bookmarkStart w:id="25" w:name="_Toc18206181"/>
+      <w:bookmarkStart w:id="21" w:name="_Toc18206181"/>
+      <w:bookmarkStart w:id="22" w:name="_Toc321036880"/>
       <w:r>
         <w:rPr>
           <w:rFonts w:ascii="Times New Roman" w:hAnsi="Times New Roman"/>
@@ -2473,8 +2479,8 @@
         </w:rPr>
         <w:t>Representação Arquitetural</w:t>
       </w:r>
-      <w:bookmarkEnd w:id="24"/>
-      <w:bookmarkEnd w:id="25"/>
+      <w:bookmarkEnd w:id="21"/>
+      <w:bookmarkEnd w:id="22"/>
     </w:p>
     <w:p>
       <w:pPr>
@@ -2570,8 +2576,8 @@
           <w:lang w:val="pt-BR"/>
         </w:rPr>
       </w:pPr>
-      <w:bookmarkStart w:id="26" w:name="_Toc18206182"/>
-      <w:bookmarkStart w:id="27" w:name="_Toc321036881"/>
+      <w:bookmarkStart w:id="23" w:name="_Toc321036881"/>
+      <w:bookmarkStart w:id="24" w:name="_Toc18206182"/>
       <w:r>
         <w:rPr>
           <w:rFonts w:ascii="Times New Roman" w:hAnsi="Times New Roman"/>
@@ -2579,8 +2585,8 @@
         </w:rPr>
         <w:t>Metas e Restrições da Arquitetura</w:t>
       </w:r>
-      <w:bookmarkEnd w:id="26"/>
-      <w:bookmarkEnd w:id="27"/>
+      <w:bookmarkEnd w:id="23"/>
+      <w:bookmarkEnd w:id="24"/>
     </w:p>
     <w:p>
       <w:pPr>
@@ -2663,8 +2669,8 @@
           <w:lang w:val="pt-BR"/>
         </w:rPr>
       </w:pPr>
-      <w:bookmarkStart w:id="28" w:name="_Toc321036882"/>
-      <w:bookmarkStart w:id="29" w:name="_Toc18206183"/>
+      <w:bookmarkStart w:id="25" w:name="_Toc18206183"/>
+      <w:bookmarkStart w:id="26" w:name="_Toc321036882"/>
       <w:r>
         <w:rPr>
           <w:rFonts w:ascii="Times New Roman" w:hAnsi="Times New Roman"/>
@@ -2672,8 +2678,8 @@
         </w:rPr>
         <w:t>Visão de Casos de Uso</w:t>
       </w:r>
-      <w:bookmarkEnd w:id="28"/>
-      <w:bookmarkEnd w:id="29"/>
+      <w:bookmarkEnd w:id="25"/>
+      <w:bookmarkEnd w:id="26"/>
     </w:p>
     <w:p>
       <w:pPr>
@@ -2710,21 +2716,7 @@
           <w:sz w:val="24"/>
           <w:szCs w:val="24"/>
         </w:rPr>
-        <w:t xml:space="preserve">CSU01 – </w:t>
-      </w:r>
-      <w:r>
-        <w:rPr>
-          <w:sz w:val="24"/>
-          <w:szCs w:val="24"/>
-        </w:rPr>
-        <w:t>Autenticar Usuário</w:t>
-      </w:r>
-      <w:r>
-        <w:rPr>
-          <w:sz w:val="24"/>
-          <w:szCs w:val="24"/>
-        </w:rPr>
-        <w:t>;</w:t>
+        <w:t>CSU01 – Autenticar Usuário;</w:t>
       </w:r>
     </w:p>
     <w:p>
@@ -2745,21 +2737,7 @@
           <w:sz w:val="24"/>
           <w:szCs w:val="24"/>
         </w:rPr>
-        <w:t xml:space="preserve">CSU02 – </w:t>
-      </w:r>
-      <w:r>
-        <w:rPr>
-          <w:sz w:val="24"/>
-          <w:szCs w:val="24"/>
-        </w:rPr>
-        <w:t>Manter Viagem</w:t>
-      </w:r>
-      <w:r>
-        <w:rPr>
-          <w:sz w:val="24"/>
-          <w:szCs w:val="24"/>
-        </w:rPr>
-        <w:t>;</w:t>
+        <w:t>CSU02 – Manter Viagem;</w:t>
       </w:r>
     </w:p>
     <w:p>
@@ -2780,21 +2758,7 @@
           <w:sz w:val="24"/>
           <w:szCs w:val="24"/>
         </w:rPr>
-        <w:t xml:space="preserve">CSU03 – </w:t>
-      </w:r>
-      <w:r>
-        <w:rPr>
-          <w:sz w:val="24"/>
-          <w:szCs w:val="24"/>
-        </w:rPr>
-        <w:t>Validar Motorista</w:t>
-      </w:r>
-      <w:r>
-        <w:rPr>
-          <w:sz w:val="24"/>
-          <w:szCs w:val="24"/>
-        </w:rPr>
-        <w:t>;</w:t>
+        <w:t>CSU03 – Validar Motorista;</w:t>
       </w:r>
     </w:p>
     <w:p>
@@ -2815,21 +2779,7 @@
           <w:sz w:val="24"/>
           <w:szCs w:val="24"/>
         </w:rPr>
-        <w:t xml:space="preserve">CSU04 – </w:t>
-      </w:r>
-      <w:r>
-        <w:rPr>
-          <w:sz w:val="24"/>
-          <w:szCs w:val="24"/>
-        </w:rPr>
-        <w:t>Reservar Vaga de Viagem</w:t>
-      </w:r>
-      <w:r>
-        <w:rPr>
-          <w:sz w:val="24"/>
-          <w:szCs w:val="24"/>
-        </w:rPr>
-        <w:t>;</w:t>
+        <w:t>CSU04 – Reservar Vaga de Viagem;</w:t>
       </w:r>
     </w:p>
     <w:p>
@@ -2850,21 +2800,7 @@
           <w:sz w:val="24"/>
           <w:szCs w:val="24"/>
         </w:rPr>
-        <w:t xml:space="preserve">CSU05 – </w:t>
-      </w:r>
-      <w:r>
-        <w:rPr>
-          <w:sz w:val="24"/>
-          <w:szCs w:val="24"/>
-        </w:rPr>
-        <w:t>Avaliar Viagem</w:t>
-      </w:r>
-      <w:r>
-        <w:rPr>
-          <w:sz w:val="24"/>
-          <w:szCs w:val="24"/>
-        </w:rPr>
-        <w:t>;</w:t>
+        <w:t>CSU05 – Avaliar Viagem;</w:t>
       </w:r>
     </w:p>
     <w:p>
@@ -2885,21 +2821,7 @@
           <w:sz w:val="24"/>
           <w:szCs w:val="24"/>
         </w:rPr>
-        <w:t xml:space="preserve">CSU06 – </w:t>
-      </w:r>
-      <w:r>
-        <w:rPr>
-          <w:sz w:val="24"/>
-          <w:szCs w:val="24"/>
-        </w:rPr>
-        <w:t>Manter Sugestão de Viagem</w:t>
-      </w:r>
-      <w:r>
-        <w:rPr>
-          <w:sz w:val="24"/>
-          <w:szCs w:val="24"/>
-        </w:rPr>
-        <w:t>;</w:t>
+        <w:t>CSU06 – Manter Sugestão de Viagem;</w:t>
       </w:r>
     </w:p>
     <w:p>
@@ -2920,21 +2842,7 @@
           <w:sz w:val="24"/>
           <w:szCs w:val="24"/>
         </w:rPr>
-        <w:t xml:space="preserve">CSU07 – </w:t>
-      </w:r>
-      <w:r>
-        <w:rPr>
-          <w:sz w:val="24"/>
-          <w:szCs w:val="24"/>
-        </w:rPr>
-        <w:t>Manter Usuário</w:t>
-      </w:r>
-      <w:r>
-        <w:rPr>
-          <w:sz w:val="24"/>
-          <w:szCs w:val="24"/>
-        </w:rPr>
-        <w:t>;</w:t>
+        <w:t>CSU07 – Manter Usuário;</w:t>
       </w:r>
     </w:p>
     <w:p>
@@ -2955,21 +2863,7 @@
           <w:sz w:val="24"/>
           <w:szCs w:val="24"/>
         </w:rPr>
-        <w:t xml:space="preserve">CSU08 – </w:t>
-      </w:r>
-      <w:r>
-        <w:rPr>
-          <w:sz w:val="24"/>
-          <w:szCs w:val="24"/>
-        </w:rPr>
-        <w:t>Manter Veículo</w:t>
-      </w:r>
-      <w:r>
-        <w:rPr>
-          <w:sz w:val="24"/>
-          <w:szCs w:val="24"/>
-        </w:rPr>
-        <w:t>;</w:t>
+        <w:t>CSU08 – Manter Veículo;</w:t>
       </w:r>
     </w:p>
     <w:p>
@@ -2990,21 +2884,7 @@
           <w:sz w:val="24"/>
           <w:szCs w:val="24"/>
         </w:rPr>
-        <w:t xml:space="preserve">CSU09 – </w:t>
-      </w:r>
-      <w:r>
-        <w:rPr>
-          <w:sz w:val="24"/>
-          <w:szCs w:val="24"/>
-        </w:rPr>
-        <w:t>Cancelar Reserva de Passagem</w:t>
-      </w:r>
-      <w:r>
-        <w:rPr>
-          <w:sz w:val="24"/>
-          <w:szCs w:val="24"/>
-        </w:rPr>
-        <w:t>;</w:t>
+        <w:t>CSU09 – Cancelar Reserva de Passagem;</w:t>
       </w:r>
     </w:p>
     <w:p>
@@ -3025,21 +2905,7 @@
           <w:sz w:val="24"/>
           <w:szCs w:val="24"/>
         </w:rPr>
-        <w:t xml:space="preserve">CSU10 – </w:t>
-      </w:r>
-      <w:r>
-        <w:rPr>
-          <w:sz w:val="24"/>
-          <w:szCs w:val="24"/>
-        </w:rPr>
-        <w:t>Reembolsar Valor</w:t>
-      </w:r>
-      <w:r>
-        <w:rPr>
-          <w:sz w:val="24"/>
-          <w:szCs w:val="24"/>
-        </w:rPr>
-        <w:t>;</w:t>
+        <w:t>CSU10 – Reembolsar Valor;</w:t>
       </w:r>
     </w:p>
     <w:p>
@@ -3054,7 +2920,11 @@
         </w:rPr>
       </w:pPr>
       <w:r>
-        <w:rPr/>
+        <w:rPr>
+          <w:sz w:val="24"/>
+          <w:szCs w:val="24"/>
+          <w:lang w:val="pt-BR"/>
+        </w:rPr>
       </w:r>
     </w:p>
     <w:p>
@@ -3070,7 +2940,9 @@
         </w:rPr>
       </w:pPr>
       <w:r>
-        <w:rPr/>
+        <w:rPr>
+          <w:lang w:val="pt-BR"/>
+        </w:rPr>
       </w:r>
     </w:p>
     <w:p>
@@ -3086,7 +2958,9 @@
         </w:rPr>
       </w:pPr>
       <w:r>
-        <w:rPr/>
+        <w:rPr>
+          <w:lang w:val="pt-BR"/>
+        </w:rPr>
       </w:r>
     </w:p>
     <w:p>
@@ -3102,7 +2976,9 @@
         </w:rPr>
       </w:pPr>
       <w:r>
-        <w:rPr/>
+        <w:rPr>
+          <w:lang w:val="pt-BR"/>
+        </w:rPr>
       </w:r>
     </w:p>
     <w:p>
@@ -3118,7 +2994,9 @@
         </w:rPr>
       </w:pPr>
       <w:r>
-        <w:rPr/>
+        <w:rPr>
+          <w:lang w:val="pt-BR"/>
+        </w:rPr>
       </w:r>
     </w:p>
     <w:p>
@@ -3134,9 +3012,11 @@
         </w:rPr>
       </w:pPr>
       <w:r>
-        <w:rPr/>
+        <w:rPr>
+          <w:lang w:val="pt-BR"/>
+        </w:rPr>
         <w:drawing>
-          <wp:anchor behindDoc="0" distT="0" distB="0" distL="0" distR="0" simplePos="0" locked="0" layoutInCell="0" allowOverlap="1" relativeHeight="7">
+          <wp:anchor behindDoc="0" distT="0" distB="0" distL="0" distR="0" simplePos="0" locked="0" layoutInCell="0" allowOverlap="1" relativeHeight="6">
             <wp:simplePos x="0" y="0"/>
             <wp:positionH relativeFrom="column">
               <wp:posOffset>971550</wp:posOffset>
@@ -3162,7 +3042,7 @@
                   </pic:nvPicPr>
                   <pic:blipFill>
                     <a:blip r:embed="rId3"/>
-                    <a:srcRect l="14631" t="5069" r="9869" b="10650"/>
+                    <a:srcRect l="14626" t="5069" r="9869" b="10650"/>
                     <a:stretch>
                       <a:fillRect/>
                     </a:stretch>
@@ -3200,7 +3080,12 @@
         </w:rPr>
       </w:pPr>
       <w:r>
-        <w:rPr/>
+        <w:rPr>
+          <w:rFonts w:ascii="Times New Roman" w:hAnsi="Times New Roman"/>
+          <w:sz w:val="24"/>
+          <w:szCs w:val="24"/>
+          <w:lang w:val="pt-BR"/>
+        </w:rPr>
       </w:r>
     </w:p>
     <w:p>
@@ -3216,7 +3101,11 @@
         </w:rPr>
       </w:pPr>
       <w:r>
-        <w:rPr/>
+        <w:rPr>
+          <w:sz w:val="24"/>
+          <w:szCs w:val="24"/>
+          <w:lang w:val="pt-BR"/>
+        </w:rPr>
       </w:r>
     </w:p>
     <w:p>
@@ -3232,7 +3121,11 @@
         </w:rPr>
       </w:pPr>
       <w:r>
-        <w:rPr/>
+        <w:rPr>
+          <w:sz w:val="24"/>
+          <w:szCs w:val="24"/>
+          <w:lang w:val="pt-BR"/>
+        </w:rPr>
       </w:r>
     </w:p>
     <w:p>
@@ -3248,7 +3141,11 @@
         </w:rPr>
       </w:pPr>
       <w:r>
-        <w:rPr/>
+        <w:rPr>
+          <w:sz w:val="24"/>
+          <w:szCs w:val="24"/>
+          <w:lang w:val="pt-BR"/>
+        </w:rPr>
       </w:r>
     </w:p>
     <w:p>
@@ -3264,7 +3161,11 @@
         </w:rPr>
       </w:pPr>
       <w:r>
-        <w:rPr/>
+        <w:rPr>
+          <w:sz w:val="24"/>
+          <w:szCs w:val="24"/>
+          <w:lang w:val="pt-BR"/>
+        </w:rPr>
       </w:r>
     </w:p>
     <w:p>
@@ -3277,7 +3178,10 @@
         </w:rPr>
       </w:pPr>
       <w:r>
-        <w:rPr/>
+        <w:rPr>
+          <w:sz w:val="24"/>
+          <w:szCs w:val="24"/>
+        </w:rPr>
       </w:r>
     </w:p>
     <w:p>
@@ -3290,7 +3194,10 @@
         </w:rPr>
       </w:pPr>
       <w:r>
-        <w:rPr/>
+        <w:rPr>
+          <w:sz w:val="24"/>
+          <w:szCs w:val="24"/>
+        </w:rPr>
       </w:r>
     </w:p>
     <w:p>
@@ -3303,7 +3210,10 @@
         </w:rPr>
       </w:pPr>
       <w:r>
-        <w:rPr/>
+        <w:rPr>
+          <w:sz w:val="24"/>
+          <w:szCs w:val="24"/>
+        </w:rPr>
       </w:r>
     </w:p>
     <w:p>
@@ -3316,7 +3226,10 @@
         </w:rPr>
       </w:pPr>
       <w:r>
-        <w:rPr/>
+        <w:rPr>
+          <w:sz w:val="24"/>
+          <w:szCs w:val="24"/>
+        </w:rPr>
       </w:r>
     </w:p>
     <w:p>
@@ -3329,7 +3242,10 @@
         </w:rPr>
       </w:pPr>
       <w:r>
-        <w:rPr/>
+        <w:rPr>
+          <w:sz w:val="24"/>
+          <w:szCs w:val="24"/>
+        </w:rPr>
       </w:r>
     </w:p>
     <w:p>
@@ -3342,7 +3258,10 @@
         </w:rPr>
       </w:pPr>
       <w:r>
-        <w:rPr/>
+        <w:rPr>
+          <w:sz w:val="24"/>
+          <w:szCs w:val="24"/>
+        </w:rPr>
       </w:r>
     </w:p>
     <w:p>
@@ -3355,7 +3274,10 @@
         </w:rPr>
       </w:pPr>
       <w:r>
-        <w:rPr/>
+        <w:rPr>
+          <w:sz w:val="24"/>
+          <w:szCs w:val="24"/>
+        </w:rPr>
       </w:r>
     </w:p>
     <w:p>
@@ -3368,7 +3290,10 @@
         </w:rPr>
       </w:pPr>
       <w:r>
-        <w:rPr/>
+        <w:rPr>
+          <w:sz w:val="24"/>
+          <w:szCs w:val="24"/>
+        </w:rPr>
       </w:r>
     </w:p>
     <w:p>
@@ -3381,7 +3306,10 @@
         </w:rPr>
       </w:pPr>
       <w:r>
-        <w:rPr/>
+        <w:rPr>
+          <w:sz w:val="24"/>
+          <w:szCs w:val="24"/>
+        </w:rPr>
       </w:r>
     </w:p>
     <w:p>
@@ -3418,7 +3346,9 @@
         </w:rPr>
       </w:pPr>
       <w:r>
-        <w:rPr/>
+        <w:rPr>
+          <w:lang w:val="pt-BR"/>
+        </w:rPr>
       </w:r>
     </w:p>
     <w:p>
@@ -3433,8 +3363,8 @@
           <w:lang w:val="pt-BR"/>
         </w:rPr>
       </w:pPr>
-      <w:bookmarkStart w:id="30" w:name="_Toc18206184"/>
-      <w:bookmarkStart w:id="31" w:name="_Toc321036883"/>
+      <w:bookmarkStart w:id="27" w:name="_Toc321036883"/>
+      <w:bookmarkStart w:id="28" w:name="_Toc18206184"/>
       <w:r>
         <w:rPr>
           <w:rFonts w:ascii="Times New Roman" w:hAnsi="Times New Roman"/>
@@ -3444,8 +3374,8 @@
         </w:rPr>
         <w:t>Realizações de Casos de Uso</w:t>
       </w:r>
-      <w:bookmarkEnd w:id="30"/>
-      <w:bookmarkEnd w:id="31"/>
+      <w:bookmarkEnd w:id="27"/>
+      <w:bookmarkEnd w:id="28"/>
     </w:p>
     <w:p>
       <w:pPr>
@@ -3474,8 +3404,8 @@
           <w:lang w:val="pt-BR"/>
         </w:rPr>
       </w:pPr>
-      <w:bookmarkStart w:id="32" w:name="_Toc321036884"/>
-      <w:bookmarkStart w:id="33" w:name="_Toc18206185"/>
+      <w:bookmarkStart w:id="29" w:name="_Toc18206185"/>
+      <w:bookmarkStart w:id="30" w:name="_Toc321036884"/>
       <w:r>
         <w:rPr>
           <w:rFonts w:ascii="Times New Roman" w:hAnsi="Times New Roman"/>
@@ -3483,8 +3413,8 @@
         </w:rPr>
         <w:t>Visão Lógica</w:t>
       </w:r>
-      <w:bookmarkEnd w:id="32"/>
-      <w:bookmarkEnd w:id="33"/>
+      <w:bookmarkEnd w:id="29"/>
+      <w:bookmarkEnd w:id="30"/>
     </w:p>
     <w:p>
       <w:pPr>
@@ -3498,8 +3428,8 @@
           <w:lang w:val="pt-BR"/>
         </w:rPr>
       </w:pPr>
-      <w:bookmarkStart w:id="34" w:name="_Toc321036885"/>
-      <w:bookmarkStart w:id="35" w:name="_Toc18206186"/>
+      <w:bookmarkStart w:id="31" w:name="_Toc18206186"/>
+      <w:bookmarkStart w:id="32" w:name="_Toc321036885"/>
       <w:r>
         <w:rPr>
           <w:rFonts w:ascii="Times New Roman" w:hAnsi="Times New Roman"/>
@@ -3509,8 +3439,8 @@
         </w:rPr>
         <w:t>Visão Geral</w:t>
       </w:r>
-      <w:bookmarkEnd w:id="34"/>
-      <w:bookmarkEnd w:id="35"/>
+      <w:bookmarkEnd w:id="31"/>
+      <w:bookmarkEnd w:id="32"/>
     </w:p>
     <w:p>
       <w:pPr>
@@ -3633,8 +3563,8 @@
           <w:lang w:val="pt-BR"/>
         </w:rPr>
       </w:pPr>
-      <w:bookmarkStart w:id="36" w:name="_Toc321036886"/>
-      <w:bookmarkStart w:id="37" w:name="_Toc18206187"/>
+      <w:bookmarkStart w:id="33" w:name="_Toc18206187"/>
+      <w:bookmarkStart w:id="34" w:name="_Toc321036886"/>
       <w:r>
         <w:rPr>
           <w:rFonts w:ascii="Times New Roman" w:hAnsi="Times New Roman"/>
@@ -3644,8 +3574,8 @@
         </w:rPr>
         <w:t>Pacotes de Design Significativos do Ponto de Vista da Arquitetura</w:t>
       </w:r>
-      <w:bookmarkEnd w:id="36"/>
-      <w:bookmarkEnd w:id="37"/>
+      <w:bookmarkEnd w:id="33"/>
+      <w:bookmarkEnd w:id="34"/>
     </w:p>
     <w:p>
       <w:pPr>
@@ -3738,14 +3668,14 @@
           <w:lang w:val="pt-BR" w:eastAsia="pt-BR"/>
         </w:rPr>
       </w:pPr>
-      <w:bookmarkStart w:id="38" w:name="_Toc321036887"/>
+      <w:bookmarkStart w:id="35" w:name="_Toc321036887"/>
       <w:r>
         <w:rPr>
           <w:lang w:val="pt-BR"/>
         </w:rPr>
         <w:t>Diagrama de componentes</w:t>
       </w:r>
-      <w:bookmarkEnd w:id="38"/>
+      <w:bookmarkEnd w:id="35"/>
     </w:p>
     <w:p>
       <w:pPr>
@@ -3820,8 +3750,8 @@
         <w:jc w:val="both"/>
         <w:rPr/>
       </w:pPr>
-      <w:bookmarkStart w:id="39" w:name="_Toc18206189"/>
-      <w:bookmarkStart w:id="40" w:name="_Toc321036889"/>
+      <w:bookmarkStart w:id="36" w:name="_Toc321036889"/>
+      <w:bookmarkStart w:id="37" w:name="_Toc18206189"/>
       <w:r>
         <w:rPr>
           <w:rFonts w:ascii="Times New Roman" w:hAnsi="Times New Roman"/>
@@ -3829,8 +3759,8 @@
         </w:rPr>
         <w:t>Visão de Implantação</w:t>
       </w:r>
-      <w:bookmarkEnd w:id="39"/>
-      <w:bookmarkEnd w:id="40"/>
+      <w:bookmarkEnd w:id="36"/>
+      <w:bookmarkEnd w:id="37"/>
     </w:p>
     <w:p>
       <w:pPr>
@@ -3840,7 +3770,6 @@
           <w:lang w:val="pt-BR"/>
         </w:rPr>
       </w:pPr>
-      <w:bookmarkStart w:id="41" w:name="_Toc321036894"/>
       <w:r>
         <w:rPr/>
         <w:drawing>
@@ -3958,8 +3887,8 @@
         <w:jc w:val="both"/>
         <w:rPr/>
       </w:pPr>
-      <w:bookmarkStart w:id="42" w:name="_Toc18206193"/>
-      <w:bookmarkStart w:id="43" w:name="_Toc321036891"/>
+      <w:bookmarkStart w:id="38" w:name="_Toc321036891"/>
+      <w:bookmarkStart w:id="39" w:name="_Toc18206193"/>
       <w:r>
         <w:rPr>
           <w:rFonts w:ascii="Times New Roman" w:hAnsi="Times New Roman"/>
@@ -3967,31 +3896,35 @@
         </w:rPr>
         <w:t xml:space="preserve">Visão de Dados </w:t>
       </w:r>
-      <w:bookmarkEnd w:id="42"/>
-      <w:bookmarkEnd w:id="43"/>
-      <w:r>
-        <w:rPr>
-          <w:rFonts w:ascii="Times New Roman" w:hAnsi="Times New Roman"/>
-          <w:lang w:val="pt-BR"/>
-        </w:rPr>
-        <w:t>(Parcial)</w:t>
-      </w:r>
-    </w:p>
-    <w:p>
-      <w:pPr>
-        <w:pStyle w:val="Normal"/>
+      <w:bookmarkEnd w:id="38"/>
+      <w:bookmarkEnd w:id="39"/>
+    </w:p>
+    <w:p>
+      <w:pPr>
+        <w:pStyle w:val="Corpodotexto"/>
+        <w:ind w:left="0" w:hanging="0"/>
         <w:jc w:val="center"/>
         <w:rPr>
+          <w:sz w:val="24"/>
+          <w:szCs w:val="24"/>
           <w:lang w:val="pt-BR"/>
         </w:rPr>
       </w:pPr>
       <w:r>
         <w:rPr/>
         <w:drawing>
-          <wp:inline distT="0" distB="0" distL="0" distR="0">
-            <wp:extent cx="5943600" cy="5495925"/>
+          <wp:anchor behindDoc="0" distT="0" distB="0" distL="0" distR="0" simplePos="0" locked="0" layoutInCell="0" allowOverlap="1" relativeHeight="7">
+            <wp:simplePos x="0" y="0"/>
+            <wp:positionH relativeFrom="column">
+              <wp:align>center</wp:align>
+            </wp:positionH>
+            <wp:positionV relativeFrom="paragraph">
+              <wp:posOffset>635</wp:posOffset>
+            </wp:positionV>
+            <wp:extent cx="5943600" cy="3832225"/>
             <wp:effectExtent l="0" t="0" r="0" b="0"/>
-            <wp:docPr id="5" name="Imagem 11" descr=""/>
+            <wp:wrapSquare wrapText="largest"/>
+            <wp:docPr id="5" name="Figura2" descr=""/>
             <wp:cNvGraphicFramePr>
               <a:graphicFrameLocks xmlns:a="http://schemas.openxmlformats.org/drawingml/2006/main" noChangeAspect="1"/>
             </wp:cNvGraphicFramePr>
@@ -3999,7 +3932,7 @@
               <a:graphicData uri="http://schemas.openxmlformats.org/drawingml/2006/picture">
                 <pic:pic xmlns:pic="http://schemas.openxmlformats.org/drawingml/2006/picture">
                   <pic:nvPicPr>
-                    <pic:cNvPr id="5" name="Imagem 11" descr=""/>
+                    <pic:cNvPr id="5" name="Figura2" descr=""/>
                     <pic:cNvPicPr>
                       <a:picLocks noChangeAspect="1" noChangeArrowheads="1"/>
                     </pic:cNvPicPr>
@@ -4013,7 +3946,7 @@
                   <pic:spPr bwMode="auto">
                     <a:xfrm>
                       <a:off x="0" y="0"/>
-                      <a:ext cx="5943600" cy="5495925"/>
+                      <a:ext cx="5943600" cy="3832225"/>
                     </a:xfrm>
                     <a:prstGeom prst="rect">
                       <a:avLst/>
@@ -4022,7 +3955,7 @@
                 </pic:pic>
               </a:graphicData>
             </a:graphic>
-          </wp:inline>
+          </wp:anchor>
         </w:drawing>
       </w:r>
     </w:p>
@@ -4071,8 +4004,8 @@
           <w:lang w:val="pt-BR"/>
         </w:rPr>
       </w:pPr>
-      <w:bookmarkStart w:id="44" w:name="_Toc18206194"/>
-      <w:bookmarkStart w:id="45" w:name="_Toc321036892"/>
+      <w:bookmarkStart w:id="40" w:name="_Toc321036892"/>
+      <w:bookmarkStart w:id="41" w:name="_Toc18206194"/>
       <w:r>
         <w:rPr>
           <w:rFonts w:ascii="Times New Roman" w:hAnsi="Times New Roman"/>
@@ -4080,8 +4013,8 @@
         </w:rPr>
         <w:t>Tamanho e Desempenho</w:t>
       </w:r>
-      <w:bookmarkEnd w:id="44"/>
-      <w:bookmarkEnd w:id="45"/>
+      <w:bookmarkEnd w:id="40"/>
+      <w:bookmarkEnd w:id="41"/>
     </w:p>
     <w:p>
       <w:pPr>
@@ -4110,8 +4043,8 @@
           <w:lang w:val="pt-BR"/>
         </w:rPr>
       </w:pPr>
-      <w:bookmarkStart w:id="46" w:name="_Toc18206195"/>
-      <w:bookmarkStart w:id="47" w:name="_Toc321036893"/>
+      <w:bookmarkStart w:id="42" w:name="_Toc321036893"/>
+      <w:bookmarkStart w:id="43" w:name="_Toc18206195"/>
       <w:r>
         <w:rPr>
           <w:rFonts w:ascii="Times New Roman" w:hAnsi="Times New Roman"/>
@@ -4119,8 +4052,8 @@
         </w:rPr>
         <w:t>Qualidade</w:t>
       </w:r>
-      <w:bookmarkEnd w:id="46"/>
-      <w:bookmarkEnd w:id="47"/>
+      <w:bookmarkEnd w:id="42"/>
+      <w:bookmarkEnd w:id="43"/>
     </w:p>
     <w:p>
       <w:pPr>
@@ -4146,7 +4079,7 @@
           <w:lang w:val="pt-BR"/>
         </w:rPr>
       </w:pPr>
-      <w:bookmarkStart w:id="48" w:name="_Toc321036894"/>
+      <w:bookmarkStart w:id="44" w:name="_Toc321036894"/>
       <w:r>
         <w:rPr>
           <w:rFonts w:ascii="Times New Roman" w:hAnsi="Times New Roman"/>
@@ -4154,7 +4087,7 @@
         </w:rPr>
         <w:t>Exceções</w:t>
       </w:r>
-      <w:bookmarkEnd w:id="48"/>
+      <w:bookmarkEnd w:id="44"/>
     </w:p>
     <w:p>
       <w:pPr>
@@ -4620,7 +4553,15 @@
           </w:r>
           <w:r>
             <w:rPr/>
-            <w:t xml:space="preserve"> 1.0</w:t>
+            <w:t xml:space="preserve"> </w:t>
+          </w:r>
+          <w:r>
+            <w:rPr/>
+            <w:t>2</w:t>
+          </w:r>
+          <w:r>
+            <w:rPr/>
+            <w:t>.0</w:t>
           </w:r>
         </w:p>
       </w:tc>
@@ -4688,7 +4629,19 @@
             <w:rPr>
               <w:lang w:val="pt-BR"/>
             </w:rPr>
-            <w:t>Data: 04/08/2023</w:t>
+            <w:t>Data: 0</w:t>
+          </w:r>
+          <w:r>
+            <w:rPr>
+              <w:lang w:val="pt-BR"/>
+            </w:rPr>
+            <w:t>7</w:t>
+          </w:r>
+          <w:r>
+            <w:rPr>
+              <w:lang w:val="pt-BR"/>
+            </w:rPr>
+            <w:t>/08/2023</w:t>
           </w:r>
         </w:p>
       </w:tc>
@@ -6076,12 +6029,13 @@
     <w:qFormat/>
     <w:pPr>
       <w:widowControl w:val="false"/>
+      <w:suppressAutoHyphens w:val="true"/>
       <w:bidi w:val="0"/>
       <w:spacing w:lineRule="atLeast" w:line="240" w:before="0" w:after="0"/>
       <w:jc w:val="left"/>
     </w:pPr>
     <w:rPr>
-      <w:rFonts w:eastAsia="Times New Roman" w:ascii="Times New Roman" w:hAnsi="Times New Roman" w:cs="Times New Roman"/>
+      <w:rFonts w:ascii="Times New Roman" w:hAnsi="Times New Roman" w:eastAsia="Times New Roman" w:cs="Times New Roman"/>
       <w:color w:val="auto"/>
       <w:kern w:val="0"/>
       <w:sz w:val="20"/>

</xml_diff>

<commit_message>
Corrigindo erro da tópico 07.
</commit_message>
<xml_diff>
--- a/Gerenciamento/Documento de Arquitetura MaisTransporte.docx
+++ b/Gerenciamento/Documento de Arquitetura MaisTransporte.docx
@@ -79,24 +79,7 @@
           <w:sz w:val="28"/>
           <w:lang w:val="pt-BR"/>
         </w:rPr>
-        <w:t>2</w:t>
-      </w:r>
-      <w:r>
-        <w:rPr>
-          <w:rFonts w:ascii="Times New Roman" w:hAnsi="Times New Roman"/>
-          <w:sz w:val="28"/>
-          <w:lang w:val="pt-BR"/>
-        </w:rPr>
-        <w:t>.0</w:t>
-      </w:r>
-    </w:p>
-    <w:p>
-      <w:pPr>
-        <w:pStyle w:val="InfoBlue"/>
-        <w:rPr/>
-      </w:pPr>
-      <w:r>
-        <w:rPr/>
+        <w:t>2.0</w:t>
       </w:r>
     </w:p>
     <w:p>
@@ -132,7 +115,9 @@
         </w:rPr>
       </w:pPr>
       <w:bookmarkStart w:id="2" w:name="_GoBack"/>
+      <w:bookmarkStart w:id="3" w:name="_GoBack_Copia_1"/>
       <w:bookmarkEnd w:id="2"/>
+      <w:bookmarkEnd w:id="3"/>
       <w:r>
         <w:rPr>
           <w:rFonts w:ascii="Times New Roman" w:hAnsi="Times New Roman"/>
@@ -1842,9 +1827,9 @@
           <w:lang w:val="pt-BR"/>
         </w:rPr>
       </w:pPr>
-      <w:bookmarkStart w:id="3" w:name="_Toc18206175"/>
-      <w:bookmarkStart w:id="4" w:name="_Toc456598586"/>
-      <w:bookmarkStart w:id="5" w:name="_Toc321036874"/>
+      <w:bookmarkStart w:id="4" w:name="_Toc321036874"/>
+      <w:bookmarkStart w:id="5" w:name="_Toc456598586"/>
+      <w:bookmarkStart w:id="6" w:name="_Toc18206175"/>
       <w:r>
         <w:rPr>
           <w:rFonts w:ascii="Times New Roman" w:hAnsi="Times New Roman"/>
@@ -1852,9 +1837,9 @@
         </w:rPr>
         <w:t>Introdução</w:t>
       </w:r>
-      <w:bookmarkEnd w:id="3"/>
       <w:bookmarkEnd w:id="4"/>
       <w:bookmarkEnd w:id="5"/>
+      <w:bookmarkEnd w:id="6"/>
     </w:p>
     <w:p>
       <w:pPr>
@@ -1885,9 +1870,9 @@
           <w:lang w:val="pt-BR"/>
         </w:rPr>
       </w:pPr>
-      <w:bookmarkStart w:id="6" w:name="_Toc321036875"/>
-      <w:bookmarkStart w:id="7" w:name="_Toc18206176"/>
-      <w:bookmarkStart w:id="8" w:name="_Toc456598587"/>
+      <w:bookmarkStart w:id="7" w:name="_Toc456598587"/>
+      <w:bookmarkStart w:id="8" w:name="_Toc18206176"/>
+      <w:bookmarkStart w:id="9" w:name="_Toc321036875"/>
       <w:r>
         <w:rPr>
           <w:rFonts w:ascii="Times New Roman" w:hAnsi="Times New Roman"/>
@@ -1897,9 +1882,9 @@
         </w:rPr>
         <w:t>Finalidade</w:t>
       </w:r>
-      <w:bookmarkEnd w:id="6"/>
       <w:bookmarkEnd w:id="7"/>
       <w:bookmarkEnd w:id="8"/>
+      <w:bookmarkEnd w:id="9"/>
     </w:p>
     <w:p>
       <w:pPr>
@@ -1930,9 +1915,9 @@
           <w:lang w:val="pt-BR"/>
         </w:rPr>
       </w:pPr>
-      <w:bookmarkStart w:id="9" w:name="_Toc321036876"/>
-      <w:bookmarkStart w:id="10" w:name="_Toc18206177"/>
-      <w:bookmarkStart w:id="11" w:name="_Toc456598588"/>
+      <w:bookmarkStart w:id="10" w:name="_Toc456598588"/>
+      <w:bookmarkStart w:id="11" w:name="_Toc18206177"/>
+      <w:bookmarkStart w:id="12" w:name="_Toc321036876"/>
       <w:r>
         <w:rPr>
           <w:rFonts w:ascii="Times New Roman" w:hAnsi="Times New Roman"/>
@@ -1942,9 +1927,9 @@
         </w:rPr>
         <w:t>Escopo</w:t>
       </w:r>
-      <w:bookmarkEnd w:id="9"/>
       <w:bookmarkEnd w:id="10"/>
       <w:bookmarkEnd w:id="11"/>
+      <w:bookmarkEnd w:id="12"/>
     </w:p>
     <w:p>
       <w:pPr>
@@ -1975,9 +1960,9 @@
           <w:lang w:val="pt-BR"/>
         </w:rPr>
       </w:pPr>
-      <w:bookmarkStart w:id="12" w:name="_Toc18206178"/>
-      <w:bookmarkStart w:id="13" w:name="_Toc321036877"/>
-      <w:bookmarkStart w:id="14" w:name="_Toc456598589"/>
+      <w:bookmarkStart w:id="13" w:name="_Toc456598589"/>
+      <w:bookmarkStart w:id="14" w:name="_Toc321036877"/>
+      <w:bookmarkStart w:id="15" w:name="_Toc18206178"/>
       <w:r>
         <w:rPr>
           <w:rFonts w:ascii="Times New Roman" w:hAnsi="Times New Roman"/>
@@ -1987,9 +1972,9 @@
         </w:rPr>
         <w:t>Definições, Acrônimos e Abreviações</w:t>
       </w:r>
-      <w:bookmarkEnd w:id="12"/>
       <w:bookmarkEnd w:id="13"/>
       <w:bookmarkEnd w:id="14"/>
+      <w:bookmarkEnd w:id="15"/>
     </w:p>
     <w:p>
       <w:pPr>
@@ -2020,9 +2005,9 @@
           <w:lang w:val="pt-BR"/>
         </w:rPr>
       </w:pPr>
-      <w:bookmarkStart w:id="15" w:name="_Toc321036878"/>
-      <w:bookmarkStart w:id="16" w:name="_Toc456598590"/>
-      <w:bookmarkStart w:id="17" w:name="_Toc18206179"/>
+      <w:bookmarkStart w:id="16" w:name="_Toc18206179"/>
+      <w:bookmarkStart w:id="17" w:name="_Toc456598590"/>
+      <w:bookmarkStart w:id="18" w:name="_Toc321036878"/>
       <w:r>
         <w:rPr>
           <w:rFonts w:ascii="Times New Roman" w:hAnsi="Times New Roman"/>
@@ -2032,9 +2017,9 @@
         </w:rPr>
         <w:t>Referências</w:t>
       </w:r>
-      <w:bookmarkEnd w:id="15"/>
       <w:bookmarkEnd w:id="16"/>
       <w:bookmarkEnd w:id="17"/>
+      <w:bookmarkEnd w:id="18"/>
     </w:p>
     <w:p>
       <w:pPr>
@@ -2196,9 +2181,9 @@
           <w:lang w:val="pt-BR"/>
         </w:rPr>
       </w:pPr>
-      <w:bookmarkStart w:id="18" w:name="_Toc456598591"/>
-      <w:bookmarkStart w:id="19" w:name="_Toc321036879"/>
-      <w:bookmarkStart w:id="20" w:name="_Toc18206180"/>
+      <w:bookmarkStart w:id="19" w:name="_Toc18206180"/>
+      <w:bookmarkStart w:id="20" w:name="_Toc321036879"/>
+      <w:bookmarkStart w:id="21" w:name="_Toc456598591"/>
       <w:r>
         <w:rPr>
           <w:rFonts w:ascii="Times New Roman" w:hAnsi="Times New Roman"/>
@@ -2208,9 +2193,9 @@
         </w:rPr>
         <w:t>Visão Geral</w:t>
       </w:r>
-      <w:bookmarkEnd w:id="18"/>
       <w:bookmarkEnd w:id="19"/>
       <w:bookmarkEnd w:id="20"/>
+      <w:bookmarkEnd w:id="21"/>
     </w:p>
     <w:p>
       <w:pPr>
@@ -2470,8 +2455,8 @@
           <w:lang w:val="pt-BR"/>
         </w:rPr>
       </w:pPr>
-      <w:bookmarkStart w:id="21" w:name="_Toc18206181"/>
       <w:bookmarkStart w:id="22" w:name="_Toc321036880"/>
+      <w:bookmarkStart w:id="23" w:name="_Toc18206181"/>
       <w:r>
         <w:rPr>
           <w:rFonts w:ascii="Times New Roman" w:hAnsi="Times New Roman"/>
@@ -2479,8 +2464,8 @@
         </w:rPr>
         <w:t>Representação Arquitetural</w:t>
       </w:r>
-      <w:bookmarkEnd w:id="21"/>
       <w:bookmarkEnd w:id="22"/>
+      <w:bookmarkEnd w:id="23"/>
     </w:p>
     <w:p>
       <w:pPr>
@@ -2576,8 +2561,8 @@
           <w:lang w:val="pt-BR"/>
         </w:rPr>
       </w:pPr>
-      <w:bookmarkStart w:id="23" w:name="_Toc321036881"/>
       <w:bookmarkStart w:id="24" w:name="_Toc18206182"/>
+      <w:bookmarkStart w:id="25" w:name="_Toc321036881"/>
       <w:r>
         <w:rPr>
           <w:rFonts w:ascii="Times New Roman" w:hAnsi="Times New Roman"/>
@@ -2585,8 +2570,8 @@
         </w:rPr>
         <w:t>Metas e Restrições da Arquitetura</w:t>
       </w:r>
-      <w:bookmarkEnd w:id="23"/>
       <w:bookmarkEnd w:id="24"/>
+      <w:bookmarkEnd w:id="25"/>
     </w:p>
     <w:p>
       <w:pPr>
@@ -2669,8 +2654,8 @@
           <w:lang w:val="pt-BR"/>
         </w:rPr>
       </w:pPr>
-      <w:bookmarkStart w:id="25" w:name="_Toc18206183"/>
       <w:bookmarkStart w:id="26" w:name="_Toc321036882"/>
+      <w:bookmarkStart w:id="27" w:name="_Toc18206183"/>
       <w:r>
         <w:rPr>
           <w:rFonts w:ascii="Times New Roman" w:hAnsi="Times New Roman"/>
@@ -2678,8 +2663,8 @@
         </w:rPr>
         <w:t>Visão de Casos de Uso</w:t>
       </w:r>
-      <w:bookmarkEnd w:id="25"/>
       <w:bookmarkEnd w:id="26"/>
+      <w:bookmarkEnd w:id="27"/>
     </w:p>
     <w:p>
       <w:pPr>
@@ -3363,8 +3348,8 @@
           <w:lang w:val="pt-BR"/>
         </w:rPr>
       </w:pPr>
-      <w:bookmarkStart w:id="27" w:name="_Toc321036883"/>
       <w:bookmarkStart w:id="28" w:name="_Toc18206184"/>
+      <w:bookmarkStart w:id="29" w:name="_Toc321036883"/>
       <w:r>
         <w:rPr>
           <w:rFonts w:ascii="Times New Roman" w:hAnsi="Times New Roman"/>
@@ -3374,8 +3359,8 @@
         </w:rPr>
         <w:t>Realizações de Casos de Uso</w:t>
       </w:r>
-      <w:bookmarkEnd w:id="27"/>
       <w:bookmarkEnd w:id="28"/>
+      <w:bookmarkEnd w:id="29"/>
     </w:p>
     <w:p>
       <w:pPr>
@@ -3404,8 +3389,8 @@
           <w:lang w:val="pt-BR"/>
         </w:rPr>
       </w:pPr>
-      <w:bookmarkStart w:id="29" w:name="_Toc18206185"/>
       <w:bookmarkStart w:id="30" w:name="_Toc321036884"/>
+      <w:bookmarkStart w:id="31" w:name="_Toc18206185"/>
       <w:r>
         <w:rPr>
           <w:rFonts w:ascii="Times New Roman" w:hAnsi="Times New Roman"/>
@@ -3413,8 +3398,8 @@
         </w:rPr>
         <w:t>Visão Lógica</w:t>
       </w:r>
-      <w:bookmarkEnd w:id="29"/>
       <w:bookmarkEnd w:id="30"/>
+      <w:bookmarkEnd w:id="31"/>
     </w:p>
     <w:p>
       <w:pPr>
@@ -3428,8 +3413,8 @@
           <w:lang w:val="pt-BR"/>
         </w:rPr>
       </w:pPr>
-      <w:bookmarkStart w:id="31" w:name="_Toc18206186"/>
       <w:bookmarkStart w:id="32" w:name="_Toc321036885"/>
+      <w:bookmarkStart w:id="33" w:name="_Toc18206186"/>
       <w:r>
         <w:rPr>
           <w:rFonts w:ascii="Times New Roman" w:hAnsi="Times New Roman"/>
@@ -3439,8 +3424,8 @@
         </w:rPr>
         <w:t>Visão Geral</w:t>
       </w:r>
-      <w:bookmarkEnd w:id="31"/>
       <w:bookmarkEnd w:id="32"/>
+      <w:bookmarkEnd w:id="33"/>
     </w:p>
     <w:p>
       <w:pPr>
@@ -3563,8 +3548,8 @@
           <w:lang w:val="pt-BR"/>
         </w:rPr>
       </w:pPr>
-      <w:bookmarkStart w:id="33" w:name="_Toc18206187"/>
       <w:bookmarkStart w:id="34" w:name="_Toc321036886"/>
+      <w:bookmarkStart w:id="35" w:name="_Toc18206187"/>
       <w:r>
         <w:rPr>
           <w:rFonts w:ascii="Times New Roman" w:hAnsi="Times New Roman"/>
@@ -3574,8 +3559,8 @@
         </w:rPr>
         <w:t>Pacotes de Design Significativos do Ponto de Vista da Arquitetura</w:t>
       </w:r>
-      <w:bookmarkEnd w:id="33"/>
       <w:bookmarkEnd w:id="34"/>
+      <w:bookmarkEnd w:id="35"/>
     </w:p>
     <w:p>
       <w:pPr>
@@ -3668,14 +3653,14 @@
           <w:lang w:val="pt-BR" w:eastAsia="pt-BR"/>
         </w:rPr>
       </w:pPr>
-      <w:bookmarkStart w:id="35" w:name="_Toc321036887"/>
+      <w:bookmarkStart w:id="36" w:name="_Toc321036887"/>
       <w:r>
         <w:rPr>
           <w:lang w:val="pt-BR"/>
         </w:rPr>
         <w:t>Diagrama de componentes</w:t>
       </w:r>
-      <w:bookmarkEnd w:id="35"/>
+      <w:bookmarkEnd w:id="36"/>
     </w:p>
     <w:p>
       <w:pPr>
@@ -3750,8 +3735,8 @@
         <w:jc w:val="both"/>
         <w:rPr/>
       </w:pPr>
-      <w:bookmarkStart w:id="36" w:name="_Toc321036889"/>
       <w:bookmarkStart w:id="37" w:name="_Toc18206189"/>
+      <w:bookmarkStart w:id="38" w:name="_Toc321036889"/>
       <w:r>
         <w:rPr>
           <w:rFonts w:ascii="Times New Roman" w:hAnsi="Times New Roman"/>
@@ -3759,8 +3744,8 @@
         </w:rPr>
         <w:t>Visão de Implantação</w:t>
       </w:r>
-      <w:bookmarkEnd w:id="36"/>
       <w:bookmarkEnd w:id="37"/>
+      <w:bookmarkEnd w:id="38"/>
     </w:p>
     <w:p>
       <w:pPr>
@@ -3887,8 +3872,8 @@
         <w:jc w:val="both"/>
         <w:rPr/>
       </w:pPr>
-      <w:bookmarkStart w:id="38" w:name="_Toc321036891"/>
       <w:bookmarkStart w:id="39" w:name="_Toc18206193"/>
+      <w:bookmarkStart w:id="40" w:name="_Toc321036891"/>
       <w:r>
         <w:rPr>
           <w:rFonts w:ascii="Times New Roman" w:hAnsi="Times New Roman"/>
@@ -3896,8 +3881,8 @@
         </w:rPr>
         <w:t xml:space="preserve">Visão de Dados </w:t>
       </w:r>
-      <w:bookmarkEnd w:id="38"/>
       <w:bookmarkEnd w:id="39"/>
+      <w:bookmarkEnd w:id="40"/>
     </w:p>
     <w:p>
       <w:pPr>
@@ -3911,7 +3896,6 @@
         </w:rPr>
       </w:pPr>
       <w:r>
-        <w:rPr/>
         <w:drawing>
           <wp:anchor behindDoc="0" distT="0" distB="0" distL="0" distR="0" simplePos="0" locked="0" layoutInCell="0" allowOverlap="1" relativeHeight="7">
             <wp:simplePos x="0" y="0"/>
@@ -3921,7 +3905,7 @@
             <wp:positionV relativeFrom="paragraph">
               <wp:posOffset>635</wp:posOffset>
             </wp:positionV>
-            <wp:extent cx="5943600" cy="3832225"/>
+            <wp:extent cx="5943600" cy="3656330"/>
             <wp:effectExtent l="0" t="0" r="0" b="0"/>
             <wp:wrapSquare wrapText="largest"/>
             <wp:docPr id="5" name="Figura2" descr=""/>
@@ -3946,7 +3930,7 @@
                   <pic:spPr bwMode="auto">
                     <a:xfrm>
                       <a:off x="0" y="0"/>
-                      <a:ext cx="5943600" cy="3832225"/>
+                      <a:ext cx="5943600" cy="3656330"/>
                     </a:xfrm>
                     <a:prstGeom prst="rect">
                       <a:avLst/>
@@ -3958,6 +3942,14 @@
           </wp:anchor>
         </w:drawing>
       </w:r>
+      <w:r>
+        <w:rPr>
+          <w:sz w:val="24"/>
+          <w:szCs w:val="24"/>
+          <w:lang w:val="pt-BR"/>
+        </w:rPr>
+        <w:t>Figura 5 – Diagrama Entidade Relacionamento</w:t>
+      </w:r>
     </w:p>
     <w:p>
       <w:pPr>
@@ -3965,26 +3957,6 @@
         <w:ind w:left="0" w:hanging="0"/>
         <w:jc w:val="center"/>
         <w:rPr>
-          <w:sz w:val="24"/>
-          <w:szCs w:val="24"/>
-          <w:lang w:val="pt-BR"/>
-        </w:rPr>
-      </w:pPr>
-      <w:r>
-        <w:rPr>
-          <w:sz w:val="24"/>
-          <w:szCs w:val="24"/>
-          <w:lang w:val="pt-BR"/>
-        </w:rPr>
-        <w:t>Figura 5 – Diagrama Entidade Relacionamento</w:t>
-      </w:r>
-    </w:p>
-    <w:p>
-      <w:pPr>
-        <w:pStyle w:val="Corpodotexto"/>
-        <w:ind w:left="0" w:hanging="0"/>
-        <w:jc w:val="center"/>
-        <w:rPr>
           <w:lang w:val="pt-BR"/>
         </w:rPr>
       </w:pPr>
@@ -4004,8 +3976,8 @@
           <w:lang w:val="pt-BR"/>
         </w:rPr>
       </w:pPr>
-      <w:bookmarkStart w:id="40" w:name="_Toc321036892"/>
       <w:bookmarkStart w:id="41" w:name="_Toc18206194"/>
+      <w:bookmarkStart w:id="42" w:name="_Toc321036892"/>
       <w:r>
         <w:rPr>
           <w:rFonts w:ascii="Times New Roman" w:hAnsi="Times New Roman"/>
@@ -4013,8 +3985,8 @@
         </w:rPr>
         <w:t>Tamanho e Desempenho</w:t>
       </w:r>
-      <w:bookmarkEnd w:id="40"/>
       <w:bookmarkEnd w:id="41"/>
+      <w:bookmarkEnd w:id="42"/>
     </w:p>
     <w:p>
       <w:pPr>
@@ -4043,8 +4015,8 @@
           <w:lang w:val="pt-BR"/>
         </w:rPr>
       </w:pPr>
-      <w:bookmarkStart w:id="42" w:name="_Toc321036893"/>
       <w:bookmarkStart w:id="43" w:name="_Toc18206195"/>
+      <w:bookmarkStart w:id="44" w:name="_Toc321036893"/>
       <w:r>
         <w:rPr>
           <w:rFonts w:ascii="Times New Roman" w:hAnsi="Times New Roman"/>
@@ -4052,8 +4024,8 @@
         </w:rPr>
         <w:t>Qualidade</w:t>
       </w:r>
-      <w:bookmarkEnd w:id="42"/>
       <w:bookmarkEnd w:id="43"/>
+      <w:bookmarkEnd w:id="44"/>
     </w:p>
     <w:p>
       <w:pPr>
@@ -4079,7 +4051,7 @@
           <w:lang w:val="pt-BR"/>
         </w:rPr>
       </w:pPr>
-      <w:bookmarkStart w:id="44" w:name="_Toc321036894"/>
+      <w:bookmarkStart w:id="45" w:name="_Toc321036894"/>
       <w:r>
         <w:rPr>
           <w:rFonts w:ascii="Times New Roman" w:hAnsi="Times New Roman"/>
@@ -4087,7 +4059,7 @@
         </w:rPr>
         <w:t>Exceções</w:t>
       </w:r>
-      <w:bookmarkEnd w:id="44"/>
+      <w:bookmarkEnd w:id="45"/>
     </w:p>
     <w:p>
       <w:pPr>
@@ -4553,15 +4525,7 @@
           </w:r>
           <w:r>
             <w:rPr/>
-            <w:t xml:space="preserve"> </w:t>
-          </w:r>
-          <w:r>
-            <w:rPr/>
-            <w:t>2</w:t>
-          </w:r>
-          <w:r>
-            <w:rPr/>
-            <w:t>.0</w:t>
+            <w:t xml:space="preserve"> 2.0</w:t>
           </w:r>
         </w:p>
       </w:tc>
@@ -4629,19 +4593,7 @@
             <w:rPr>
               <w:lang w:val="pt-BR"/>
             </w:rPr>
-            <w:t>Data: 0</w:t>
-          </w:r>
-          <w:r>
-            <w:rPr>
-              <w:lang w:val="pt-BR"/>
-            </w:rPr>
-            <w:t>7</w:t>
-          </w:r>
-          <w:r>
-            <w:rPr>
-              <w:lang w:val="pt-BR"/>
-            </w:rPr>
-            <w:t>/08/2023</w:t>
+            <w:t>Data: 07/08/2023</w:t>
           </w:r>
         </w:p>
       </w:tc>

</xml_diff>

<commit_message>
Atualização do documento de arquitetura com o diagrama de componentes
</commit_message>
<xml_diff>
--- a/Gerenciamento/Documento de Arquitetura MaisTransporte.docx
+++ b/Gerenciamento/Documento de Arquitetura MaisTransporte.docx
@@ -155,15 +155,7 @@
           <w:lang w:val="pt-BR"/>
         </w:rPr>
         <w:lastRenderedPageBreak/>
-        <w:t>Í</w:t>
-      </w:r>
-      <w:r>
-        <w:rPr>
-          <w:rFonts w:ascii="Times New Roman" w:hAnsi="Times New Roman"/>
-          <w:szCs w:val="24"/>
-          <w:lang w:val="pt-BR"/>
-        </w:rPr>
-        <w:t>ndice Analítico</w:t>
+        <w:t>Índice Analítico</w:t>
       </w:r>
     </w:p>
     <w:sdt>
@@ -509,16 +501,7 @@
                 <w:szCs w:val="24"/>
                 <w:lang w:val="pt-BR"/>
               </w:rPr>
-              <w:t>Definições,</w:t>
-            </w:r>
-            <w:r>
-              <w:rPr>
-                <w:rStyle w:val="Vnculodendice"/>
-                <w:sz w:val="24"/>
-                <w:szCs w:val="24"/>
-                <w:lang w:val="pt-BR"/>
-              </w:rPr>
-              <w:t xml:space="preserve"> Acrônimos e Abreviações</w:t>
+              <w:t>Definições, Acrônimos e Abreviações</w:t>
             </w:r>
             <w:r>
               <w:rPr>
@@ -932,7 +915,6 @@
             </w:r>
           </w:hyperlink>
         </w:p>
-        <w:bookmarkStart w:id="1" w:name="_GoBack"/>
         <w:p>
           <w:pPr>
             <w:pStyle w:val="Sumrio1"/>
@@ -946,95 +928,84 @@
               <w:lang w:val="pt-BR" w:eastAsia="pt-BR"/>
             </w:rPr>
           </w:pPr>
-          <w:r>
-            <w:fldChar w:fldCharType="begin"/>
-          </w:r>
-          <w:r>
-            <w:instrText xml:space="preserve"> HYPERLINK \l "_Toc321036882" \h </w:instrText>
-          </w:r>
-          <w:r>
-            <w:fldChar w:fldCharType="separate"/>
-          </w:r>
-          <w:r>
-            <w:rPr>
-              <w:rStyle w:val="Vnculodendice"/>
-              <w:webHidden/>
-              <w:sz w:val="24"/>
-              <w:szCs w:val="24"/>
-              <w:lang w:val="pt-BR"/>
-            </w:rPr>
-            <w:t>4.</w:t>
-          </w:r>
-          <w:r>
-            <w:rPr>
-              <w:rStyle w:val="Vnculodendice"/>
-              <w:rFonts w:ascii="Calibri" w:hAnsi="Calibri"/>
-              <w:sz w:val="24"/>
-              <w:szCs w:val="24"/>
-              <w:lang w:val="pt-BR" w:eastAsia="pt-BR"/>
-            </w:rPr>
-            <w:tab/>
-          </w:r>
-          <w:r>
-            <w:rPr>
-              <w:rStyle w:val="Vnculodendice"/>
-              <w:sz w:val="24"/>
-              <w:szCs w:val="24"/>
-              <w:lang w:val="pt-BR"/>
-            </w:rPr>
-            <w:t>Visão de Casos de Uso</w:t>
-          </w:r>
-          <w:r>
-            <w:rPr>
-              <w:rStyle w:val="Vnculodendice"/>
-              <w:sz w:val="24"/>
-              <w:szCs w:val="24"/>
-            </w:rPr>
-            <w:tab/>
-          </w:r>
-          <w:r>
-            <w:rPr>
-              <w:webHidden/>
-            </w:rPr>
-            <w:fldChar w:fldCharType="begin"/>
-          </w:r>
-          <w:r>
-            <w:rPr>
-              <w:webHidden/>
-            </w:rPr>
-            <w:instrText>PAGEREF _Toc321036882 \h</w:instrText>
-          </w:r>
-          <w:r>
-            <w:rPr>
-              <w:webHidden/>
-            </w:rPr>
-          </w:r>
-          <w:r>
-            <w:rPr>
-              <w:webHidden/>
-            </w:rPr>
-            <w:fldChar w:fldCharType="separate"/>
-          </w:r>
-          <w:r>
-            <w:rPr>
-              <w:rStyle w:val="Vnculodendice"/>
-              <w:sz w:val="24"/>
-              <w:szCs w:val="24"/>
-              <w:lang w:val="pt-BR"/>
-            </w:rPr>
-            <w:t>4</w:t>
-          </w:r>
-          <w:r>
-            <w:rPr>
-              <w:webHidden/>
-            </w:rPr>
-            <w:fldChar w:fldCharType="end"/>
-          </w:r>
-          <w:r>
-            <w:fldChar w:fldCharType="end"/>
-          </w:r>
+          <w:hyperlink w:anchor="_Toc321036882">
+            <w:r>
+              <w:rPr>
+                <w:rStyle w:val="Vnculodendice"/>
+                <w:webHidden/>
+                <w:sz w:val="24"/>
+                <w:szCs w:val="24"/>
+                <w:lang w:val="pt-BR"/>
+              </w:rPr>
+              <w:t>4.</w:t>
+            </w:r>
+            <w:r>
+              <w:rPr>
+                <w:rStyle w:val="Vnculodendice"/>
+                <w:rFonts w:ascii="Calibri" w:hAnsi="Calibri"/>
+                <w:sz w:val="24"/>
+                <w:szCs w:val="24"/>
+                <w:lang w:val="pt-BR" w:eastAsia="pt-BR"/>
+              </w:rPr>
+              <w:tab/>
+            </w:r>
+            <w:r>
+              <w:rPr>
+                <w:rStyle w:val="Vnculodendice"/>
+                <w:sz w:val="24"/>
+                <w:szCs w:val="24"/>
+                <w:lang w:val="pt-BR"/>
+              </w:rPr>
+              <w:t>Visão de Casos de Uso</w:t>
+            </w:r>
+            <w:r>
+              <w:rPr>
+                <w:rStyle w:val="Vnculodendice"/>
+                <w:sz w:val="24"/>
+                <w:szCs w:val="24"/>
+              </w:rPr>
+              <w:tab/>
+            </w:r>
+            <w:r>
+              <w:rPr>
+                <w:webHidden/>
+              </w:rPr>
+              <w:fldChar w:fldCharType="begin"/>
+            </w:r>
+            <w:r>
+              <w:rPr>
+                <w:webHidden/>
+              </w:rPr>
+              <w:instrText>PAGEREF _Toc321036882 \h</w:instrText>
+            </w:r>
+            <w:r>
+              <w:rPr>
+                <w:webHidden/>
+              </w:rPr>
+            </w:r>
+            <w:r>
+              <w:rPr>
+                <w:webHidden/>
+              </w:rPr>
+              <w:fldChar w:fldCharType="separate"/>
+            </w:r>
+            <w:r>
+              <w:rPr>
+                <w:rStyle w:val="Vnculodendice"/>
+                <w:sz w:val="24"/>
+                <w:szCs w:val="24"/>
+                <w:lang w:val="pt-BR"/>
+              </w:rPr>
+              <w:t>4</w:t>
+            </w:r>
+            <w:r>
+              <w:rPr>
+                <w:webHidden/>
+              </w:rPr>
+              <w:fldChar w:fldCharType="end"/>
+            </w:r>
+          </w:hyperlink>
         </w:p>
-        <w:bookmarkEnd w:id="1"/>
         <w:p>
           <w:pPr>
             <w:pStyle w:val="Sumrio2"/>
@@ -1048,93 +1019,83 @@
               <w:lang w:val="pt-BR" w:eastAsia="pt-BR"/>
             </w:rPr>
           </w:pPr>
-          <w:r>
-            <w:fldChar w:fldCharType="begin"/>
-          </w:r>
-          <w:r>
-            <w:instrText xml:space="preserve"> HYPERLINK \l "_Toc321036883" \h </w:instrText>
-          </w:r>
-          <w:r>
-            <w:fldChar w:fldCharType="separate"/>
-          </w:r>
-          <w:r>
-            <w:rPr>
-              <w:rStyle w:val="Vnculodendice"/>
-              <w:webHidden/>
-              <w:sz w:val="24"/>
-              <w:szCs w:val="24"/>
-              <w:lang w:val="pt-BR"/>
-            </w:rPr>
-            <w:t>4.1</w:t>
-          </w:r>
-          <w:r>
-            <w:rPr>
-              <w:rStyle w:val="Vnculodendice"/>
-              <w:rFonts w:ascii="Calibri" w:hAnsi="Calibri"/>
-              <w:sz w:val="24"/>
-              <w:szCs w:val="24"/>
-              <w:lang w:val="pt-BR" w:eastAsia="pt-BR"/>
-            </w:rPr>
-            <w:tab/>
-          </w:r>
-          <w:r>
-            <w:rPr>
-              <w:rStyle w:val="Vnculodendice"/>
-              <w:sz w:val="24"/>
-              <w:szCs w:val="24"/>
-              <w:lang w:val="pt-BR"/>
-            </w:rPr>
-            <w:t>Realizações de Casos de Uso</w:t>
-          </w:r>
-          <w:r>
-            <w:rPr>
-              <w:rStyle w:val="Vnculodendice"/>
-              <w:sz w:val="24"/>
-              <w:szCs w:val="24"/>
-            </w:rPr>
-            <w:tab/>
-          </w:r>
-          <w:r>
-            <w:rPr>
-              <w:webHidden/>
-            </w:rPr>
-            <w:fldChar w:fldCharType="begin"/>
-          </w:r>
-          <w:r>
-            <w:rPr>
-              <w:webHidden/>
-            </w:rPr>
-            <w:instrText>PAGEREF _Toc321036883 \h</w:instrText>
-          </w:r>
-          <w:r>
-            <w:rPr>
-              <w:webHidden/>
-            </w:rPr>
-          </w:r>
-          <w:r>
-            <w:rPr>
-              <w:webHidden/>
-            </w:rPr>
-            <w:fldChar w:fldCharType="separate"/>
-          </w:r>
-          <w:r>
-            <w:rPr>
-              <w:rStyle w:val="Vnculodendice"/>
-              <w:sz w:val="24"/>
-              <w:szCs w:val="24"/>
-              <w:lang w:val="pt-BR"/>
-            </w:rPr>
-            <w:t>6</w:t>
-          </w:r>
-          <w:r>
-            <w:rPr>
-              <w:webHidden/>
-            </w:rPr>
-            <w:fldChar w:fldCharType="end"/>
-          </w:r>
-          <w:r>
-            <w:fldChar w:fldCharType="end"/>
-          </w:r>
+          <w:hyperlink w:anchor="_Toc321036883">
+            <w:r>
+              <w:rPr>
+                <w:rStyle w:val="Vnculodendice"/>
+                <w:webHidden/>
+                <w:sz w:val="24"/>
+                <w:szCs w:val="24"/>
+                <w:lang w:val="pt-BR"/>
+              </w:rPr>
+              <w:t>4.1</w:t>
+            </w:r>
+            <w:r>
+              <w:rPr>
+                <w:rStyle w:val="Vnculodendice"/>
+                <w:rFonts w:ascii="Calibri" w:hAnsi="Calibri"/>
+                <w:sz w:val="24"/>
+                <w:szCs w:val="24"/>
+                <w:lang w:val="pt-BR" w:eastAsia="pt-BR"/>
+              </w:rPr>
+              <w:tab/>
+            </w:r>
+            <w:r>
+              <w:rPr>
+                <w:rStyle w:val="Vnculodendice"/>
+                <w:sz w:val="24"/>
+                <w:szCs w:val="24"/>
+                <w:lang w:val="pt-BR"/>
+              </w:rPr>
+              <w:t>Realizações de Casos de Uso</w:t>
+            </w:r>
+            <w:r>
+              <w:rPr>
+                <w:rStyle w:val="Vnculodendice"/>
+                <w:sz w:val="24"/>
+                <w:szCs w:val="24"/>
+              </w:rPr>
+              <w:tab/>
+            </w:r>
+            <w:r>
+              <w:rPr>
+                <w:webHidden/>
+              </w:rPr>
+              <w:fldChar w:fldCharType="begin"/>
+            </w:r>
+            <w:r>
+              <w:rPr>
+                <w:webHidden/>
+              </w:rPr>
+              <w:instrText>PAGEREF _Toc321036883 \h</w:instrText>
+            </w:r>
+            <w:r>
+              <w:rPr>
+                <w:webHidden/>
+              </w:rPr>
+            </w:r>
+            <w:r>
+              <w:rPr>
+                <w:webHidden/>
+              </w:rPr>
+              <w:fldChar w:fldCharType="separate"/>
+            </w:r>
+            <w:r>
+              <w:rPr>
+                <w:rStyle w:val="Vnculodendice"/>
+                <w:sz w:val="24"/>
+                <w:szCs w:val="24"/>
+                <w:lang w:val="pt-BR"/>
+              </w:rPr>
+              <w:t>6</w:t>
+            </w:r>
+            <w:r>
+              <w:rPr>
+                <w:webHidden/>
+              </w:rPr>
+              <w:fldChar w:fldCharType="end"/>
+            </w:r>
+          </w:hyperlink>
         </w:p>
         <w:p>
           <w:pPr>
@@ -1268,16 +1229,7 @@
                 <w:szCs w:val="24"/>
                 <w:lang w:val="pt-BR"/>
               </w:rPr>
-              <w:t>Visão</w:t>
-            </w:r>
-            <w:r>
-              <w:rPr>
-                <w:rStyle w:val="Vnculodendice"/>
-                <w:sz w:val="24"/>
-                <w:szCs w:val="24"/>
-                <w:lang w:val="pt-BR"/>
-              </w:rPr>
-              <w:t xml:space="preserve"> Geral</w:t>
+              <w:t>Visão Geral</w:t>
             </w:r>
             <w:r>
               <w:rPr>
@@ -1926,9 +1878,9 @@
           <w:lang w:val="pt-BR"/>
         </w:rPr>
       </w:pPr>
-      <w:bookmarkStart w:id="2" w:name="_Toc321036874"/>
-      <w:bookmarkStart w:id="3" w:name="_Toc456598586"/>
-      <w:bookmarkStart w:id="4" w:name="_Toc18206175"/>
+      <w:bookmarkStart w:id="1" w:name="_Toc321036874"/>
+      <w:bookmarkStart w:id="2" w:name="_Toc456598586"/>
+      <w:bookmarkStart w:id="3" w:name="_Toc18206175"/>
       <w:r>
         <w:rPr>
           <w:rFonts w:ascii="Times New Roman" w:hAnsi="Times New Roman"/>
@@ -1936,9 +1888,9 @@
         </w:rPr>
         <w:t>Introdução</w:t>
       </w:r>
+      <w:bookmarkEnd w:id="1"/>
       <w:bookmarkEnd w:id="2"/>
       <w:bookmarkEnd w:id="3"/>
-      <w:bookmarkEnd w:id="4"/>
     </w:p>
     <w:p>
       <w:pPr>
@@ -1954,13 +1906,7 @@
         <w:rPr>
           <w:color w:val="000000"/>
         </w:rPr>
-        <w:t xml:space="preserve">Esse documento provê uma visão de alto nível dos objetivos da </w:t>
-      </w:r>
-      <w:r>
-        <w:rPr>
-          <w:color w:val="000000"/>
-        </w:rPr>
-        <w:t xml:space="preserve">arquitetura, dos estilos arquiteturais e componentes que foram selecionados para implementação das funcionalidades propostas pelos casos de usos levantados do </w:t>
+        <w:t xml:space="preserve">Esse documento provê uma visão de alto nível dos objetivos da arquitetura, dos estilos arquiteturais e componentes que foram selecionados para implementação das funcionalidades propostas pelos casos de usos levantados do </w:t>
       </w:r>
       <w:proofErr w:type="spellStart"/>
       <w:r>
@@ -1989,9 +1935,9 @@
           <w:lang w:val="pt-BR"/>
         </w:rPr>
       </w:pPr>
-      <w:bookmarkStart w:id="5" w:name="_Toc456598587"/>
-      <w:bookmarkStart w:id="6" w:name="_Toc18206176"/>
-      <w:bookmarkStart w:id="7" w:name="_Toc321036875"/>
+      <w:bookmarkStart w:id="4" w:name="_Toc456598587"/>
+      <w:bookmarkStart w:id="5" w:name="_Toc18206176"/>
+      <w:bookmarkStart w:id="6" w:name="_Toc321036875"/>
       <w:r>
         <w:rPr>
           <w:rFonts w:ascii="Times New Roman" w:hAnsi="Times New Roman"/>
@@ -2001,9 +1947,9 @@
         </w:rPr>
         <w:t>Finalidade</w:t>
       </w:r>
+      <w:bookmarkEnd w:id="4"/>
       <w:bookmarkEnd w:id="5"/>
       <w:bookmarkEnd w:id="6"/>
-      <w:bookmarkEnd w:id="7"/>
     </w:p>
     <w:p>
       <w:pPr>
@@ -2027,14 +1973,7 @@
           <w:sz w:val="24"/>
           <w:szCs w:val="24"/>
         </w:rPr>
-        <w:t>MaisTra</w:t>
-      </w:r>
-      <w:r>
-        <w:rPr>
-          <w:sz w:val="24"/>
-          <w:szCs w:val="24"/>
-        </w:rPr>
-        <w:t>nsporte</w:t>
+        <w:t>MaisTransporte</w:t>
       </w:r>
       <w:proofErr w:type="spellEnd"/>
       <w:r>
@@ -2057,9 +1996,9 @@
           <w:lang w:val="pt-BR"/>
         </w:rPr>
       </w:pPr>
-      <w:bookmarkStart w:id="8" w:name="_Toc456598588"/>
-      <w:bookmarkStart w:id="9" w:name="_Toc18206177"/>
-      <w:bookmarkStart w:id="10" w:name="_Toc321036876"/>
+      <w:bookmarkStart w:id="7" w:name="_Toc456598588"/>
+      <w:bookmarkStart w:id="8" w:name="_Toc18206177"/>
+      <w:bookmarkStart w:id="9" w:name="_Toc321036876"/>
       <w:r>
         <w:rPr>
           <w:rFonts w:ascii="Times New Roman" w:hAnsi="Times New Roman"/>
@@ -2069,9 +2008,9 @@
         </w:rPr>
         <w:t>Escopo</w:t>
       </w:r>
+      <w:bookmarkEnd w:id="7"/>
       <w:bookmarkEnd w:id="8"/>
       <w:bookmarkEnd w:id="9"/>
-      <w:bookmarkEnd w:id="10"/>
     </w:p>
     <w:p>
       <w:pPr>
@@ -2087,14 +2026,7 @@
           <w:sz w:val="24"/>
           <w:szCs w:val="24"/>
         </w:rPr>
-        <w:t>Este Documento de Arqu</w:t>
-      </w:r>
-      <w:r>
-        <w:rPr>
-          <w:sz w:val="24"/>
-          <w:szCs w:val="24"/>
-        </w:rPr>
-        <w:t xml:space="preserve">itetura de Software é aplicado ao Sistema </w:t>
+        <w:t xml:space="preserve">Este Documento de Arquitetura de Software é aplicado ao Sistema </w:t>
       </w:r>
       <w:proofErr w:type="spellStart"/>
       <w:r>
@@ -2150,14 +2082,7 @@
           <w:szCs w:val="24"/>
         </w:rPr>
         <w:lastRenderedPageBreak/>
-        <w:t>Costa do curso de Sistemas de Informação da Universidade Federal de Sergipe como projeto da disciplina E</w:t>
-      </w:r>
-      <w:r>
-        <w:rPr>
-          <w:sz w:val="24"/>
-          <w:szCs w:val="24"/>
-        </w:rPr>
-        <w:t>ngenharia de Software II.</w:t>
+        <w:t>Costa do curso de Sistemas de Informação da Universidade Federal de Sergipe como projeto da disciplina Engenharia de Software II.</w:t>
       </w:r>
     </w:p>
     <w:p>
@@ -2172,9 +2097,9 @@
           <w:lang w:val="pt-BR"/>
         </w:rPr>
       </w:pPr>
-      <w:bookmarkStart w:id="11" w:name="_Toc456598589"/>
-      <w:bookmarkStart w:id="12" w:name="_Toc321036877"/>
-      <w:bookmarkStart w:id="13" w:name="_Toc18206178"/>
+      <w:bookmarkStart w:id="10" w:name="_Toc456598589"/>
+      <w:bookmarkStart w:id="11" w:name="_Toc321036877"/>
+      <w:bookmarkStart w:id="12" w:name="_Toc18206178"/>
       <w:r>
         <w:rPr>
           <w:rFonts w:ascii="Times New Roman" w:hAnsi="Times New Roman"/>
@@ -2184,9 +2109,9 @@
         </w:rPr>
         <w:t>Definições, Acrônimos e Abreviações</w:t>
       </w:r>
+      <w:bookmarkEnd w:id="10"/>
       <w:bookmarkEnd w:id="11"/>
       <w:bookmarkEnd w:id="12"/>
-      <w:bookmarkEnd w:id="13"/>
     </w:p>
     <w:p>
       <w:pPr>
@@ -2202,14 +2127,7 @@
           <w:sz w:val="24"/>
           <w:szCs w:val="24"/>
         </w:rPr>
-        <w:t xml:space="preserve">Todas as definições, juntamente com os termos, acrônimos e abreviações necessárias à adequada interpretação e entendimento deste documento podem ser encontradas no documento de Glossário do </w:t>
-      </w:r>
-      <w:r>
-        <w:rPr>
-          <w:sz w:val="24"/>
-          <w:szCs w:val="24"/>
-        </w:rPr>
-        <w:t>Projeto.</w:t>
+        <w:t>Todas as definições, juntamente com os termos, acrônimos e abreviações necessárias à adequada interpretação e entendimento deste documento podem ser encontradas no documento de Glossário do Projeto.</w:t>
       </w:r>
     </w:p>
     <w:p>
@@ -2224,9 +2142,9 @@
           <w:lang w:val="pt-BR"/>
         </w:rPr>
       </w:pPr>
-      <w:bookmarkStart w:id="14" w:name="_Toc18206179"/>
-      <w:bookmarkStart w:id="15" w:name="_Toc456598590"/>
-      <w:bookmarkStart w:id="16" w:name="_Toc321036878"/>
+      <w:bookmarkStart w:id="13" w:name="_Toc18206179"/>
+      <w:bookmarkStart w:id="14" w:name="_Toc456598590"/>
+      <w:bookmarkStart w:id="15" w:name="_Toc321036878"/>
       <w:r>
         <w:rPr>
           <w:rFonts w:ascii="Times New Roman" w:hAnsi="Times New Roman"/>
@@ -2236,9 +2154,9 @@
         </w:rPr>
         <w:t>Referências</w:t>
       </w:r>
+      <w:bookmarkEnd w:id="13"/>
       <w:bookmarkEnd w:id="14"/>
       <w:bookmarkEnd w:id="15"/>
-      <w:bookmarkEnd w:id="16"/>
     </w:p>
     <w:p>
       <w:pPr>
@@ -2359,14 +2277,7 @@
           <w:sz w:val="24"/>
           <w:szCs w:val="24"/>
         </w:rPr>
-        <w:t>Documento de Requisitos Funcionais e Nã</w:t>
-      </w:r>
-      <w:r>
-        <w:rPr>
-          <w:sz w:val="24"/>
-          <w:szCs w:val="24"/>
-        </w:rPr>
-        <w:t>o Funcionais</w:t>
+        <w:t>Documento de Requisitos Funcionais e Não Funcionais</w:t>
       </w:r>
     </w:p>
     <w:p>
@@ -2408,9 +2319,9 @@
           <w:lang w:val="pt-BR"/>
         </w:rPr>
       </w:pPr>
-      <w:bookmarkStart w:id="17" w:name="_Toc18206180"/>
-      <w:bookmarkStart w:id="18" w:name="_Toc321036879"/>
-      <w:bookmarkStart w:id="19" w:name="_Toc456598591"/>
+      <w:bookmarkStart w:id="16" w:name="_Toc18206180"/>
+      <w:bookmarkStart w:id="17" w:name="_Toc321036879"/>
+      <w:bookmarkStart w:id="18" w:name="_Toc456598591"/>
       <w:r>
         <w:rPr>
           <w:rFonts w:ascii="Times New Roman" w:hAnsi="Times New Roman"/>
@@ -2420,9 +2331,9 @@
         </w:rPr>
         <w:t>Visão Geral</w:t>
       </w:r>
+      <w:bookmarkEnd w:id="16"/>
       <w:bookmarkEnd w:id="17"/>
       <w:bookmarkEnd w:id="18"/>
-      <w:bookmarkEnd w:id="19"/>
     </w:p>
     <w:p>
       <w:pPr>
@@ -2585,14 +2496,7 @@
           <w:sz w:val="24"/>
           <w:szCs w:val="24"/>
         </w:rPr>
-        <w:t>Subseção 8: Descreve a</w:t>
-      </w:r>
-      <w:r>
-        <w:rPr>
-          <w:sz w:val="24"/>
-          <w:szCs w:val="24"/>
-        </w:rPr>
-        <w:t xml:space="preserve"> visão de implementação;</w:t>
+        <w:t>Subseção 8: Descreve a visão de implementação;</w:t>
       </w:r>
     </w:p>
     <w:p>
@@ -2655,14 +2559,7 @@
           <w:sz w:val="24"/>
           <w:szCs w:val="24"/>
         </w:rPr>
-        <w:t xml:space="preserve">Subseção 11: Descreve como a arquitetura do software contribui para todos </w:t>
-      </w:r>
-      <w:r>
-        <w:rPr>
-          <w:sz w:val="24"/>
-          <w:szCs w:val="24"/>
-        </w:rPr>
-        <w:t>os recursos.</w:t>
+        <w:t>Subseção 11: Descreve como a arquitetura do software contribui para todos os recursos.</w:t>
       </w:r>
     </w:p>
     <w:p>
@@ -2696,8 +2593,8 @@
           <w:lang w:val="pt-BR"/>
         </w:rPr>
       </w:pPr>
-      <w:bookmarkStart w:id="20" w:name="_Toc321036880"/>
-      <w:bookmarkStart w:id="21" w:name="_Toc18206181"/>
+      <w:bookmarkStart w:id="19" w:name="_Toc321036880"/>
+      <w:bookmarkStart w:id="20" w:name="_Toc18206181"/>
       <w:r>
         <w:rPr>
           <w:rFonts w:ascii="Times New Roman" w:hAnsi="Times New Roman"/>
@@ -2705,8 +2602,8 @@
         </w:rPr>
         <w:t>Representação Arquitetural</w:t>
       </w:r>
+      <w:bookmarkEnd w:id="19"/>
       <w:bookmarkEnd w:id="20"/>
-      <w:bookmarkEnd w:id="21"/>
     </w:p>
     <w:p>
       <w:pPr>
@@ -2781,14 +2678,7 @@
           <w:sz w:val="24"/>
           <w:szCs w:val="24"/>
         </w:rPr>
-        <w:t>Para representar a arquitetura do</w:t>
-      </w:r>
-      <w:r>
-        <w:rPr>
-          <w:sz w:val="24"/>
-          <w:szCs w:val="24"/>
-        </w:rPr>
-        <w:t xml:space="preserve"> software foram utilizados como base os seguintes estilos arquiteturais:</w:t>
+        <w:t>Para representar a arquitetura do software foram utilizados como base os seguintes estilos arquiteturais:</w:t>
       </w:r>
     </w:p>
     <w:p>
@@ -2843,8 +2733,8 @@
           <w:lang w:val="pt-BR"/>
         </w:rPr>
       </w:pPr>
-      <w:bookmarkStart w:id="22" w:name="_Toc18206182"/>
-      <w:bookmarkStart w:id="23" w:name="_Toc321036881"/>
+      <w:bookmarkStart w:id="21" w:name="_Toc18206182"/>
+      <w:bookmarkStart w:id="22" w:name="_Toc321036881"/>
       <w:r>
         <w:rPr>
           <w:rFonts w:ascii="Times New Roman" w:hAnsi="Times New Roman"/>
@@ -2852,8 +2742,8 @@
         </w:rPr>
         <w:t>Metas e Restrições da Arquitetura</w:t>
       </w:r>
+      <w:bookmarkEnd w:id="21"/>
       <w:bookmarkEnd w:id="22"/>
-      <w:bookmarkEnd w:id="23"/>
     </w:p>
     <w:p>
       <w:pPr>
@@ -2885,14 +2775,7 @@
           <w:sz w:val="24"/>
           <w:szCs w:val="24"/>
         </w:rPr>
-        <w:t xml:space="preserve"> ele deve seguir as seguintes restriçõe</w:t>
-      </w:r>
-      <w:r>
-        <w:rPr>
-          <w:sz w:val="24"/>
-          <w:szCs w:val="24"/>
-        </w:rPr>
-        <w:t>s:</w:t>
+        <w:t xml:space="preserve"> ele deve seguir as seguintes restrições:</w:t>
       </w:r>
     </w:p>
     <w:p>
@@ -2988,15 +2871,7 @@
           <w:sz w:val="24"/>
           <w:szCs w:val="24"/>
         </w:rPr>
-        <w:t>, Safari, Opera e Internet Explore</w:t>
-      </w:r>
-      <w:r>
-        <w:rPr>
-          <w:i/>
-          <w:sz w:val="24"/>
-          <w:szCs w:val="24"/>
-        </w:rPr>
-        <w:t>r</w:t>
+        <w:t>, Safari, Opera e Internet Explorer</w:t>
       </w:r>
       <w:r>
         <w:rPr>
@@ -3016,8 +2891,8 @@
           <w:lang w:val="pt-BR"/>
         </w:rPr>
       </w:pPr>
-      <w:bookmarkStart w:id="24" w:name="_Toc321036882"/>
-      <w:bookmarkStart w:id="25" w:name="_Toc18206183"/>
+      <w:bookmarkStart w:id="23" w:name="_Toc321036882"/>
+      <w:bookmarkStart w:id="24" w:name="_Toc18206183"/>
       <w:r>
         <w:rPr>
           <w:rFonts w:ascii="Times New Roman" w:hAnsi="Times New Roman"/>
@@ -3025,8 +2900,8 @@
         </w:rPr>
         <w:t>Visão de Casos de Uso</w:t>
       </w:r>
+      <w:bookmarkEnd w:id="23"/>
       <w:bookmarkEnd w:id="24"/>
-      <w:bookmarkEnd w:id="25"/>
     </w:p>
     <w:p>
       <w:pPr>
@@ -3147,14 +3022,7 @@
           <w:sz w:val="24"/>
           <w:szCs w:val="24"/>
         </w:rPr>
-        <w:t>CSU0</w:t>
-      </w:r>
-      <w:r>
-        <w:rPr>
-          <w:sz w:val="24"/>
-          <w:szCs w:val="24"/>
-        </w:rPr>
-        <w:t>5 – Avaliar Viagem;</w:t>
+        <w:t>CSU05 – Avaliar Viagem;</w:t>
       </w:r>
     </w:p>
     <w:p>
@@ -3575,8 +3443,8 @@
           <w:lang w:val="pt-BR"/>
         </w:rPr>
       </w:pPr>
-      <w:bookmarkStart w:id="26" w:name="_Toc18206184"/>
-      <w:bookmarkStart w:id="27" w:name="_Toc321036883"/>
+      <w:bookmarkStart w:id="25" w:name="_Toc18206184"/>
+      <w:bookmarkStart w:id="26" w:name="_Toc321036883"/>
       <w:r>
         <w:rPr>
           <w:rFonts w:ascii="Times New Roman" w:hAnsi="Times New Roman"/>
@@ -3586,32 +3454,27 @@
         </w:rPr>
         <w:t>Realizações de Casos de Uso</w:t>
       </w:r>
+      <w:bookmarkEnd w:id="25"/>
       <w:bookmarkEnd w:id="26"/>
+    </w:p>
+    <w:p>
+      <w:pPr>
+        <w:pStyle w:val="InfoBlue"/>
+        <w:jc w:val="both"/>
+        <w:rPr>
+          <w:sz w:val="24"/>
+          <w:szCs w:val="24"/>
+        </w:rPr>
+      </w:pPr>
+      <w:r>
+        <w:rPr>
+          <w:sz w:val="24"/>
+          <w:szCs w:val="24"/>
+        </w:rPr>
+        <w:t>A descrição de cada caso de uso contido no diagrama da Figura 1 encontra-se detalhada no diretório Requisitos.</w:t>
+      </w:r>
+      <w:bookmarkStart w:id="27" w:name="_GoBack"/>
       <w:bookmarkEnd w:id="27"/>
-    </w:p>
-    <w:p>
-      <w:pPr>
-        <w:pStyle w:val="InfoBlue"/>
-        <w:jc w:val="both"/>
-        <w:rPr>
-          <w:sz w:val="24"/>
-          <w:szCs w:val="24"/>
-        </w:rPr>
-      </w:pPr>
-      <w:r>
-        <w:rPr>
-          <w:sz w:val="24"/>
-          <w:szCs w:val="24"/>
-        </w:rPr>
-        <w:t xml:space="preserve">A </w:t>
-      </w:r>
-      <w:r>
-        <w:rPr>
-          <w:sz w:val="24"/>
-          <w:szCs w:val="24"/>
-        </w:rPr>
-        <w:t>descrição de cada caso de uso contido no diagrama da Figura 1 encontra-se detalhada no diretório Requisitos &gt; Casos de Uso.</w:t>
-      </w:r>
     </w:p>
     <w:p>
       <w:pPr>
@@ -3691,7 +3554,21 @@
           <w:sz w:val="24"/>
           <w:szCs w:val="24"/>
         </w:rPr>
-        <w:t xml:space="preserve"> é composta principalmente por três pacotes:</w:t>
+        <w:t xml:space="preserve"> é composta principalmente por </w:t>
+      </w:r>
+      <w:r>
+        <w:rPr>
+          <w:sz w:val="24"/>
+          <w:szCs w:val="24"/>
+        </w:rPr>
+        <w:t>um pacote</w:t>
+      </w:r>
+      <w:r>
+        <w:rPr>
+          <w:sz w:val="24"/>
+          <w:szCs w:val="24"/>
+        </w:rPr>
+        <w:t>:</w:t>
       </w:r>
     </w:p>
     <w:p>
@@ -3703,12 +3580,21 @@
         </w:numPr>
         <w:jc w:val="both"/>
         <w:rPr>
+          <w:sz w:val="24"/>
+          <w:szCs w:val="24"/>
+          <w:lang w:val="pt-BR"/>
+        </w:rPr>
+      </w:pPr>
+      <w:proofErr w:type="spellStart"/>
+      <w:r>
+        <w:rPr>
           <w:iCs/>
           <w:sz w:val="24"/>
           <w:szCs w:val="24"/>
           <w:lang w:val="pt-BR"/>
         </w:rPr>
-      </w:pPr>
+        <w:t>MaisTransporte</w:t>
+      </w:r>
       <w:r>
         <w:rPr>
           <w:iCs/>
@@ -3716,8 +3602,9 @@
           <w:szCs w:val="24"/>
           <w:lang w:val="pt-BR"/>
         </w:rPr>
-        <w:t xml:space="preserve">Service: Esse pacote </w:t>
-      </w:r>
+        <w:t>Web</w:t>
+      </w:r>
+      <w:proofErr w:type="spellEnd"/>
       <w:r>
         <w:rPr>
           <w:iCs/>
@@ -3725,23 +3612,8 @@
           <w:szCs w:val="24"/>
           <w:lang w:val="pt-BR"/>
         </w:rPr>
-        <w:t>representa a implementação da parte lógica do domínio da aplicação. Aqui serão armazenadas classes responsáveis pela persistência dos dados da aplicação;</w:t>
-      </w:r>
-    </w:p>
-    <w:p>
-      <w:pPr>
-        <w:pStyle w:val="Corpodetexto"/>
-        <w:numPr>
-          <w:ilvl w:val="0"/>
-          <w:numId w:val="7"/>
-        </w:numPr>
-        <w:jc w:val="both"/>
-        <w:rPr>
-          <w:sz w:val="24"/>
-          <w:szCs w:val="24"/>
-          <w:lang w:val="pt-BR"/>
-        </w:rPr>
-      </w:pPr>
+        <w:t xml:space="preserve">: Nesses pacotes são armazenados os componentes que fazem parte da interface gráfica da aplicação, as Controladoras e as </w:t>
+      </w:r>
       <w:proofErr w:type="spellStart"/>
       <w:r>
         <w:rPr>
@@ -3750,7 +3622,7 @@
           <w:szCs w:val="24"/>
           <w:lang w:val="pt-BR"/>
         </w:rPr>
-        <w:t>GestaoAnimalWeb</w:t>
+        <w:t>ViewModels</w:t>
       </w:r>
       <w:proofErr w:type="spellEnd"/>
       <w:r>
@@ -3760,7 +3632,7 @@
           <w:szCs w:val="24"/>
           <w:lang w:val="pt-BR"/>
         </w:rPr>
-        <w:t>: Nesses pacotes são armazenados os componentes que fazem parte da interface gráfica da</w:t>
+        <w:t xml:space="preserve"> do </w:t>
       </w:r>
       <w:r>
         <w:rPr>
@@ -3769,9 +3641,8 @@
           <w:szCs w:val="24"/>
           <w:lang w:val="pt-BR"/>
         </w:rPr>
-        <w:t xml:space="preserve"> aplicação, as Controladoras e as </w:t>
-      </w:r>
-      <w:proofErr w:type="spellStart"/>
+        <w:t>Mais Transporte</w:t>
+      </w:r>
       <w:r>
         <w:rPr>
           <w:iCs/>
@@ -3779,41 +3650,7 @@
           <w:szCs w:val="24"/>
           <w:lang w:val="pt-BR"/>
         </w:rPr>
-        <w:t>ViewModels</w:t>
-      </w:r>
-      <w:proofErr w:type="spellEnd"/>
-      <w:r>
-        <w:rPr>
-          <w:iCs/>
-          <w:sz w:val="24"/>
-          <w:szCs w:val="24"/>
-          <w:lang w:val="pt-BR"/>
-        </w:rPr>
-        <w:t xml:space="preserve"> do Gestão Animal;</w:t>
-      </w:r>
-    </w:p>
-    <w:p>
-      <w:pPr>
-        <w:pStyle w:val="Corpodetexto"/>
-        <w:numPr>
-          <w:ilvl w:val="0"/>
-          <w:numId w:val="7"/>
-        </w:numPr>
-        <w:jc w:val="both"/>
-        <w:rPr>
-          <w:sz w:val="24"/>
-          <w:szCs w:val="24"/>
-          <w:lang w:val="pt-BR"/>
-        </w:rPr>
-      </w:pPr>
-      <w:r>
-        <w:rPr>
-          <w:iCs/>
-          <w:sz w:val="24"/>
-          <w:szCs w:val="24"/>
-          <w:lang w:val="pt-BR"/>
-        </w:rPr>
-        <w:t>Core: Nesse pacote são armazenadas as classes que representarão entidades da aplicação, e que poderão ser manipuladas pelos demais componentes da nossa arquitetura.</w:t>
+        <w:t>;</w:t>
       </w:r>
     </w:p>
     <w:p>
@@ -3849,16 +3686,7 @@
           <w:szCs w:val="24"/>
           <w:lang w:val="pt-BR"/>
         </w:rPr>
-        <w:t>Pacotes de Design Significa</w:t>
-      </w:r>
-      <w:r>
-        <w:rPr>
-          <w:rFonts w:ascii="Times New Roman" w:hAnsi="Times New Roman"/>
-          <w:sz w:val="24"/>
-          <w:szCs w:val="24"/>
-          <w:lang w:val="pt-BR"/>
-        </w:rPr>
-        <w:t>tivos do Ponto de Vista da Arquitetura</w:t>
+        <w:t>Pacotes de Design Significativos do Ponto de Vista da Arquitetura</w:t>
       </w:r>
       <w:bookmarkEnd w:id="32"/>
       <w:bookmarkEnd w:id="33"/>
@@ -3981,9 +3809,9 @@
         </w:rPr>
         <w:drawing>
           <wp:inline distT="0" distB="0" distL="0" distR="0">
-            <wp:extent cx="5943600" cy="3714750"/>
+            <wp:extent cx="5943600" cy="4610735"/>
             <wp:effectExtent l="0" t="0" r="0" b="0"/>
-            <wp:docPr id="3" name="Imagem 9"/>
+            <wp:docPr id="2" name="Imagem 2"/>
             <wp:cNvGraphicFramePr>
               <a:graphicFrameLocks xmlns:a="http://schemas.openxmlformats.org/drawingml/2006/main" noChangeAspect="1"/>
             </wp:cNvGraphicFramePr>
@@ -3991,21 +3819,25 @@
               <a:graphicData uri="http://schemas.openxmlformats.org/drawingml/2006/picture">
                 <pic:pic xmlns:pic="http://schemas.openxmlformats.org/drawingml/2006/picture">
                   <pic:nvPicPr>
-                    <pic:cNvPr id="3" name="Imagem 9"/>
-                    <pic:cNvPicPr>
-                      <a:picLocks noChangeAspect="1" noChangeArrowheads="1"/>
-                    </pic:cNvPicPr>
+                    <pic:cNvPr id="2" name="Captura de tela 2023-08-08 114655.png"/>
+                    <pic:cNvPicPr/>
                   </pic:nvPicPr>
                   <pic:blipFill>
-                    <a:blip r:embed="rId11"/>
+                    <a:blip r:embed="rId11">
+                      <a:extLst>
+                        <a:ext uri="{28A0092B-C50C-407E-A947-70E740481C1C}">
+                          <a14:useLocalDpi xmlns:a14="http://schemas.microsoft.com/office/drawing/2010/main" val="0"/>
+                        </a:ext>
+                      </a:extLst>
+                    </a:blip>
                     <a:stretch>
                       <a:fillRect/>
                     </a:stretch>
                   </pic:blipFill>
-                  <pic:spPr bwMode="auto">
+                  <pic:spPr>
                     <a:xfrm>
                       <a:off x="0" y="0"/>
-                      <a:ext cx="5943600" cy="3714750"/>
+                      <a:ext cx="5943600" cy="4610735"/>
                     </a:xfrm>
                     <a:prstGeom prst="rect">
                       <a:avLst/>
@@ -4236,15 +4068,7 @@
           <w:szCs w:val="24"/>
           <w:lang w:val="pt-BR"/>
         </w:rPr>
-        <w:t xml:space="preserve">Figura 5 – Diagrama Entidade </w:t>
-      </w:r>
-      <w:r>
-        <w:rPr>
-          <w:sz w:val="24"/>
-          <w:szCs w:val="24"/>
-          <w:lang w:val="pt-BR"/>
-        </w:rPr>
-        <w:t>Relacionamento</w:t>
+        <w:t>Figura 5 – Diagrama Entidade Relacionamento</w:t>
       </w:r>
     </w:p>
     <w:p>
@@ -4328,21 +4152,7 @@
           <w:sz w:val="24"/>
           <w:szCs w:val="24"/>
         </w:rPr>
-        <w:t xml:space="preserve">[Uma descrição de como a arquitetura do software </w:t>
-      </w:r>
-      <w:r>
-        <w:rPr>
-          <w:sz w:val="24"/>
-          <w:szCs w:val="24"/>
-        </w:rPr>
-        <w:t xml:space="preserve">contribui para todos os recursos (exceto a funcionalidade) do sistema: extensibilidade, confiabilidade, portabilidade e assim por diante. Se essas características possuírem significado especial, como implicações de segurança, garantia ou privacidade, elas </w:t>
-      </w:r>
-      <w:r>
-        <w:rPr>
-          <w:sz w:val="24"/>
-          <w:szCs w:val="24"/>
-        </w:rPr>
-        <w:t>deverão ser delineadas claramente].</w:t>
+        <w:t>[Uma descrição de como a arquitetura do software contribui para todos os recursos (exceto a funcionalidade) do sistema: extensibilidade, confiabilidade, portabilidade e assim por diante. Se essas características possuírem significado especial, como implicações de segurança, garantia ou privacidade, elas deverão ser delineadas claramente].</w:t>
       </w:r>
     </w:p>
     <w:p>
@@ -4432,35 +4242,6 @@
           <w:lang w:val="pt-BR"/>
         </w:rPr>
         <w:t>Figura 6 – Diagrama de Exceções</w:t>
-      </w:r>
-    </w:p>
-    <w:p>
-      <w:pPr>
-        <w:pStyle w:val="Corpodetexto"/>
-        <w:jc w:val="both"/>
-        <w:rPr>
-          <w:sz w:val="24"/>
-          <w:szCs w:val="24"/>
-          <w:lang w:val="pt-BR"/>
-        </w:rPr>
-      </w:pPr>
-    </w:p>
-    <w:p>
-      <w:pPr>
-        <w:jc w:val="both"/>
-        <w:rPr>
-          <w:sz w:val="24"/>
-          <w:szCs w:val="24"/>
-          <w:lang w:val="pt-BR"/>
-        </w:rPr>
-      </w:pPr>
-      <w:r>
-        <w:rPr>
-          <w:sz w:val="24"/>
-          <w:szCs w:val="24"/>
-          <w:lang w:val="pt-BR"/>
-        </w:rPr>
-        <w:t>M</w:t>
       </w:r>
     </w:p>
     <w:sectPr>
@@ -4603,7 +4384,7 @@
               <w:noProof/>
               <w:lang w:val="pt-BR"/>
             </w:rPr>
-            <w:t>6</w:t>
+            <w:t>9</w:t>
           </w:r>
           <w:r>
             <w:rPr>

</xml_diff>

<commit_message>
Atualização do documento de arquitetura da Visão de Implantação
</commit_message>
<xml_diff>
--- a/Gerenciamento/Documento de Arquitetura MaisTransporte.docx
+++ b/Gerenciamento/Documento de Arquitetura MaisTransporte.docx
@@ -1,8 +1,8 @@
 
 <file path=word/document.xml><?xml version="1.0" encoding="utf-8"?>
-<w:document xmlns:wpc="http://schemas.microsoft.com/office/word/2010/wordprocessingCanvas" xmlns:mc="http://schemas.openxmlformats.org/markup-compatibility/2006" xmlns:o="urn:schemas-microsoft-com:office:office" xmlns:r="http://schemas.openxmlformats.org/officeDocument/2006/relationships" xmlns:m="http://schemas.openxmlformats.org/officeDocument/2006/math" xmlns:v="urn:schemas-microsoft-com:vml" xmlns:wp14="http://schemas.microsoft.com/office/word/2010/wordprocessingDrawing" xmlns:wp="http://schemas.openxmlformats.org/drawingml/2006/wordprocessingDrawing" xmlns:w10="urn:schemas-microsoft-com:office:word" xmlns:w="http://schemas.openxmlformats.org/wordprocessingml/2006/main" xmlns:w14="http://schemas.microsoft.com/office/word/2010/wordml" xmlns:w15="http://schemas.microsoft.com/office/word/2012/wordml" xmlns:wpg="http://schemas.microsoft.com/office/word/2010/wordprocessingGroup" xmlns:wpi="http://schemas.microsoft.com/office/word/2010/wordprocessingInk" xmlns:wne="http://schemas.microsoft.com/office/word/2006/wordml" xmlns:wps="http://schemas.microsoft.com/office/word/2010/wordprocessingShape" mc:Ignorable="w14 w15 wp14">
+<w:document xmlns:wpc="http://schemas.microsoft.com/office/word/2010/wordprocessingCanvas" xmlns:mc="http://schemas.openxmlformats.org/markup-compatibility/2006" xmlns:o="urn:schemas-microsoft-com:office:office" xmlns:r="http://schemas.openxmlformats.org/officeDocument/2006/relationships" xmlns:m="http://schemas.openxmlformats.org/officeDocument/2006/math" xmlns:v="urn:schemas-microsoft-com:vml" xmlns:wp14="http://schemas.microsoft.com/office/word/2010/wordprocessingDrawing" xmlns:wp="http://schemas.openxmlformats.org/drawingml/2006/wordprocessingDrawing" xmlns:w10="urn:schemas-microsoft-com:office:word" xmlns:w="http://schemas.openxmlformats.org/wordprocessingml/2006/main" xmlns:w14="http://schemas.microsoft.com/office/word/2010/wordml" xmlns:w15="http://schemas.microsoft.com/office/word/2012/wordml" xmlns:wpg="http://schemas.microsoft.com/office/word/2010/wordprocessingGroup" xmlns:wpi="http://schemas.microsoft.com/office/word/2010/wordprocessingInk" xmlns:wne="http://schemas.microsoft.com/office/word/2006/wordml" xmlns:wps="http://schemas.microsoft.com/office/word/2010/wordprocessingShape" xmlns:a="http://schemas.openxmlformats.org/drawingml/2006/main" xmlns:pic="http://schemas.openxmlformats.org/drawingml/2006/picture" xmlns:a14="http://schemas.microsoft.com/office/drawing/2010/main" mc:Ignorable="w14 w15 wp14">
   <w:body>
-    <w:p>
+    <w:p xmlns:wp14="http://schemas.microsoft.com/office/word/2010/wordml" wp14:textId="77777777">
       <w:pPr>
         <w:pStyle w:val="Ttulo"/>
         <w:jc w:val="right"/>
@@ -21,7 +21,7 @@
       </w:r>
       <w:proofErr w:type="spellEnd"/>
     </w:p>
-    <w:p>
+    <w:p xmlns:wp14="http://schemas.microsoft.com/office/word/2010/wordml" wp14:textId="77777777">
       <w:pPr>
         <w:pStyle w:val="Ttulo"/>
         <w:jc w:val="right"/>
@@ -64,7 +64,7 @@
         <w:fldChar w:fldCharType="end"/>
       </w:r>
     </w:p>
-    <w:p>
+    <w:p xmlns:wp14="http://schemas.microsoft.com/office/word/2010/wordml" wp14:textId="77777777">
       <w:pPr>
         <w:pStyle w:val="Ttulo"/>
         <w:jc w:val="right"/>
@@ -112,7 +112,7 @@
         <w:fldChar w:fldCharType="end"/>
       </w:r>
     </w:p>
-    <w:p>
+    <w:p xmlns:wp14="http://schemas.microsoft.com/office/word/2010/wordml" wp14:textId="77777777">
       <w:pPr>
         <w:pStyle w:val="Ttulo"/>
         <w:jc w:val="right"/>
@@ -123,12 +123,12 @@
         </w:rPr>
       </w:pPr>
     </w:p>
-    <w:p>
+    <w:p xmlns:wp14="http://schemas.microsoft.com/office/word/2010/wordml" wp14:textId="77777777">
       <w:pPr>
         <w:pStyle w:val="InfoBlue"/>
         <w:sectPr>
           <w:headerReference w:type="default" r:id="rId8"/>
-          <w:pgSz w:w="12240" w:h="15840"/>
+          <w:pgSz w:w="12240" w:h="15840" w:orient="portrait"/>
           <w:pgMar w:top="1417" w:right="1440" w:bottom="1417" w:left="1440" w:header="720" w:footer="0" w:gutter="0"/>
           <w:cols w:space="720"/>
           <w:formProt w:val="0"/>
@@ -137,7 +137,7 @@
         </w:sectPr>
       </w:pPr>
     </w:p>
-    <w:p>
+    <w:p xmlns:wp14="http://schemas.microsoft.com/office/word/2010/wordml" wp14:textId="77777777">
       <w:pPr>
         <w:pStyle w:val="Ttulo"/>
         <w:rPr>
@@ -146,7 +146,7 @@
           <w:lang w:val="pt-BR"/>
         </w:rPr>
       </w:pPr>
-      <w:bookmarkStart w:id="0" w:name="_GoBack_Copia_1"/>
+      <w:bookmarkStart w:name="_GoBack_Copia_1" w:id="0"/>
       <w:bookmarkEnd w:id="0"/>
       <w:r>
         <w:rPr>
@@ -154,7 +154,6 @@
           <w:szCs w:val="24"/>
           <w:lang w:val="pt-BR"/>
         </w:rPr>
-        <w:lastRenderedPageBreak/>
         <w:t>Índice Analítico</w:t>
       </w:r>
     </w:p>
@@ -168,7 +167,7 @@
       </w:sdtPr>
       <w:sdtEndPr/>
       <w:sdtContent>
-        <w:p>
+        <w:p xmlns:wp14="http://schemas.microsoft.com/office/word/2010/wordml" wp14:textId="77777777">
           <w:pPr>
             <w:pStyle w:val="Sumrio1"/>
             <w:tabs>
@@ -278,7 +277,7 @@
             </w:r>
           </w:hyperlink>
         </w:p>
-        <w:p>
+        <w:p xmlns:wp14="http://schemas.microsoft.com/office/word/2010/wordml" wp14:textId="77777777">
           <w:pPr>
             <w:pStyle w:val="Sumrio2"/>
             <w:tabs>
@@ -369,7 +368,7 @@
             </w:r>
           </w:hyperlink>
         </w:p>
-        <w:p>
+        <w:p xmlns:wp14="http://schemas.microsoft.com/office/word/2010/wordml" wp14:textId="77777777">
           <w:pPr>
             <w:pStyle w:val="Sumrio2"/>
             <w:tabs>
@@ -460,7 +459,7 @@
             </w:r>
           </w:hyperlink>
         </w:p>
-        <w:p>
+        <w:p xmlns:wp14="http://schemas.microsoft.com/office/word/2010/wordml" wp14:textId="77777777">
           <w:pPr>
             <w:pStyle w:val="Sumrio2"/>
             <w:tabs>
@@ -551,7 +550,7 @@
             </w:r>
           </w:hyperlink>
         </w:p>
-        <w:p>
+        <w:p xmlns:wp14="http://schemas.microsoft.com/office/word/2010/wordml" wp14:textId="77777777">
           <w:pPr>
             <w:pStyle w:val="Sumrio2"/>
             <w:tabs>
@@ -642,7 +641,7 @@
             </w:r>
           </w:hyperlink>
         </w:p>
-        <w:p>
+        <w:p xmlns:wp14="http://schemas.microsoft.com/office/word/2010/wordml" wp14:textId="77777777">
           <w:pPr>
             <w:pStyle w:val="Sumrio2"/>
             <w:tabs>
@@ -733,7 +732,7 @@
             </w:r>
           </w:hyperlink>
         </w:p>
-        <w:p>
+        <w:p xmlns:wp14="http://schemas.microsoft.com/office/word/2010/wordml" wp14:textId="77777777">
           <w:pPr>
             <w:pStyle w:val="Sumrio1"/>
             <w:tabs>
@@ -824,7 +823,7 @@
             </w:r>
           </w:hyperlink>
         </w:p>
-        <w:p>
+        <w:p xmlns:wp14="http://schemas.microsoft.com/office/word/2010/wordml" wp14:textId="77777777">
           <w:pPr>
             <w:pStyle w:val="Sumrio1"/>
             <w:tabs>
@@ -915,7 +914,7 @@
             </w:r>
           </w:hyperlink>
         </w:p>
-        <w:p>
+        <w:p xmlns:wp14="http://schemas.microsoft.com/office/word/2010/wordml" wp14:textId="77777777">
           <w:pPr>
             <w:pStyle w:val="Sumrio1"/>
             <w:tabs>
@@ -1006,7 +1005,7 @@
             </w:r>
           </w:hyperlink>
         </w:p>
-        <w:p>
+        <w:p xmlns:wp14="http://schemas.microsoft.com/office/word/2010/wordml" wp14:textId="77777777">
           <w:pPr>
             <w:pStyle w:val="Sumrio2"/>
             <w:tabs>
@@ -1097,7 +1096,7 @@
             </w:r>
           </w:hyperlink>
         </w:p>
-        <w:p>
+        <w:p xmlns:wp14="http://schemas.microsoft.com/office/word/2010/wordml" wp14:textId="77777777">
           <w:pPr>
             <w:pStyle w:val="Sumrio1"/>
             <w:tabs>
@@ -1188,7 +1187,7 @@
             </w:r>
           </w:hyperlink>
         </w:p>
-        <w:p>
+        <w:p xmlns:wp14="http://schemas.microsoft.com/office/word/2010/wordml" wp14:textId="77777777">
           <w:pPr>
             <w:pStyle w:val="Sumrio2"/>
             <w:tabs>
@@ -1279,7 +1278,7 @@
             </w:r>
           </w:hyperlink>
         </w:p>
-        <w:p>
+        <w:p xmlns:wp14="http://schemas.microsoft.com/office/word/2010/wordml" wp14:textId="77777777">
           <w:pPr>
             <w:pStyle w:val="Sumrio2"/>
             <w:tabs>
@@ -1370,7 +1369,7 @@
             </w:r>
           </w:hyperlink>
         </w:p>
-        <w:p>
+        <w:p xmlns:wp14="http://schemas.microsoft.com/office/word/2010/wordml" wp14:textId="77777777">
           <w:pPr>
             <w:pStyle w:val="Sumrio2"/>
             <w:tabs>
@@ -1431,7 +1430,7 @@
             <w:t>9</w:t>
           </w:r>
         </w:p>
-        <w:p>
+        <w:p xmlns:wp14="http://schemas.microsoft.com/office/word/2010/wordml" wp14:textId="77777777">
           <w:pPr>
             <w:pStyle w:val="Sumrio1"/>
             <w:tabs>
@@ -1488,6 +1487,13 @@
                 <w:szCs w:val="24"/>
               </w:rPr>
               <w:tab/>
+            </w:r>
+            <w:r>
+              <w:rPr>
+                <w:rStyle w:val="Vnculodendice"/>
+                <w:sz w:val="24"/>
+                <w:szCs w:val="24"/>
+              </w:rPr>
               <w:t>1</w:t>
             </w:r>
           </w:hyperlink>
@@ -1500,7 +1506,7 @@
             <w:t>0</w:t>
           </w:r>
         </w:p>
-        <w:p>
+        <w:p xmlns:wp14="http://schemas.microsoft.com/office/word/2010/wordml" wp14:textId="77777777">
           <w:pPr>
             <w:pStyle w:val="Sumrio1"/>
             <w:tabs>
@@ -1580,6 +1586,13 @@
                 <w:szCs w:val="24"/>
               </w:rPr>
               <w:tab/>
+            </w:r>
+            <w:r>
+              <w:rPr>
+                <w:rStyle w:val="Vnculodendice"/>
+                <w:sz w:val="24"/>
+                <w:szCs w:val="24"/>
+              </w:rPr>
               <w:t>11</w:t>
             </w:r>
             <w:r>
@@ -1590,7 +1603,7 @@
             </w:r>
           </w:hyperlink>
         </w:p>
-        <w:p>
+        <w:p xmlns:wp14="http://schemas.microsoft.com/office/word/2010/wordml" wp14:textId="77777777">
           <w:pPr>
             <w:pStyle w:val="Sumrio1"/>
             <w:tabs>
@@ -1670,6 +1683,13 @@
                 <w:szCs w:val="24"/>
               </w:rPr>
               <w:tab/>
+            </w:r>
+            <w:r>
+              <w:rPr>
+                <w:rStyle w:val="Vnculodendice"/>
+                <w:sz w:val="24"/>
+                <w:szCs w:val="24"/>
+              </w:rPr>
               <w:t>11</w:t>
             </w:r>
             <w:r>
@@ -1680,7 +1700,7 @@
             </w:r>
           </w:hyperlink>
         </w:p>
-        <w:p>
+        <w:p xmlns:wp14="http://schemas.microsoft.com/office/word/2010/wordml" wp14:textId="77777777">
           <w:pPr>
             <w:pStyle w:val="Sumrio1"/>
             <w:tabs>
@@ -1760,6 +1780,13 @@
                 <w:szCs w:val="24"/>
               </w:rPr>
               <w:tab/>
+            </w:r>
+            <w:r>
+              <w:rPr>
+                <w:rStyle w:val="Vnculodendice"/>
+                <w:sz w:val="24"/>
+                <w:szCs w:val="24"/>
+              </w:rPr>
               <w:t>11</w:t>
             </w:r>
             <w:r>
@@ -1770,7 +1797,7 @@
             </w:r>
           </w:hyperlink>
         </w:p>
-        <w:p>
+        <w:p xmlns:wp14="http://schemas.microsoft.com/office/word/2010/wordml" wp14:textId="77777777">
           <w:pPr>
             <w:pStyle w:val="Sumrio1"/>
             <w:tabs>
@@ -1820,6 +1847,13 @@
                 <w:szCs w:val="24"/>
               </w:rPr>
               <w:tab/>
+            </w:r>
+            <w:r>
+              <w:rPr>
+                <w:rStyle w:val="Vnculodendice"/>
+                <w:sz w:val="24"/>
+                <w:szCs w:val="24"/>
+              </w:rPr>
               <w:t>1</w:t>
             </w:r>
           </w:hyperlink>
@@ -1842,16 +1876,16 @@
         </w:p>
       </w:sdtContent>
     </w:sdt>
-    <w:p>
-      <w:pPr>
-        <w:rPr>
-          <w:sz w:val="24"/>
-          <w:szCs w:val="24"/>
-          <w:lang w:val="pt-BR"/>
-        </w:rPr>
-      </w:pPr>
-    </w:p>
-    <w:p>
+    <w:p xmlns:wp14="http://schemas.microsoft.com/office/word/2010/wordml" wp14:textId="77777777">
+      <w:pPr>
+        <w:rPr>
+          <w:sz w:val="24"/>
+          <w:szCs w:val="24"/>
+          <w:lang w:val="pt-BR"/>
+        </w:rPr>
+      </w:pPr>
+    </w:p>
+    <w:p xmlns:wp14="http://schemas.microsoft.com/office/word/2010/wordml" wp14:textId="77777777">
       <w:pPr>
         <w:pStyle w:val="Ttulo"/>
         <w:rPr>
@@ -1869,7 +1903,7 @@
         <w:fldChar w:fldCharType="end"/>
       </w:r>
     </w:p>
-    <w:p>
+    <w:p xmlns:wp14="http://schemas.microsoft.com/office/word/2010/wordml" wp14:textId="77777777">
       <w:pPr>
         <w:pStyle w:val="Ttulo1"/>
         <w:ind w:left="360" w:hanging="360"/>
@@ -1878,9 +1912,9 @@
           <w:lang w:val="pt-BR"/>
         </w:rPr>
       </w:pPr>
-      <w:bookmarkStart w:id="1" w:name="_Toc321036874"/>
-      <w:bookmarkStart w:id="2" w:name="_Toc456598586"/>
-      <w:bookmarkStart w:id="3" w:name="_Toc18206175"/>
+      <w:bookmarkStart w:name="_Toc321036874" w:id="1"/>
+      <w:bookmarkStart w:name="_Toc456598586" w:id="2"/>
+      <w:bookmarkStart w:name="_Toc18206175" w:id="3"/>
       <w:r>
         <w:rPr>
           <w:rFonts w:ascii="Times New Roman" w:hAnsi="Times New Roman"/>
@@ -1892,7 +1926,7 @@
       <w:bookmarkEnd w:id="2"/>
       <w:bookmarkEnd w:id="3"/>
     </w:p>
-    <w:p>
+    <w:p xmlns:wp14="http://schemas.microsoft.com/office/word/2010/wordml" wp14:textId="77777777">
       <w:pPr>
         <w:pStyle w:val="NormalWeb"/>
         <w:spacing w:beforeAutospacing="0" w:afterAutospacing="0"/>
@@ -1923,7 +1957,7 @@
         <w:t>.</w:t>
       </w:r>
     </w:p>
-    <w:p>
+    <w:p xmlns:wp14="http://schemas.microsoft.com/office/word/2010/wordml" wp14:textId="77777777">
       <w:pPr>
         <w:pStyle w:val="Ttulo2"/>
         <w:ind w:left="720" w:hanging="720"/>
@@ -1935,9 +1969,9 @@
           <w:lang w:val="pt-BR"/>
         </w:rPr>
       </w:pPr>
-      <w:bookmarkStart w:id="4" w:name="_Toc456598587"/>
-      <w:bookmarkStart w:id="5" w:name="_Toc18206176"/>
-      <w:bookmarkStart w:id="6" w:name="_Toc321036875"/>
+      <w:bookmarkStart w:name="_Toc456598587" w:id="4"/>
+      <w:bookmarkStart w:name="_Toc18206176" w:id="5"/>
+      <w:bookmarkStart w:name="_Toc321036875" w:id="6"/>
       <w:r>
         <w:rPr>
           <w:rFonts w:ascii="Times New Roman" w:hAnsi="Times New Roman"/>
@@ -1951,7 +1985,7 @@
       <w:bookmarkEnd w:id="5"/>
       <w:bookmarkEnd w:id="6"/>
     </w:p>
-    <w:p>
+    <w:p xmlns:wp14="http://schemas.microsoft.com/office/word/2010/wordml" wp14:textId="77777777">
       <w:pPr>
         <w:pStyle w:val="InfoBlue"/>
         <w:jc w:val="both"/>
@@ -1984,7 +2018,7 @@
         <w:t>, usando diversas visões arquiteturais para representar diferentes aspectos do sistema. O objetivo deste documento é capturar e comunicar as decisões arquiteturais significativas que foram tomadas em relação ao sistema.</w:t>
       </w:r>
     </w:p>
-    <w:p>
+    <w:p xmlns:wp14="http://schemas.microsoft.com/office/word/2010/wordml" wp14:textId="77777777">
       <w:pPr>
         <w:pStyle w:val="Ttulo2"/>
         <w:ind w:left="720" w:hanging="720"/>
@@ -1996,9 +2030,9 @@
           <w:lang w:val="pt-BR"/>
         </w:rPr>
       </w:pPr>
-      <w:bookmarkStart w:id="7" w:name="_Toc456598588"/>
-      <w:bookmarkStart w:id="8" w:name="_Toc18206177"/>
-      <w:bookmarkStart w:id="9" w:name="_Toc321036876"/>
+      <w:bookmarkStart w:name="_Toc456598588" w:id="7"/>
+      <w:bookmarkStart w:name="_Toc18206177" w:id="8"/>
+      <w:bookmarkStart w:name="_Toc321036876" w:id="9"/>
       <w:r>
         <w:rPr>
           <w:rFonts w:ascii="Times New Roman" w:hAnsi="Times New Roman"/>
@@ -2012,7 +2046,7 @@
       <w:bookmarkEnd w:id="8"/>
       <w:bookmarkEnd w:id="9"/>
     </w:p>
-    <w:p>
+    <w:p xmlns:wp14="http://schemas.microsoft.com/office/word/2010/wordml" wp14:textId="77777777">
       <w:pPr>
         <w:pStyle w:val="InfoBlue"/>
         <w:jc w:val="both"/>
@@ -2081,11 +2115,10 @@
           <w:sz w:val="24"/>
           <w:szCs w:val="24"/>
         </w:rPr>
-        <w:lastRenderedPageBreak/>
         <w:t>Costa do curso de Sistemas de Informação da Universidade Federal de Sergipe como projeto da disciplina Engenharia de Software II.</w:t>
       </w:r>
     </w:p>
-    <w:p>
+    <w:p xmlns:wp14="http://schemas.microsoft.com/office/word/2010/wordml" wp14:textId="77777777">
       <w:pPr>
         <w:pStyle w:val="Ttulo2"/>
         <w:ind w:left="720" w:hanging="720"/>
@@ -2097,9 +2130,9 @@
           <w:lang w:val="pt-BR"/>
         </w:rPr>
       </w:pPr>
-      <w:bookmarkStart w:id="10" w:name="_Toc456598589"/>
-      <w:bookmarkStart w:id="11" w:name="_Toc321036877"/>
-      <w:bookmarkStart w:id="12" w:name="_Toc18206178"/>
+      <w:bookmarkStart w:name="_Toc456598589" w:id="10"/>
+      <w:bookmarkStart w:name="_Toc321036877" w:id="11"/>
+      <w:bookmarkStart w:name="_Toc18206178" w:id="12"/>
       <w:r>
         <w:rPr>
           <w:rFonts w:ascii="Times New Roman" w:hAnsi="Times New Roman"/>
@@ -2113,7 +2146,7 @@
       <w:bookmarkEnd w:id="11"/>
       <w:bookmarkEnd w:id="12"/>
     </w:p>
-    <w:p>
+    <w:p xmlns:wp14="http://schemas.microsoft.com/office/word/2010/wordml" wp14:textId="77777777">
       <w:pPr>
         <w:pStyle w:val="InfoBlue"/>
         <w:jc w:val="both"/>
@@ -2130,7 +2163,7 @@
         <w:t>Todas as definições, juntamente com os termos, acrônimos e abreviações necessárias à adequada interpretação e entendimento deste documento podem ser encontradas no documento de Glossário do Projeto.</w:t>
       </w:r>
     </w:p>
-    <w:p>
+    <w:p xmlns:wp14="http://schemas.microsoft.com/office/word/2010/wordml" wp14:textId="77777777">
       <w:pPr>
         <w:pStyle w:val="Ttulo2"/>
         <w:ind w:left="720" w:hanging="720"/>
@@ -2142,9 +2175,9 @@
           <w:lang w:val="pt-BR"/>
         </w:rPr>
       </w:pPr>
-      <w:bookmarkStart w:id="13" w:name="_Toc18206179"/>
-      <w:bookmarkStart w:id="14" w:name="_Toc456598590"/>
-      <w:bookmarkStart w:id="15" w:name="_Toc321036878"/>
+      <w:bookmarkStart w:name="_Toc18206179" w:id="13"/>
+      <w:bookmarkStart w:name="_Toc456598590" w:id="14"/>
+      <w:bookmarkStart w:name="_Toc321036878" w:id="15"/>
       <w:r>
         <w:rPr>
           <w:rFonts w:ascii="Times New Roman" w:hAnsi="Times New Roman"/>
@@ -2158,7 +2191,7 @@
       <w:bookmarkEnd w:id="14"/>
       <w:bookmarkEnd w:id="15"/>
     </w:p>
-    <w:p>
+    <w:p xmlns:wp14="http://schemas.microsoft.com/office/word/2010/wordml" wp14:textId="77777777">
       <w:pPr>
         <w:pStyle w:val="InfoBlue"/>
         <w:jc w:val="both"/>
@@ -2175,7 +2208,7 @@
         <w:t>Os seguintes documentos foram utilizados como referência para a elaboração do documento arquitetura:</w:t>
       </w:r>
     </w:p>
-    <w:p>
+    <w:p xmlns:wp14="http://schemas.microsoft.com/office/word/2010/wordml" wp14:textId="77777777">
       <w:pPr>
         <w:pStyle w:val="InfoBlue"/>
         <w:numPr>
@@ -2196,7 +2229,7 @@
         <w:t xml:space="preserve">Modelo de Análise </w:t>
       </w:r>
     </w:p>
-    <w:p>
+    <w:p xmlns:wp14="http://schemas.microsoft.com/office/word/2010/wordml" wp14:textId="77777777">
       <w:pPr>
         <w:pStyle w:val="InfoBlue"/>
         <w:numPr>
@@ -2217,7 +2250,7 @@
         <w:t>Modelo de Regra de Negócio</w:t>
       </w:r>
     </w:p>
-    <w:p>
+    <w:p xmlns:wp14="http://schemas.microsoft.com/office/word/2010/wordml" wp14:textId="77777777">
       <w:pPr>
         <w:pStyle w:val="InfoBlue"/>
         <w:numPr>
@@ -2238,7 +2271,7 @@
         <w:t>Modelo de Casos de Uso</w:t>
       </w:r>
     </w:p>
-    <w:p>
+    <w:p xmlns:wp14="http://schemas.microsoft.com/office/word/2010/wordml" wp14:textId="77777777">
       <w:pPr>
         <w:pStyle w:val="InfoBlue"/>
         <w:numPr>
@@ -2259,7 +2292,7 @@
         <w:t>Descrição de Casos de Uso</w:t>
       </w:r>
     </w:p>
-    <w:p>
+    <w:p xmlns:wp14="http://schemas.microsoft.com/office/word/2010/wordml" wp14:textId="77777777">
       <w:pPr>
         <w:pStyle w:val="InfoBlue"/>
         <w:numPr>
@@ -2280,7 +2313,7 @@
         <w:t>Documento de Requisitos Funcionais e Não Funcionais</w:t>
       </w:r>
     </w:p>
-    <w:p>
+    <w:p xmlns:wp14="http://schemas.microsoft.com/office/word/2010/wordml" wp14:textId="77777777">
       <w:pPr>
         <w:pStyle w:val="Corpodetexto"/>
         <w:numPr>
@@ -2307,7 +2340,7 @@
       </w:r>
       <w:proofErr w:type="spellEnd"/>
     </w:p>
-    <w:p>
+    <w:p xmlns:wp14="http://schemas.microsoft.com/office/word/2010/wordml" wp14:textId="77777777">
       <w:pPr>
         <w:pStyle w:val="Ttulo2"/>
         <w:ind w:left="720" w:hanging="720"/>
@@ -2319,9 +2352,9 @@
           <w:lang w:val="pt-BR"/>
         </w:rPr>
       </w:pPr>
-      <w:bookmarkStart w:id="16" w:name="_Toc18206180"/>
-      <w:bookmarkStart w:id="17" w:name="_Toc321036879"/>
-      <w:bookmarkStart w:id="18" w:name="_Toc456598591"/>
+      <w:bookmarkStart w:name="_Toc18206180" w:id="16"/>
+      <w:bookmarkStart w:name="_Toc321036879" w:id="17"/>
+      <w:bookmarkStart w:name="_Toc456598591" w:id="18"/>
       <w:r>
         <w:rPr>
           <w:rFonts w:ascii="Times New Roman" w:hAnsi="Times New Roman"/>
@@ -2335,7 +2368,7 @@
       <w:bookmarkEnd w:id="17"/>
       <w:bookmarkEnd w:id="18"/>
     </w:p>
-    <w:p>
+    <w:p xmlns:wp14="http://schemas.microsoft.com/office/word/2010/wordml" wp14:textId="77777777">
       <w:pPr>
         <w:pStyle w:val="InfoBlue"/>
         <w:jc w:val="both"/>
@@ -2352,7 +2385,7 @@
         <w:t>Com o objetivo de cobrir todos os aspectos da arquitetura, esse documento contém as seguintes subseções:</w:t>
       </w:r>
     </w:p>
-    <w:p>
+    <w:p xmlns:wp14="http://schemas.microsoft.com/office/word/2010/wordml" wp14:textId="77777777">
       <w:pPr>
         <w:pStyle w:val="InfoBlue"/>
         <w:numPr>
@@ -2373,7 +2406,7 @@
         <w:t>Subseção 2: Descreve o uso de cada visão;</w:t>
       </w:r>
     </w:p>
-    <w:p>
+    <w:p xmlns:wp14="http://schemas.microsoft.com/office/word/2010/wordml" wp14:textId="77777777">
       <w:pPr>
         <w:pStyle w:val="InfoBlue"/>
         <w:numPr>
@@ -2394,7 +2427,7 @@
         <w:t>Subseção 3: Descreve as restrições arquiteturais do sistema;</w:t>
       </w:r>
     </w:p>
-    <w:p>
+    <w:p xmlns:wp14="http://schemas.microsoft.com/office/word/2010/wordml" wp14:textId="77777777">
       <w:pPr>
         <w:pStyle w:val="InfoBlue"/>
         <w:numPr>
@@ -2415,7 +2448,7 @@
         <w:t>Subseção 4: Descreve os requisitos funcionais que causam significante impacto na arquitetura;</w:t>
       </w:r>
     </w:p>
-    <w:p>
+    <w:p xmlns:wp14="http://schemas.microsoft.com/office/word/2010/wordml" wp14:textId="77777777">
       <w:pPr>
         <w:pStyle w:val="InfoBlue"/>
         <w:numPr>
@@ -2436,7 +2469,7 @@
         <w:t>Subseção 5: Descreve a visão lógica da arquitetura;</w:t>
       </w:r>
     </w:p>
-    <w:p>
+    <w:p xmlns:wp14="http://schemas.microsoft.com/office/word/2010/wordml" wp14:textId="77777777">
       <w:pPr>
         <w:pStyle w:val="InfoBlue"/>
         <w:numPr>
@@ -2457,7 +2490,7 @@
         <w:t>Subseção 6: Descreve a visão de processos;</w:t>
       </w:r>
     </w:p>
-    <w:p>
+    <w:p xmlns:wp14="http://schemas.microsoft.com/office/word/2010/wordml" wp14:textId="77777777">
       <w:pPr>
         <w:pStyle w:val="InfoBlue"/>
         <w:numPr>
@@ -2478,7 +2511,7 @@
         <w:t>Subseção 7: Descreve a visão de implantação;</w:t>
       </w:r>
     </w:p>
-    <w:p>
+    <w:p xmlns:wp14="http://schemas.microsoft.com/office/word/2010/wordml" wp14:textId="77777777">
       <w:pPr>
         <w:pStyle w:val="InfoBlue"/>
         <w:numPr>
@@ -2499,7 +2532,7 @@
         <w:t>Subseção 8: Descreve a visão de implementação;</w:t>
       </w:r>
     </w:p>
-    <w:p>
+    <w:p xmlns:wp14="http://schemas.microsoft.com/office/word/2010/wordml" wp14:textId="77777777">
       <w:pPr>
         <w:pStyle w:val="InfoBlue"/>
         <w:numPr>
@@ -2520,7 +2553,7 @@
         <w:t>Subseção 9: Descreve a visão de dados;</w:t>
       </w:r>
     </w:p>
-    <w:p>
+    <w:p xmlns:wp14="http://schemas.microsoft.com/office/word/2010/wordml" wp14:textId="77777777">
       <w:pPr>
         <w:pStyle w:val="InfoBlue"/>
         <w:numPr>
@@ -2541,7 +2574,7 @@
         <w:t>Subseção 10: Descreve as principais características de dimensionamento do software que têm um impacto na arquitetura;</w:t>
       </w:r>
     </w:p>
-    <w:p>
+    <w:p xmlns:wp14="http://schemas.microsoft.com/office/word/2010/wordml" wp14:textId="77777777">
       <w:pPr>
         <w:pStyle w:val="InfoBlue"/>
         <w:numPr>
@@ -2562,7 +2595,7 @@
         <w:t>Subseção 11: Descreve como a arquitetura do software contribui para todos os recursos.</w:t>
       </w:r>
     </w:p>
-    <w:p>
+    <w:p xmlns:wp14="http://schemas.microsoft.com/office/word/2010/wordml" wp14:textId="77777777">
       <w:pPr>
         <w:pStyle w:val="InfoBlue"/>
         <w:numPr>
@@ -2583,7 +2616,7 @@
         <w:t>Subseção 12: Mostra a hierarquia de exceções.</w:t>
       </w:r>
     </w:p>
-    <w:p>
+    <w:p xmlns:wp14="http://schemas.microsoft.com/office/word/2010/wordml" wp14:textId="77777777">
       <w:pPr>
         <w:pStyle w:val="Ttulo1"/>
         <w:ind w:left="360" w:hanging="360"/>
@@ -2593,8 +2626,8 @@
           <w:lang w:val="pt-BR"/>
         </w:rPr>
       </w:pPr>
-      <w:bookmarkStart w:id="19" w:name="_Toc321036880"/>
-      <w:bookmarkStart w:id="20" w:name="_Toc18206181"/>
+      <w:bookmarkStart w:name="_Toc321036880" w:id="19"/>
+      <w:bookmarkStart w:name="_Toc18206181" w:id="20"/>
       <w:r>
         <w:rPr>
           <w:rFonts w:ascii="Times New Roman" w:hAnsi="Times New Roman"/>
@@ -2605,7 +2638,7 @@
       <w:bookmarkEnd w:id="19"/>
       <w:bookmarkEnd w:id="20"/>
     </w:p>
-    <w:p>
+    <w:p xmlns:wp14="http://schemas.microsoft.com/office/word/2010/wordml" wp14:textId="77777777">
       <w:pPr>
         <w:pStyle w:val="InfoBlue"/>
         <w:jc w:val="both"/>
@@ -2642,7 +2675,6 @@
           <w:sz w:val="24"/>
           <w:szCs w:val="24"/>
         </w:rPr>
-        <w:lastRenderedPageBreak/>
         <w:t xml:space="preserve">Unificada de Modelagem (UML – </w:t>
       </w:r>
       <w:proofErr w:type="spellStart"/>
@@ -2664,7 +2696,7 @@
         <w:t>).</w:t>
       </w:r>
     </w:p>
-    <w:p>
+    <w:p xmlns:wp14="http://schemas.microsoft.com/office/word/2010/wordml" wp14:textId="77777777">
       <w:pPr>
         <w:pStyle w:val="InfoBlue"/>
         <w:jc w:val="both"/>
@@ -2681,7 +2713,7 @@
         <w:t>Para representar a arquitetura do software foram utilizados como base os seguintes estilos arquiteturais:</w:t>
       </w:r>
     </w:p>
-    <w:p>
+    <w:p xmlns:wp14="http://schemas.microsoft.com/office/word/2010/wordml" wp14:textId="77777777">
       <w:pPr>
         <w:pStyle w:val="InfoBlue"/>
         <w:numPr>
@@ -2702,7 +2734,7 @@
         <w:t>Camadas;</w:t>
       </w:r>
     </w:p>
-    <w:p>
+    <w:p xmlns:wp14="http://schemas.microsoft.com/office/word/2010/wordml" wp14:textId="77777777">
       <w:pPr>
         <w:pStyle w:val="InfoBlue"/>
         <w:numPr>
@@ -2723,7 +2755,7 @@
         <w:t>Repositório de banco de dados.</w:t>
       </w:r>
     </w:p>
-    <w:p>
+    <w:p xmlns:wp14="http://schemas.microsoft.com/office/word/2010/wordml" wp14:textId="77777777">
       <w:pPr>
         <w:pStyle w:val="Ttulo1"/>
         <w:ind w:left="360" w:hanging="360"/>
@@ -2733,8 +2765,8 @@
           <w:lang w:val="pt-BR"/>
         </w:rPr>
       </w:pPr>
-      <w:bookmarkStart w:id="21" w:name="_Toc18206182"/>
-      <w:bookmarkStart w:id="22" w:name="_Toc321036881"/>
+      <w:bookmarkStart w:name="_Toc18206182" w:id="21"/>
+      <w:bookmarkStart w:name="_Toc321036881" w:id="22"/>
       <w:r>
         <w:rPr>
           <w:rFonts w:ascii="Times New Roman" w:hAnsi="Times New Roman"/>
@@ -2745,7 +2777,7 @@
       <w:bookmarkEnd w:id="21"/>
       <w:bookmarkEnd w:id="22"/>
     </w:p>
-    <w:p>
+    <w:p xmlns:wp14="http://schemas.microsoft.com/office/word/2010/wordml" wp14:textId="77777777">
       <w:pPr>
         <w:pStyle w:val="InfoBlue"/>
         <w:jc w:val="both"/>
@@ -2778,7 +2810,7 @@
         <w:t xml:space="preserve"> ele deve seguir as seguintes restrições:</w:t>
       </w:r>
     </w:p>
-    <w:p>
+    <w:p xmlns:wp14="http://schemas.microsoft.com/office/word/2010/wordml" wp14:textId="77777777">
       <w:pPr>
         <w:pStyle w:val="InfoBlue"/>
         <w:numPr>
@@ -2831,7 +2863,7 @@
         <w:t>.</w:t>
       </w:r>
     </w:p>
-    <w:p>
+    <w:p xmlns:wp14="http://schemas.microsoft.com/office/word/2010/wordml" wp14:textId="77777777">
       <w:pPr>
         <w:pStyle w:val="InfoBlue"/>
         <w:numPr>
@@ -2881,7 +2913,7 @@
         <w:t>;</w:t>
       </w:r>
     </w:p>
-    <w:p>
+    <w:p xmlns:wp14="http://schemas.microsoft.com/office/word/2010/wordml" wp14:textId="77777777">
       <w:pPr>
         <w:pStyle w:val="Ttulo1"/>
         <w:ind w:left="360" w:hanging="360"/>
@@ -2891,8 +2923,8 @@
           <w:lang w:val="pt-BR"/>
         </w:rPr>
       </w:pPr>
-      <w:bookmarkStart w:id="23" w:name="_Toc321036882"/>
-      <w:bookmarkStart w:id="24" w:name="_Toc18206183"/>
+      <w:bookmarkStart w:name="_Toc321036882" w:id="23"/>
+      <w:bookmarkStart w:name="_Toc18206183" w:id="24"/>
       <w:r>
         <w:rPr>
           <w:rFonts w:ascii="Times New Roman" w:hAnsi="Times New Roman"/>
@@ -2903,7 +2935,7 @@
       <w:bookmarkEnd w:id="23"/>
       <w:bookmarkEnd w:id="24"/>
     </w:p>
-    <w:p>
+    <w:p xmlns:wp14="http://schemas.microsoft.com/office/word/2010/wordml" wp14:textId="77777777">
       <w:pPr>
         <w:pStyle w:val="InfoBlue"/>
         <w:jc w:val="both"/>
@@ -2920,7 +2952,7 @@
         <w:t>Nessa seção serão listados os casos de uso que são representados no modelo de casos de uso. Esses casos de uso são:</w:t>
       </w:r>
     </w:p>
-    <w:p>
+    <w:p xmlns:wp14="http://schemas.microsoft.com/office/word/2010/wordml" wp14:textId="77777777">
       <w:pPr>
         <w:pStyle w:val="InfoBlue"/>
         <w:numPr>
@@ -2941,7 +2973,7 @@
         <w:t>CSU01 – Autenticar Usuário;</w:t>
       </w:r>
     </w:p>
-    <w:p>
+    <w:p xmlns:wp14="http://schemas.microsoft.com/office/word/2010/wordml" wp14:textId="77777777">
       <w:pPr>
         <w:pStyle w:val="InfoBlue"/>
         <w:numPr>
@@ -2962,7 +2994,7 @@
         <w:t>CSU02 – Manter Viagem;</w:t>
       </w:r>
     </w:p>
-    <w:p>
+    <w:p xmlns:wp14="http://schemas.microsoft.com/office/word/2010/wordml" wp14:textId="77777777">
       <w:pPr>
         <w:pStyle w:val="InfoBlue"/>
         <w:numPr>
@@ -2983,7 +3015,7 @@
         <w:t>CSU03 – Validar Motorista;</w:t>
       </w:r>
     </w:p>
-    <w:p>
+    <w:p xmlns:wp14="http://schemas.microsoft.com/office/word/2010/wordml" wp14:textId="77777777">
       <w:pPr>
         <w:pStyle w:val="InfoBlue"/>
         <w:numPr>
@@ -3004,7 +3036,7 @@
         <w:t>CSU04 – Reservar Vaga de Viagem;</w:t>
       </w:r>
     </w:p>
-    <w:p>
+    <w:p xmlns:wp14="http://schemas.microsoft.com/office/word/2010/wordml" wp14:textId="77777777">
       <w:pPr>
         <w:pStyle w:val="InfoBlue"/>
         <w:numPr>
@@ -3025,7 +3057,7 @@
         <w:t>CSU05 – Avaliar Viagem;</w:t>
       </w:r>
     </w:p>
-    <w:p>
+    <w:p xmlns:wp14="http://schemas.microsoft.com/office/word/2010/wordml" wp14:textId="77777777">
       <w:pPr>
         <w:pStyle w:val="InfoBlue"/>
         <w:numPr>
@@ -3046,7 +3078,7 @@
         <w:t>CSU06 – Manter Sugestão de Viagem;</w:t>
       </w:r>
     </w:p>
-    <w:p>
+    <w:p xmlns:wp14="http://schemas.microsoft.com/office/word/2010/wordml" wp14:textId="77777777">
       <w:pPr>
         <w:pStyle w:val="InfoBlue"/>
         <w:numPr>
@@ -3067,7 +3099,7 @@
         <w:t>CSU07 – Manter Usuário;</w:t>
       </w:r>
     </w:p>
-    <w:p>
+    <w:p xmlns:wp14="http://schemas.microsoft.com/office/word/2010/wordml" wp14:textId="77777777">
       <w:pPr>
         <w:pStyle w:val="InfoBlue"/>
         <w:numPr>
@@ -3088,7 +3120,7 @@
         <w:t>CSU08 – Manter Veículo;</w:t>
       </w:r>
     </w:p>
-    <w:p>
+    <w:p xmlns:wp14="http://schemas.microsoft.com/office/word/2010/wordml" wp14:textId="77777777">
       <w:pPr>
         <w:pStyle w:val="InfoBlue"/>
         <w:numPr>
@@ -3109,7 +3141,7 @@
         <w:t>CSU09 – Cancelar Reserva de Passagem;</w:t>
       </w:r>
     </w:p>
-    <w:p>
+    <w:p xmlns:wp14="http://schemas.microsoft.com/office/word/2010/wordml" wp14:textId="77777777">
       <w:pPr>
         <w:pStyle w:val="InfoBlue"/>
         <w:numPr>
@@ -3130,7 +3162,7 @@
         <w:t>CSU10 – Reembolsar Valor;</w:t>
       </w:r>
     </w:p>
-    <w:p>
+    <w:p xmlns:wp14="http://schemas.microsoft.com/office/word/2010/wordml" wp14:textId="77777777">
       <w:pPr>
         <w:pStyle w:val="Corpodetexto"/>
         <w:ind w:left="-993" w:firstLine="700"/>
@@ -3142,7 +3174,7 @@
         </w:rPr>
       </w:pPr>
     </w:p>
-    <w:p>
+    <w:p xmlns:wp14="http://schemas.microsoft.com/office/word/2010/wordml" wp14:textId="77777777">
       <w:pPr>
         <w:tabs>
           <w:tab w:val="left" w:pos="8241"/>
@@ -3153,7 +3185,7 @@
         </w:rPr>
       </w:pPr>
     </w:p>
-    <w:p>
+    <w:p xmlns:wp14="http://schemas.microsoft.com/office/word/2010/wordml" wp14:textId="77777777">
       <w:pPr>
         <w:tabs>
           <w:tab w:val="left" w:pos="8241"/>
@@ -3164,7 +3196,7 @@
         </w:rPr>
       </w:pPr>
     </w:p>
-    <w:p>
+    <w:p xmlns:wp14="http://schemas.microsoft.com/office/word/2010/wordml" wp14:textId="77777777">
       <w:pPr>
         <w:tabs>
           <w:tab w:val="left" w:pos="8241"/>
@@ -3175,7 +3207,7 @@
         </w:rPr>
       </w:pPr>
     </w:p>
-    <w:p>
+    <w:p xmlns:wp14="http://schemas.microsoft.com/office/word/2010/wordml" wp14:textId="77777777">
       <w:pPr>
         <w:tabs>
           <w:tab w:val="left" w:pos="8241"/>
@@ -3186,7 +3218,7 @@
         </w:rPr>
       </w:pPr>
     </w:p>
-    <w:p>
+    <w:p xmlns:wp14="http://schemas.microsoft.com/office/word/2010/wordml" wp14:textId="77777777">
       <w:pPr>
         <w:tabs>
           <w:tab w:val="left" w:pos="8241"/>
@@ -3201,9 +3233,8 @@
           <w:noProof/>
           <w:lang w:val="pt-BR" w:eastAsia="pt-BR"/>
         </w:rPr>
-        <w:lastRenderedPageBreak/>
         <w:drawing>
-          <wp:anchor distT="0" distB="0" distL="0" distR="0" simplePos="0" relativeHeight="6" behindDoc="0" locked="0" layoutInCell="0" allowOverlap="1">
+          <wp:anchor xmlns:wp14="http://schemas.microsoft.com/office/word/2010/wordprocessingDrawing" distT="0" distB="0" distL="0" distR="0" simplePos="0" relativeHeight="6" behindDoc="0" locked="0" layoutInCell="0" allowOverlap="1" wp14:anchorId="1E0C1A8B" wp14:editId="7777777">
             <wp:simplePos x="0" y="0"/>
             <wp:positionH relativeFrom="column">
               <wp:posOffset>971550</wp:posOffset>
@@ -3250,7 +3281,7 @@
         </w:drawing>
       </w:r>
     </w:p>
-    <w:p>
+    <w:p xmlns:wp14="http://schemas.microsoft.com/office/word/2010/wordml" wp14:textId="77777777">
       <w:pPr>
         <w:pStyle w:val="Ttulo2"/>
         <w:numPr>
@@ -3267,7 +3298,7 @@
         </w:rPr>
       </w:pPr>
     </w:p>
-    <w:p>
+    <w:p xmlns:wp14="http://schemas.microsoft.com/office/word/2010/wordml" wp14:textId="77777777">
       <w:pPr>
         <w:ind w:left="720" w:hanging="720"/>
         <w:jc w:val="both"/>
@@ -3278,7 +3309,7 @@
         </w:rPr>
       </w:pPr>
     </w:p>
-    <w:p>
+    <w:p xmlns:wp14="http://schemas.microsoft.com/office/word/2010/wordml" wp14:textId="77777777">
       <w:pPr>
         <w:ind w:left="720" w:hanging="720"/>
         <w:jc w:val="both"/>
@@ -3289,7 +3320,7 @@
         </w:rPr>
       </w:pPr>
     </w:p>
-    <w:p>
+    <w:p xmlns:wp14="http://schemas.microsoft.com/office/word/2010/wordml" wp14:textId="77777777">
       <w:pPr>
         <w:ind w:left="720" w:hanging="720"/>
         <w:jc w:val="both"/>
@@ -3300,7 +3331,7 @@
         </w:rPr>
       </w:pPr>
     </w:p>
-    <w:p>
+    <w:p xmlns:wp14="http://schemas.microsoft.com/office/word/2010/wordml" wp14:textId="77777777">
       <w:pPr>
         <w:ind w:left="720" w:hanging="720"/>
         <w:jc w:val="both"/>
@@ -3311,7 +3342,7 @@
         </w:rPr>
       </w:pPr>
     </w:p>
-    <w:p>
+    <w:p xmlns:wp14="http://schemas.microsoft.com/office/word/2010/wordml" wp14:textId="77777777">
       <w:pPr>
         <w:pStyle w:val="InfoBlue"/>
         <w:jc w:val="both"/>
@@ -3321,7 +3352,7 @@
         </w:rPr>
       </w:pPr>
     </w:p>
-    <w:p>
+    <w:p xmlns:wp14="http://schemas.microsoft.com/office/word/2010/wordml" wp14:textId="77777777">
       <w:pPr>
         <w:pStyle w:val="InfoBlue"/>
         <w:jc w:val="both"/>
@@ -3331,7 +3362,7 @@
         </w:rPr>
       </w:pPr>
     </w:p>
-    <w:p>
+    <w:p xmlns:wp14="http://schemas.microsoft.com/office/word/2010/wordml" wp14:textId="77777777">
       <w:pPr>
         <w:pStyle w:val="InfoBlue"/>
         <w:jc w:val="both"/>
@@ -3341,7 +3372,7 @@
         </w:rPr>
       </w:pPr>
     </w:p>
-    <w:p>
+    <w:p xmlns:wp14="http://schemas.microsoft.com/office/word/2010/wordml" wp14:textId="77777777">
       <w:pPr>
         <w:pStyle w:val="InfoBlue"/>
         <w:jc w:val="both"/>
@@ -3351,7 +3382,7 @@
         </w:rPr>
       </w:pPr>
     </w:p>
-    <w:p>
+    <w:p xmlns:wp14="http://schemas.microsoft.com/office/word/2010/wordml" wp14:textId="77777777">
       <w:pPr>
         <w:pStyle w:val="InfoBlue"/>
         <w:jc w:val="both"/>
@@ -3361,7 +3392,7 @@
         </w:rPr>
       </w:pPr>
     </w:p>
-    <w:p>
+    <w:p xmlns:wp14="http://schemas.microsoft.com/office/word/2010/wordml" wp14:textId="77777777">
       <w:pPr>
         <w:pStyle w:val="Corpodetexto"/>
         <w:jc w:val="both"/>
@@ -3371,7 +3402,7 @@
         </w:rPr>
       </w:pPr>
     </w:p>
-    <w:p>
+    <w:p xmlns:wp14="http://schemas.microsoft.com/office/word/2010/wordml" wp14:textId="77777777">
       <w:pPr>
         <w:pStyle w:val="Corpodetexto"/>
         <w:jc w:val="both"/>
@@ -3381,7 +3412,7 @@
         </w:rPr>
       </w:pPr>
     </w:p>
-    <w:p>
+    <w:p xmlns:wp14="http://schemas.microsoft.com/office/word/2010/wordml" wp14:textId="77777777">
       <w:pPr>
         <w:pStyle w:val="Corpodetexto"/>
         <w:jc w:val="both"/>
@@ -3391,7 +3422,7 @@
         </w:rPr>
       </w:pPr>
     </w:p>
-    <w:p>
+    <w:p xmlns:wp14="http://schemas.microsoft.com/office/word/2010/wordml" wp14:textId="77777777">
       <w:pPr>
         <w:pStyle w:val="Corpodetexto"/>
         <w:jc w:val="both"/>
@@ -3401,7 +3432,7 @@
         </w:rPr>
       </w:pPr>
     </w:p>
-    <w:p>
+    <w:p xmlns:wp14="http://schemas.microsoft.com/office/word/2010/wordml" wp14:textId="77777777">
       <w:pPr>
         <w:tabs>
           <w:tab w:val="left" w:pos="8241"/>
@@ -3420,7 +3451,7 @@
         <w:t>Figura 1 – Diagrama de Casos de Uso</w:t>
       </w:r>
     </w:p>
-    <w:p>
+    <w:p xmlns:wp14="http://schemas.microsoft.com/office/word/2010/wordml" wp14:textId="77777777">
       <w:pPr>
         <w:tabs>
           <w:tab w:val="left" w:pos="8241"/>
@@ -3431,7 +3462,7 @@
         </w:rPr>
       </w:pPr>
     </w:p>
-    <w:p>
+    <w:p xmlns:wp14="http://schemas.microsoft.com/office/word/2010/wordml" wp14:textId="77777777">
       <w:pPr>
         <w:pStyle w:val="Ttulo2"/>
         <w:ind w:left="720" w:hanging="720"/>
@@ -3443,8 +3474,8 @@
           <w:lang w:val="pt-BR"/>
         </w:rPr>
       </w:pPr>
-      <w:bookmarkStart w:id="25" w:name="_Toc18206184"/>
-      <w:bookmarkStart w:id="26" w:name="_Toc321036883"/>
+      <w:bookmarkStart w:name="_Toc18206184" w:id="25"/>
+      <w:bookmarkStart w:name="_Toc321036883" w:id="26"/>
       <w:r>
         <w:rPr>
           <w:rFonts w:ascii="Times New Roman" w:hAnsi="Times New Roman"/>
@@ -3457,7 +3488,7 @@
       <w:bookmarkEnd w:id="25"/>
       <w:bookmarkEnd w:id="26"/>
     </w:p>
-    <w:p>
+    <w:p xmlns:wp14="http://schemas.microsoft.com/office/word/2010/wordml" wp14:textId="77777777">
       <w:pPr>
         <w:pStyle w:val="InfoBlue"/>
         <w:jc w:val="both"/>
@@ -3473,10 +3504,10 @@
         </w:rPr>
         <w:t>A descrição de cada caso de uso contido no diagrama da Figura 1 encontra-se detalhada no diretório Requisitos.</w:t>
       </w:r>
-      <w:bookmarkStart w:id="27" w:name="_GoBack"/>
+      <w:bookmarkStart w:name="_GoBack" w:id="27"/>
       <w:bookmarkEnd w:id="27"/>
     </w:p>
-    <w:p>
+    <w:p xmlns:wp14="http://schemas.microsoft.com/office/word/2010/wordml" wp14:textId="77777777">
       <w:pPr>
         <w:pStyle w:val="Ttulo1"/>
         <w:ind w:left="360" w:hanging="360"/>
@@ -3486,8 +3517,8 @@
           <w:lang w:val="pt-BR"/>
         </w:rPr>
       </w:pPr>
-      <w:bookmarkStart w:id="28" w:name="_Toc321036884"/>
-      <w:bookmarkStart w:id="29" w:name="_Toc18206185"/>
+      <w:bookmarkStart w:name="_Toc321036884" w:id="28"/>
+      <w:bookmarkStart w:name="_Toc18206185" w:id="29"/>
       <w:r>
         <w:rPr>
           <w:rFonts w:ascii="Times New Roman" w:hAnsi="Times New Roman"/>
@@ -3498,7 +3529,7 @@
       <w:bookmarkEnd w:id="28"/>
       <w:bookmarkEnd w:id="29"/>
     </w:p>
-    <w:p>
+    <w:p xmlns:wp14="http://schemas.microsoft.com/office/word/2010/wordml" wp14:textId="77777777">
       <w:pPr>
         <w:pStyle w:val="Ttulo2"/>
         <w:ind w:left="720" w:hanging="720"/>
@@ -3510,8 +3541,8 @@
           <w:lang w:val="pt-BR"/>
         </w:rPr>
       </w:pPr>
-      <w:bookmarkStart w:id="30" w:name="_Toc321036885"/>
-      <w:bookmarkStart w:id="31" w:name="_Toc18206186"/>
+      <w:bookmarkStart w:name="_Toc321036885" w:id="30"/>
+      <w:bookmarkStart w:name="_Toc18206186" w:id="31"/>
       <w:r>
         <w:rPr>
           <w:rFonts w:ascii="Times New Roman" w:hAnsi="Times New Roman"/>
@@ -3524,7 +3555,7 @@
       <w:bookmarkEnd w:id="30"/>
       <w:bookmarkEnd w:id="31"/>
     </w:p>
-    <w:p>
+    <w:p xmlns:wp14="http://schemas.microsoft.com/office/word/2010/wordml" wp14:textId="77777777">
       <w:pPr>
         <w:pStyle w:val="InfoBlue"/>
         <w:jc w:val="both"/>
@@ -3571,7 +3602,7 @@
         <w:t>:</w:t>
       </w:r>
     </w:p>
-    <w:p>
+    <w:p xmlns:wp14="http://schemas.microsoft.com/office/word/2010/wordml" wp14:textId="77777777">
       <w:pPr>
         <w:pStyle w:val="Corpodetexto"/>
         <w:numPr>
@@ -3653,7 +3684,7 @@
         <w:t>;</w:t>
       </w:r>
     </w:p>
-    <w:p>
+    <w:p xmlns:wp14="http://schemas.microsoft.com/office/word/2010/wordml" wp14:textId="77777777">
       <w:pPr>
         <w:pStyle w:val="Corpodetexto"/>
         <w:ind w:left="1440"/>
@@ -3665,7 +3696,7 @@
         </w:rPr>
       </w:pPr>
     </w:p>
-    <w:p>
+    <w:p xmlns:wp14="http://schemas.microsoft.com/office/word/2010/wordml" wp14:textId="77777777">
       <w:pPr>
         <w:pStyle w:val="Ttulo2"/>
         <w:ind w:left="720" w:hanging="720"/>
@@ -3677,8 +3708,8 @@
           <w:lang w:val="pt-BR"/>
         </w:rPr>
       </w:pPr>
-      <w:bookmarkStart w:id="32" w:name="_Toc321036886"/>
-      <w:bookmarkStart w:id="33" w:name="_Toc18206187"/>
+      <w:bookmarkStart w:name="_Toc321036886" w:id="32"/>
+      <w:bookmarkStart w:name="_Toc18206187" w:id="33"/>
       <w:r>
         <w:rPr>
           <w:rFonts w:ascii="Times New Roman" w:hAnsi="Times New Roman"/>
@@ -3691,14 +3722,14 @@
       <w:bookmarkEnd w:id="32"/>
       <w:bookmarkEnd w:id="33"/>
     </w:p>
-    <w:p>
-      <w:pPr>
-        <w:rPr>
-          <w:lang w:val="pt-BR"/>
-        </w:rPr>
-      </w:pPr>
-    </w:p>
-    <w:p>
+    <w:p xmlns:wp14="http://schemas.microsoft.com/office/word/2010/wordml" wp14:textId="77777777">
+      <w:pPr>
+        <w:rPr>
+          <w:lang w:val="pt-BR"/>
+        </w:rPr>
+      </w:pPr>
+    </w:p>
+    <w:p xmlns:wp14="http://schemas.microsoft.com/office/word/2010/wordml" wp14:textId="77777777">
       <w:pPr>
         <w:pStyle w:val="InfoBlue"/>
         <w:ind w:left="-567"/>
@@ -3715,9 +3746,8 @@
           <w:szCs w:val="24"/>
           <w:lang w:eastAsia="pt-BR"/>
         </w:rPr>
-        <w:lastRenderedPageBreak/>
         <w:drawing>
-          <wp:inline distT="0" distB="0" distL="0" distR="0">
+          <wp:inline xmlns:wp14="http://schemas.microsoft.com/office/word/2010/wordprocessingDrawing" distT="0" distB="0" distL="0" distR="0" wp14:anchorId="7ED90566" wp14:editId="7777777">
             <wp:extent cx="5830114" cy="5229955"/>
             <wp:effectExtent l="0" t="0" r="0" b="8890"/>
             <wp:docPr id="7" name="Imagem 7"/>
@@ -3759,7 +3789,7 @@
         </w:drawing>
       </w:r>
     </w:p>
-    <w:p>
+    <w:p xmlns:wp14="http://schemas.microsoft.com/office/word/2010/wordml" wp14:textId="77777777">
       <w:pPr>
         <w:pStyle w:val="Corpodetexto"/>
         <w:jc w:val="center"/>
@@ -3778,24 +3808,23 @@
         <w:t>Figura 2 – Diagrama de Pacotes</w:t>
       </w:r>
     </w:p>
-    <w:p>
+    <w:p xmlns:wp14="http://schemas.microsoft.com/office/word/2010/wordml" wp14:textId="77777777">
       <w:pPr>
         <w:pStyle w:val="Ttulo2"/>
         <w:rPr>
           <w:lang w:val="pt-BR" w:eastAsia="pt-BR"/>
         </w:rPr>
       </w:pPr>
-      <w:bookmarkStart w:id="34" w:name="_Toc321036887"/>
-      <w:r>
-        <w:rPr>
-          <w:lang w:val="pt-BR"/>
-        </w:rPr>
-        <w:lastRenderedPageBreak/>
+      <w:bookmarkStart w:name="_Toc321036887" w:id="34"/>
+      <w:r>
+        <w:rPr>
+          <w:lang w:val="pt-BR"/>
+        </w:rPr>
         <w:t>Diagrama de componentes</w:t>
       </w:r>
       <w:bookmarkEnd w:id="34"/>
     </w:p>
-    <w:p>
+    <w:p xmlns:wp14="http://schemas.microsoft.com/office/word/2010/wordml" wp14:textId="77777777">
       <w:pPr>
         <w:jc w:val="center"/>
         <w:rPr>
@@ -3808,7 +3837,7 @@
           <w:lang w:val="pt-BR" w:eastAsia="pt-BR"/>
         </w:rPr>
         <w:drawing>
-          <wp:inline distT="0" distB="0" distL="0" distR="0">
+          <wp:inline xmlns:wp14="http://schemas.microsoft.com/office/word/2010/wordprocessingDrawing" distT="0" distB="0" distL="0" distR="0" wp14:anchorId="1AA3C1C8" wp14:editId="7777777">
             <wp:extent cx="5943600" cy="4610735"/>
             <wp:effectExtent l="0" t="0" r="0" b="0"/>
             <wp:docPr id="2" name="Imagem 2"/>
@@ -3850,7 +3879,7 @@
         </w:drawing>
       </w:r>
     </w:p>
-    <w:p>
+    <w:p xmlns:wp14="http://schemas.microsoft.com/office/word/2010/wordml" wp14:textId="77777777">
       <w:pPr>
         <w:pStyle w:val="Corpodetexto"/>
         <w:jc w:val="center"/>
@@ -3867,64 +3896,62 @@
         <w:t>Figura 3 – Diagrama de Diagrama de Componentes</w:t>
       </w:r>
     </w:p>
-    <w:p>
+    <w:p xmlns:wp14="http://schemas.microsoft.com/office/word/2010/wordml" wp14:textId="77777777">
       <w:pPr>
         <w:pStyle w:val="Ttulo1"/>
         <w:ind w:left="360" w:hanging="360"/>
         <w:jc w:val="both"/>
-      </w:pPr>
-      <w:bookmarkStart w:id="35" w:name="_Toc18206189"/>
-      <w:bookmarkStart w:id="36" w:name="_Toc321036889"/>
+        <w:rPr/>
+      </w:pPr>
+      <w:bookmarkStart w:name="_Toc18206189" w:id="35"/>
+      <w:bookmarkStart w:name="_Toc321036889" w:id="36"/>
       <w:r>
         <w:rPr>
           <w:rFonts w:ascii="Times New Roman" w:hAnsi="Times New Roman"/>
           <w:lang w:val="pt-BR"/>
         </w:rPr>
-        <w:lastRenderedPageBreak/>
         <w:t>Visão de Implantação</w:t>
       </w:r>
       <w:bookmarkEnd w:id="35"/>
       <w:bookmarkEnd w:id="36"/>
     </w:p>
-    <w:p>
-      <w:pPr>
+    <w:p xmlns:wp14="http://schemas.microsoft.com/office/word/2010/wordml" wp14:textId="55FBD05A">
+      <w:pPr>
+        <w:pStyle w:val="Normal"/>
         <w:jc w:val="center"/>
-        <w:rPr>
-          <w:lang w:val="pt-BR"/>
-        </w:rPr>
-      </w:pPr>
-      <w:r>
-        <w:rPr>
-          <w:noProof/>
-          <w:lang w:val="pt-BR" w:eastAsia="pt-BR"/>
-        </w:rPr>
+      </w:pPr>
+      <w:r>
         <w:drawing>
-          <wp:inline distT="0" distB="0" distL="0" distR="0">
-            <wp:extent cx="5762625" cy="7372350"/>
+          <wp:inline xmlns:wp14="http://schemas.microsoft.com/office/word/2010/wordprocessingDrawing" wp14:editId="0CE66939" wp14:anchorId="2E65559B">
+            <wp:extent cx="5131770" cy="5755256"/>
             <wp:effectExtent l="0" t="0" r="0" b="0"/>
-            <wp:docPr id="4" name="Imagem 12"/>
+            <wp:docPr id="1872680741" name="" title=""/>
             <wp:cNvGraphicFramePr>
-              <a:graphicFrameLocks xmlns:a="http://schemas.openxmlformats.org/drawingml/2006/main" noChangeAspect="1"/>
+              <a:graphicFrameLocks noChangeAspect="1"/>
             </wp:cNvGraphicFramePr>
-            <a:graphic xmlns:a="http://schemas.openxmlformats.org/drawingml/2006/main">
+            <a:graphic>
               <a:graphicData uri="http://schemas.openxmlformats.org/drawingml/2006/picture">
-                <pic:pic xmlns:pic="http://schemas.openxmlformats.org/drawingml/2006/picture">
+                <pic:pic>
                   <pic:nvPicPr>
-                    <pic:cNvPr id="4" name="Imagem 12"/>
-                    <pic:cNvPicPr>
-                      <a:picLocks noChangeAspect="1" noChangeArrowheads="1"/>
-                    </pic:cNvPicPr>
+                    <pic:cNvPr id="0" name=""/>
+                    <pic:cNvPicPr/>
                   </pic:nvPicPr>
                   <pic:blipFill>
-                    <a:blip r:embed="rId12"/>
+                    <a:blip r:embed="R5c996245338b4fff">
+                      <a:extLst>
+                        <a:ext xmlns:a="http://schemas.openxmlformats.org/drawingml/2006/main" uri="{28A0092B-C50C-407E-A947-70E740481C1C}">
+                          <a14:useLocalDpi val="0"/>
+                        </a:ext>
+                      </a:extLst>
+                    </a:blip>
                     <a:stretch>
                       <a:fillRect/>
                     </a:stretch>
                   </pic:blipFill>
-                  <pic:spPr bwMode="auto">
+                  <pic:spPr>
                     <a:xfrm>
                       <a:off x="0" y="0"/>
-                      <a:ext cx="5762625" cy="7372350"/>
+                      <a:ext cx="5131770" cy="5755256"/>
                     </a:xfrm>
                     <a:prstGeom prst="rect">
                       <a:avLst/>
@@ -3937,14 +3964,14 @@
         </w:drawing>
       </w:r>
     </w:p>
-    <w:p>
-      <w:pPr>
-        <w:rPr>
-          <w:lang w:val="pt-BR"/>
-        </w:rPr>
-      </w:pPr>
-    </w:p>
-    <w:p>
+    <w:p xmlns:wp14="http://schemas.microsoft.com/office/word/2010/wordml" wp14:textId="77777777">
+      <w:pPr>
+        <w:rPr>
+          <w:lang w:val="pt-BR"/>
+        </w:rPr>
+      </w:pPr>
+    </w:p>
+    <w:p xmlns:wp14="http://schemas.microsoft.com/office/word/2010/wordml" wp14:textId="77777777">
       <w:pPr>
         <w:pStyle w:val="Corpodetexto"/>
         <w:jc w:val="center"/>
@@ -3961,35 +3988,35 @@
         <w:t>Figura 4 – Diagrama de Implantação</w:t>
       </w:r>
     </w:p>
-    <w:p>
-      <w:pPr>
-        <w:rPr>
-          <w:lang w:val="pt-BR"/>
-        </w:rPr>
-      </w:pPr>
-    </w:p>
-    <w:p>
-      <w:pPr>
-        <w:rPr>
-          <w:lang w:val="pt-BR"/>
-        </w:rPr>
-      </w:pPr>
-    </w:p>
-    <w:p>
-      <w:pPr>
-        <w:rPr>
-          <w:lang w:val="pt-BR"/>
-        </w:rPr>
-      </w:pPr>
-    </w:p>
-    <w:p>
+    <w:p xmlns:wp14="http://schemas.microsoft.com/office/word/2010/wordml" wp14:textId="77777777">
+      <w:pPr>
+        <w:rPr>
+          <w:lang w:val="pt-BR"/>
+        </w:rPr>
+      </w:pPr>
+    </w:p>
+    <w:p xmlns:wp14="http://schemas.microsoft.com/office/word/2010/wordml" wp14:textId="77777777">
+      <w:pPr>
+        <w:rPr>
+          <w:lang w:val="pt-BR"/>
+        </w:rPr>
+      </w:pPr>
+    </w:p>
+    <w:p xmlns:wp14="http://schemas.microsoft.com/office/word/2010/wordml" wp14:textId="77777777">
+      <w:pPr>
+        <w:rPr>
+          <w:lang w:val="pt-BR"/>
+        </w:rPr>
+      </w:pPr>
+    </w:p>
+    <w:p xmlns:wp14="http://schemas.microsoft.com/office/word/2010/wordml" wp14:textId="77777777">
       <w:pPr>
         <w:pStyle w:val="Ttulo1"/>
         <w:ind w:left="360" w:hanging="360"/>
         <w:jc w:val="both"/>
       </w:pPr>
-      <w:bookmarkStart w:id="37" w:name="_Toc18206193"/>
-      <w:bookmarkStart w:id="38" w:name="_Toc321036891"/>
+      <w:bookmarkStart w:name="_Toc18206193" w:id="37"/>
+      <w:bookmarkStart w:name="_Toc321036891" w:id="38"/>
       <w:r>
         <w:rPr>
           <w:rFonts w:ascii="Times New Roman" w:hAnsi="Times New Roman"/>
@@ -4000,7 +4027,7 @@
       <w:bookmarkEnd w:id="37"/>
       <w:bookmarkEnd w:id="38"/>
     </w:p>
-    <w:p>
+    <w:p xmlns:wp14="http://schemas.microsoft.com/office/word/2010/wordml" wp14:textId="77777777">
       <w:pPr>
         <w:pStyle w:val="Corpodetexto"/>
         <w:ind w:left="0"/>
@@ -4017,7 +4044,7 @@
           <w:lang w:val="pt-BR" w:eastAsia="pt-BR"/>
         </w:rPr>
         <w:drawing>
-          <wp:anchor distT="0" distB="0" distL="0" distR="0" simplePos="0" relativeHeight="7" behindDoc="0" locked="0" layoutInCell="0" allowOverlap="1">
+          <wp:anchor xmlns:wp14="http://schemas.microsoft.com/office/word/2010/wordprocessingDrawing" distT="0" distB="0" distL="0" distR="0" simplePos="0" relativeHeight="7" behindDoc="0" locked="0" layoutInCell="0" allowOverlap="1" wp14:anchorId="4CD31747" wp14:editId="7777777">
             <wp:simplePos x="0" y="0"/>
             <wp:positionH relativeFrom="column">
               <wp:align>center</wp:align>
@@ -4071,7 +4098,7 @@
         <w:t>Figura 5 – Diagrama Entidade Relacionamento</w:t>
       </w:r>
     </w:p>
-    <w:p>
+    <w:p xmlns:wp14="http://schemas.microsoft.com/office/word/2010/wordml" wp14:textId="77777777">
       <w:pPr>
         <w:pStyle w:val="Corpodetexto"/>
         <w:ind w:left="0"/>
@@ -4081,7 +4108,7 @@
         </w:rPr>
       </w:pPr>
     </w:p>
-    <w:p>
+    <w:p xmlns:wp14="http://schemas.microsoft.com/office/word/2010/wordml" wp14:textId="77777777">
       <w:pPr>
         <w:pStyle w:val="Ttulo1"/>
         <w:ind w:left="360" w:hanging="360"/>
@@ -4091,8 +4118,8 @@
           <w:lang w:val="pt-BR"/>
         </w:rPr>
       </w:pPr>
-      <w:bookmarkStart w:id="39" w:name="_Toc18206194"/>
-      <w:bookmarkStart w:id="40" w:name="_Toc321036892"/>
+      <w:bookmarkStart w:name="_Toc18206194" w:id="39"/>
+      <w:bookmarkStart w:name="_Toc321036892" w:id="40"/>
       <w:r>
         <w:rPr>
           <w:rFonts w:ascii="Times New Roman" w:hAnsi="Times New Roman"/>
@@ -4103,7 +4130,7 @@
       <w:bookmarkEnd w:id="39"/>
       <w:bookmarkEnd w:id="40"/>
     </w:p>
-    <w:p>
+    <w:p xmlns:wp14="http://schemas.microsoft.com/office/word/2010/wordml" wp14:textId="77777777">
       <w:pPr>
         <w:pStyle w:val="InfoBlue"/>
         <w:jc w:val="both"/>
@@ -4120,7 +4147,7 @@
         <w:t>[Uma descrição das principais características de dimensionamento do software que têm um impacto na arquitetura, bem como as restrições do desempenho desejado].</w:t>
       </w:r>
     </w:p>
-    <w:p>
+    <w:p xmlns:wp14="http://schemas.microsoft.com/office/word/2010/wordml" wp14:textId="77777777">
       <w:pPr>
         <w:pStyle w:val="Ttulo1"/>
         <w:ind w:left="360" w:hanging="360"/>
@@ -4130,8 +4157,8 @@
           <w:lang w:val="pt-BR"/>
         </w:rPr>
       </w:pPr>
-      <w:bookmarkStart w:id="41" w:name="_Toc18206195"/>
-      <w:bookmarkStart w:id="42" w:name="_Toc321036893"/>
+      <w:bookmarkStart w:name="_Toc18206195" w:id="41"/>
+      <w:bookmarkStart w:name="_Toc321036893" w:id="42"/>
       <w:r>
         <w:rPr>
           <w:rFonts w:ascii="Times New Roman" w:hAnsi="Times New Roman"/>
@@ -4142,7 +4169,7 @@
       <w:bookmarkEnd w:id="41"/>
       <w:bookmarkEnd w:id="42"/>
     </w:p>
-    <w:p>
+    <w:p xmlns:wp14="http://schemas.microsoft.com/office/word/2010/wordml" wp14:textId="77777777">
       <w:pPr>
         <w:pStyle w:val="InfoBlue"/>
         <w:jc w:val="both"/>
@@ -4155,7 +4182,7 @@
         <w:t>[Uma descrição de como a arquitetura do software contribui para todos os recursos (exceto a funcionalidade) do sistema: extensibilidade, confiabilidade, portabilidade e assim por diante. Se essas características possuírem significado especial, como implicações de segurança, garantia ou privacidade, elas deverão ser delineadas claramente].</w:t>
       </w:r>
     </w:p>
-    <w:p>
+    <w:p xmlns:wp14="http://schemas.microsoft.com/office/word/2010/wordml" wp14:textId="77777777">
       <w:pPr>
         <w:pStyle w:val="Ttulo1"/>
         <w:ind w:left="360" w:hanging="360"/>
@@ -4165,18 +4192,17 @@
           <w:lang w:val="pt-BR"/>
         </w:rPr>
       </w:pPr>
-      <w:bookmarkStart w:id="43" w:name="_Toc321036894"/>
+      <w:bookmarkStart w:name="_Toc321036894" w:id="43"/>
       <w:r>
         <w:rPr>
           <w:rFonts w:ascii="Times New Roman" w:hAnsi="Times New Roman"/>
           <w:lang w:val="pt-BR"/>
         </w:rPr>
-        <w:lastRenderedPageBreak/>
         <w:t>Exceções</w:t>
       </w:r>
       <w:bookmarkEnd w:id="43"/>
     </w:p>
-    <w:p>
+    <w:p xmlns:wp14="http://schemas.microsoft.com/office/word/2010/wordml" wp14:textId="77777777">
       <w:pPr>
         <w:jc w:val="center"/>
         <w:rPr>
@@ -4189,7 +4215,7 @@
           <w:lang w:val="pt-BR" w:eastAsia="pt-BR"/>
         </w:rPr>
         <w:drawing>
-          <wp:inline distT="0" distB="0" distL="0" distR="0">
+          <wp:inline xmlns:wp14="http://schemas.microsoft.com/office/word/2010/wordprocessingDrawing" distT="0" distB="0" distL="0" distR="0" wp14:anchorId="364E3F3A" wp14:editId="7777777">
             <wp:extent cx="3571875" cy="2343150"/>
             <wp:effectExtent l="0" t="0" r="0" b="0"/>
             <wp:docPr id="6" name="Imagem 13"/>
@@ -4227,7 +4253,7 @@
         </w:drawing>
       </w:r>
     </w:p>
-    <w:p>
+    <w:p xmlns:wp14="http://schemas.microsoft.com/office/word/2010/wordml" wp14:textId="77777777">
       <w:pPr>
         <w:pStyle w:val="Corpodetexto"/>
         <w:jc w:val="center"/>
@@ -4248,7 +4274,7 @@
       <w:headerReference w:type="default" r:id="rId15"/>
       <w:footerReference w:type="default" r:id="rId16"/>
       <w:headerReference w:type="first" r:id="rId17"/>
-      <w:pgSz w:w="12240" w:h="15840"/>
+      <w:pgSz w:w="12240" w:h="15840" w:orient="portrait"/>
       <w:pgMar w:top="1417" w:right="1440" w:bottom="1417" w:left="1440" w:header="720" w:footer="720" w:gutter="0"/>
       <w:cols w:space="720"/>
       <w:formProt w:val="0"/>
@@ -4261,7 +4287,7 @@
 <file path=word/endnotes.xml><?xml version="1.0" encoding="utf-8"?>
 <w:endnotes xmlns:wpc="http://schemas.microsoft.com/office/word/2010/wordprocessingCanvas" xmlns:mc="http://schemas.openxmlformats.org/markup-compatibility/2006" xmlns:o="urn:schemas-microsoft-com:office:office" xmlns:r="http://schemas.openxmlformats.org/officeDocument/2006/relationships" xmlns:m="http://schemas.openxmlformats.org/officeDocument/2006/math" xmlns:v="urn:schemas-microsoft-com:vml" xmlns:wp14="http://schemas.microsoft.com/office/word/2010/wordprocessingDrawing" xmlns:wp="http://schemas.openxmlformats.org/drawingml/2006/wordprocessingDrawing" xmlns:w10="urn:schemas-microsoft-com:office:word" xmlns:w="http://schemas.openxmlformats.org/wordprocessingml/2006/main" xmlns:w14="http://schemas.microsoft.com/office/word/2010/wordml" xmlns:w15="http://schemas.microsoft.com/office/word/2012/wordml" xmlns:wpg="http://schemas.microsoft.com/office/word/2010/wordprocessingGroup" xmlns:wpi="http://schemas.microsoft.com/office/word/2010/wordprocessingInk" xmlns:wne="http://schemas.microsoft.com/office/word/2006/wordml" xmlns:wps="http://schemas.microsoft.com/office/word/2010/wordprocessingShape" mc:Ignorable="w14 w15 wp14">
   <w:endnote w:type="separator" w:id="-1">
-    <w:p>
+    <w:p xmlns:wp14="http://schemas.microsoft.com/office/word/2010/wordml" wp14:textId="77777777">
       <w:pPr>
         <w:spacing w:line="240" w:lineRule="auto"/>
       </w:pPr>
@@ -4271,7 +4297,7 @@
     </w:p>
   </w:endnote>
   <w:endnote w:type="continuationSeparator" w:id="0">
-    <w:p>
+    <w:p xmlns:wp14="http://schemas.microsoft.com/office/word/2010/wordml" wp14:textId="77777777">
       <w:pPr>
         <w:spacing w:line="240" w:lineRule="auto"/>
       </w:pPr>
@@ -4296,12 +4322,12 @@
       <w:gridCol w:w="3162"/>
       <w:gridCol w:w="3162"/>
     </w:tblGrid>
-    <w:tr>
+    <w:tr xmlns:wp14="http://schemas.microsoft.com/office/word/2010/wordml" wp14:textId="77777777">
       <w:tc>
         <w:tcPr>
           <w:tcW w:w="3162" w:type="dxa"/>
         </w:tcPr>
-        <w:p>
+        <w:p wp14:textId="77777777">
           <w:pPr>
             <w:ind w:right="360"/>
           </w:pPr>
@@ -4311,7 +4337,7 @@
         <w:tcPr>
           <w:tcW w:w="3162" w:type="dxa"/>
         </w:tcPr>
-        <w:p>
+        <w:p wp14:textId="77777777">
           <w:pPr>
             <w:jc w:val="center"/>
             <w:rPr>
@@ -4347,7 +4373,7 @@
         <w:tcPr>
           <w:tcW w:w="3162" w:type="dxa"/>
         </w:tcPr>
-        <w:p>
+        <w:p wp14:textId="77777777">
           <w:pPr>
             <w:jc w:val="right"/>
           </w:pPr>
@@ -4451,7 +4477,7 @@
       </w:tc>
     </w:tr>
   </w:tbl>
-  <w:p>
+  <w:p xmlns:wp14="http://schemas.microsoft.com/office/word/2010/wordml" wp14:textId="77777777">
     <w:pPr>
       <w:pStyle w:val="Rodap"/>
     </w:pPr>
@@ -4462,7 +4488,7 @@
 <file path=word/footnotes.xml><?xml version="1.0" encoding="utf-8"?>
 <w:footnotes xmlns:wpc="http://schemas.microsoft.com/office/word/2010/wordprocessingCanvas" xmlns:mc="http://schemas.openxmlformats.org/markup-compatibility/2006" xmlns:o="urn:schemas-microsoft-com:office:office" xmlns:r="http://schemas.openxmlformats.org/officeDocument/2006/relationships" xmlns:m="http://schemas.openxmlformats.org/officeDocument/2006/math" xmlns:v="urn:schemas-microsoft-com:vml" xmlns:wp14="http://schemas.microsoft.com/office/word/2010/wordprocessingDrawing" xmlns:wp="http://schemas.openxmlformats.org/drawingml/2006/wordprocessingDrawing" xmlns:w10="urn:schemas-microsoft-com:office:word" xmlns:w="http://schemas.openxmlformats.org/wordprocessingml/2006/main" xmlns:w14="http://schemas.microsoft.com/office/word/2010/wordml" xmlns:w15="http://schemas.microsoft.com/office/word/2012/wordml" xmlns:wpg="http://schemas.microsoft.com/office/word/2010/wordprocessingGroup" xmlns:wpi="http://schemas.microsoft.com/office/word/2010/wordprocessingInk" xmlns:wne="http://schemas.microsoft.com/office/word/2006/wordml" xmlns:wps="http://schemas.microsoft.com/office/word/2010/wordprocessingShape" mc:Ignorable="w14 w15 wp14">
   <w:footnote w:type="separator" w:id="-1">
-    <w:p>
+    <w:p xmlns:wp14="http://schemas.microsoft.com/office/word/2010/wordml" wp14:textId="77777777">
       <w:pPr>
         <w:spacing w:line="240" w:lineRule="auto"/>
       </w:pPr>
@@ -4472,7 +4498,7 @@
     </w:p>
   </w:footnote>
   <w:footnote w:type="continuationSeparator" w:id="0">
-    <w:p>
+    <w:p xmlns:wp14="http://schemas.microsoft.com/office/word/2010/wordml" wp14:textId="77777777">
       <w:pPr>
         <w:spacing w:line="240" w:lineRule="auto"/>
       </w:pPr>
@@ -4486,7 +4512,7 @@
 
 <file path=word/header1.xml><?xml version="1.0" encoding="utf-8"?>
 <w:hdr xmlns:wpc="http://schemas.microsoft.com/office/word/2010/wordprocessingCanvas" xmlns:mc="http://schemas.openxmlformats.org/markup-compatibility/2006" xmlns:o="urn:schemas-microsoft-com:office:office" xmlns:r="http://schemas.openxmlformats.org/officeDocument/2006/relationships" xmlns:m="http://schemas.openxmlformats.org/officeDocument/2006/math" xmlns:v="urn:schemas-microsoft-com:vml" xmlns:wp14="http://schemas.microsoft.com/office/word/2010/wordprocessingDrawing" xmlns:wp="http://schemas.openxmlformats.org/drawingml/2006/wordprocessingDrawing" xmlns:w10="urn:schemas-microsoft-com:office:word" xmlns:w="http://schemas.openxmlformats.org/wordprocessingml/2006/main" xmlns:w14="http://schemas.microsoft.com/office/word/2010/wordml" xmlns:w15="http://schemas.microsoft.com/office/word/2012/wordml" xmlns:wpg="http://schemas.microsoft.com/office/word/2010/wordprocessingGroup" xmlns:wpi="http://schemas.microsoft.com/office/word/2010/wordprocessingInk" xmlns:wne="http://schemas.microsoft.com/office/word/2006/wordml" xmlns:wps="http://schemas.microsoft.com/office/word/2010/wordprocessingShape" mc:Ignorable="w14 w15 wp14">
-  <w:p>
+  <w:p xmlns:wp14="http://schemas.microsoft.com/office/word/2010/wordml" wp14:textId="77777777">
     <w:pPr>
       <w:rPr>
         <w:sz w:val="24"/>
@@ -4494,10 +4520,10 @@
       </w:rPr>
     </w:pPr>
   </w:p>
-  <w:p>
+  <w:p xmlns:wp14="http://schemas.microsoft.com/office/word/2010/wordml" wp14:textId="77777777">
     <w:pPr>
       <w:pBdr>
-        <w:top w:val="single" w:sz="6" w:space="1" w:color="000000"/>
+        <w:top w:val="single" w:color="000000" w:sz="6" w:space="1"/>
       </w:pBdr>
       <w:rPr>
         <w:sz w:val="24"/>
@@ -4505,10 +4531,10 @@
       </w:rPr>
     </w:pPr>
   </w:p>
-  <w:p>
+  <w:p xmlns:wp14="http://schemas.microsoft.com/office/word/2010/wordml" wp14:textId="77777777">
     <w:pPr>
       <w:pBdr>
-        <w:bottom w:val="single" w:sz="6" w:space="1" w:color="000000"/>
+        <w:bottom w:val="single" w:color="000000" w:sz="6" w:space="1"/>
       </w:pBdr>
       <w:jc w:val="right"/>
       <w:rPr>
@@ -4539,10 +4565,10 @@
       <w:t xml:space="preserve"> de Software 2</w:t>
     </w:r>
   </w:p>
-  <w:p>
+  <w:p xmlns:wp14="http://schemas.microsoft.com/office/word/2010/wordml" wp14:textId="77777777">
     <w:pPr>
       <w:pBdr>
-        <w:bottom w:val="single" w:sz="6" w:space="1" w:color="000000"/>
+        <w:bottom w:val="single" w:color="000000" w:sz="6" w:space="1"/>
       </w:pBdr>
       <w:jc w:val="right"/>
       <w:rPr>
@@ -4551,7 +4577,7 @@
       </w:rPr>
     </w:pPr>
   </w:p>
-  <w:p>
+  <w:p xmlns:wp14="http://schemas.microsoft.com/office/word/2010/wordml" wp14:textId="77777777">
     <w:pPr>
       <w:pStyle w:val="Cabealho"/>
     </w:pPr>
@@ -4571,18 +4597,18 @@
       <w:gridCol w:w="6380"/>
       <w:gridCol w:w="3178"/>
     </w:tblGrid>
-    <w:tr>
+    <w:tr xmlns:wp14="http://schemas.microsoft.com/office/word/2010/wordml" wp14:textId="77777777">
       <w:tc>
         <w:tcPr>
           <w:tcW w:w="6379" w:type="dxa"/>
           <w:tcBorders>
-            <w:top w:val="single" w:sz="6" w:space="0" w:color="000000"/>
-            <w:left w:val="single" w:sz="6" w:space="0" w:color="000000"/>
-            <w:bottom w:val="single" w:sz="6" w:space="0" w:color="000000"/>
-            <w:right w:val="single" w:sz="6" w:space="0" w:color="000000"/>
+            <w:top w:val="single" w:color="000000" w:sz="6" w:space="0"/>
+            <w:left w:val="single" w:color="000000" w:sz="6" w:space="0"/>
+            <w:bottom w:val="single" w:color="000000" w:sz="6" w:space="0"/>
+            <w:right w:val="single" w:color="000000" w:sz="6" w:space="0"/>
           </w:tcBorders>
         </w:tcPr>
-        <w:p>
+        <w:p wp14:textId="77777777">
           <w:pPr>
             <w:rPr>
               <w:lang w:val="pt-BR"/>
@@ -4602,13 +4628,13 @@
         <w:tcPr>
           <w:tcW w:w="3178" w:type="dxa"/>
           <w:tcBorders>
-            <w:top w:val="single" w:sz="6" w:space="0" w:color="000000"/>
-            <w:left w:val="single" w:sz="6" w:space="0" w:color="000000"/>
-            <w:bottom w:val="single" w:sz="6" w:space="0" w:color="000000"/>
-            <w:right w:val="single" w:sz="6" w:space="0" w:color="000000"/>
+            <w:top w:val="single" w:color="000000" w:sz="6" w:space="0"/>
+            <w:left w:val="single" w:color="000000" w:sz="6" w:space="0"/>
+            <w:bottom w:val="single" w:color="000000" w:sz="6" w:space="0"/>
+            <w:right w:val="single" w:color="000000" w:sz="6" w:space="0"/>
           </w:tcBorders>
         </w:tcPr>
-        <w:p>
+        <w:p wp14:textId="77777777">
           <w:pPr>
             <w:tabs>
               <w:tab w:val="left" w:pos="1135"/>
@@ -4628,18 +4654,18 @@
         </w:p>
       </w:tc>
     </w:tr>
-    <w:tr>
+    <w:tr xmlns:wp14="http://schemas.microsoft.com/office/word/2010/wordml" wp14:textId="77777777">
       <w:tc>
         <w:tcPr>
           <w:tcW w:w="6379" w:type="dxa"/>
           <w:tcBorders>
-            <w:top w:val="single" w:sz="6" w:space="0" w:color="000000"/>
-            <w:left w:val="single" w:sz="6" w:space="0" w:color="000000"/>
-            <w:bottom w:val="single" w:sz="6" w:space="0" w:color="000000"/>
-            <w:right w:val="single" w:sz="6" w:space="0" w:color="000000"/>
+            <w:top w:val="single" w:color="000000" w:sz="6" w:space="0"/>
+            <w:left w:val="single" w:color="000000" w:sz="6" w:space="0"/>
+            <w:bottom w:val="single" w:color="000000" w:sz="6" w:space="0"/>
+            <w:right w:val="single" w:color="000000" w:sz="6" w:space="0"/>
           </w:tcBorders>
         </w:tcPr>
-        <w:p>
+        <w:p wp14:textId="77777777">
           <w:pPr>
             <w:rPr>
               <w:lang w:val="pt-BR"/>
@@ -4660,13 +4686,13 @@
         <w:tcPr>
           <w:tcW w:w="3178" w:type="dxa"/>
           <w:tcBorders>
-            <w:top w:val="single" w:sz="6" w:space="0" w:color="000000"/>
-            <w:left w:val="single" w:sz="6" w:space="0" w:color="000000"/>
-            <w:bottom w:val="single" w:sz="6" w:space="0" w:color="000000"/>
-            <w:right w:val="single" w:sz="6" w:space="0" w:color="000000"/>
+            <w:top w:val="single" w:color="000000" w:sz="6" w:space="0"/>
+            <w:left w:val="single" w:color="000000" w:sz="6" w:space="0"/>
+            <w:bottom w:val="single" w:color="000000" w:sz="6" w:space="0"/>
+            <w:right w:val="single" w:color="000000" w:sz="6" w:space="0"/>
           </w:tcBorders>
         </w:tcPr>
-        <w:p>
+        <w:p wp14:textId="77777777">
           <w:pPr>
             <w:rPr>
               <w:lang w:val="pt-BR"/>
@@ -4688,7 +4714,7 @@
       </w:tc>
     </w:tr>
   </w:tbl>
-  <w:p>
+  <w:p xmlns:wp14="http://schemas.microsoft.com/office/word/2010/wordml" wp14:textId="77777777">
     <w:pPr>
       <w:pStyle w:val="Cabealho"/>
     </w:pPr>
@@ -4698,7 +4724,7 @@
 
 <file path=word/header3.xml><?xml version="1.0" encoding="utf-8"?>
 <w:hdr xmlns:wpc="http://schemas.microsoft.com/office/word/2010/wordprocessingCanvas" xmlns:mc="http://schemas.openxmlformats.org/markup-compatibility/2006" xmlns:o="urn:schemas-microsoft-com:office:office" xmlns:r="http://schemas.openxmlformats.org/officeDocument/2006/relationships" xmlns:m="http://schemas.openxmlformats.org/officeDocument/2006/math" xmlns:v="urn:schemas-microsoft-com:vml" xmlns:wp14="http://schemas.microsoft.com/office/word/2010/wordprocessingDrawing" xmlns:wp="http://schemas.openxmlformats.org/drawingml/2006/wordprocessingDrawing" xmlns:w10="urn:schemas-microsoft-com:office:word" xmlns:w="http://schemas.openxmlformats.org/wordprocessingml/2006/main" xmlns:w14="http://schemas.microsoft.com/office/word/2010/wordml" xmlns:w15="http://schemas.microsoft.com/office/word/2012/wordml" xmlns:wpg="http://schemas.microsoft.com/office/word/2010/wordprocessingGroup" xmlns:wpi="http://schemas.microsoft.com/office/word/2010/wordprocessingInk" xmlns:wne="http://schemas.microsoft.com/office/word/2006/wordml" xmlns:wps="http://schemas.microsoft.com/office/word/2010/wordprocessingShape" mc:Ignorable="w14 w15 wp14">
-  <w:p/>
+  <w:p xmlns:wp14="http://schemas.microsoft.com/office/word/2010/wordml" wp14:textId="77777777"/>
 </w:hdr>
 </file>
 
@@ -4720,7 +4746,7 @@
         <w:ind w:left="1440" w:hanging="360"/>
       </w:pPr>
       <w:rPr>
-        <w:rFonts w:ascii="Symbol" w:hAnsi="Symbol" w:cs="Symbol" w:hint="default"/>
+        <w:rFonts w:hint="default" w:ascii="Symbol" w:hAnsi="Symbol" w:cs="Symbol"/>
       </w:rPr>
     </w:lvl>
     <w:lvl w:ilvl="1">
@@ -4735,7 +4761,7 @@
         <w:ind w:left="2160" w:hanging="360"/>
       </w:pPr>
       <w:rPr>
-        <w:rFonts w:ascii="Courier New" w:hAnsi="Courier New" w:cs="Courier New" w:hint="default"/>
+        <w:rFonts w:hint="default" w:ascii="Courier New" w:hAnsi="Courier New" w:cs="Courier New"/>
       </w:rPr>
     </w:lvl>
     <w:lvl w:ilvl="2">
@@ -4750,7 +4776,7 @@
         <w:ind w:left="2880" w:hanging="360"/>
       </w:pPr>
       <w:rPr>
-        <w:rFonts w:ascii="Wingdings" w:hAnsi="Wingdings" w:cs="Wingdings" w:hint="default"/>
+        <w:rFonts w:hint="default" w:ascii="Wingdings" w:hAnsi="Wingdings" w:cs="Wingdings"/>
       </w:rPr>
     </w:lvl>
     <w:lvl w:ilvl="3">
@@ -4765,7 +4791,7 @@
         <w:ind w:left="3600" w:hanging="360"/>
       </w:pPr>
       <w:rPr>
-        <w:rFonts w:ascii="Symbol" w:hAnsi="Symbol" w:cs="Symbol" w:hint="default"/>
+        <w:rFonts w:hint="default" w:ascii="Symbol" w:hAnsi="Symbol" w:cs="Symbol"/>
       </w:rPr>
     </w:lvl>
     <w:lvl w:ilvl="4">
@@ -4780,7 +4806,7 @@
         <w:ind w:left="4320" w:hanging="360"/>
       </w:pPr>
       <w:rPr>
-        <w:rFonts w:ascii="Courier New" w:hAnsi="Courier New" w:cs="Courier New" w:hint="default"/>
+        <w:rFonts w:hint="default" w:ascii="Courier New" w:hAnsi="Courier New" w:cs="Courier New"/>
       </w:rPr>
     </w:lvl>
     <w:lvl w:ilvl="5">
@@ -4795,7 +4821,7 @@
         <w:ind w:left="5040" w:hanging="360"/>
       </w:pPr>
       <w:rPr>
-        <w:rFonts w:ascii="Wingdings" w:hAnsi="Wingdings" w:cs="Wingdings" w:hint="default"/>
+        <w:rFonts w:hint="default" w:ascii="Wingdings" w:hAnsi="Wingdings" w:cs="Wingdings"/>
       </w:rPr>
     </w:lvl>
     <w:lvl w:ilvl="6">
@@ -4810,7 +4836,7 @@
         <w:ind w:left="5760" w:hanging="360"/>
       </w:pPr>
       <w:rPr>
-        <w:rFonts w:ascii="Symbol" w:hAnsi="Symbol" w:cs="Symbol" w:hint="default"/>
+        <w:rFonts w:hint="default" w:ascii="Symbol" w:hAnsi="Symbol" w:cs="Symbol"/>
       </w:rPr>
     </w:lvl>
     <w:lvl w:ilvl="7">
@@ -4825,7 +4851,7 @@
         <w:ind w:left="6480" w:hanging="360"/>
       </w:pPr>
       <w:rPr>
-        <w:rFonts w:ascii="Courier New" w:hAnsi="Courier New" w:cs="Courier New" w:hint="default"/>
+        <w:rFonts w:hint="default" w:ascii="Courier New" w:hAnsi="Courier New" w:cs="Courier New"/>
       </w:rPr>
     </w:lvl>
     <w:lvl w:ilvl="8">
@@ -4840,7 +4866,7 @@
         <w:ind w:left="7200" w:hanging="360"/>
       </w:pPr>
       <w:rPr>
-        <w:rFonts w:ascii="Wingdings" w:hAnsi="Wingdings" w:cs="Wingdings" w:hint="default"/>
+        <w:rFonts w:hint="default" w:ascii="Wingdings" w:hAnsi="Wingdings" w:cs="Wingdings"/>
       </w:rPr>
     </w:lvl>
   </w:abstractNum>
@@ -4860,7 +4886,7 @@
         <w:ind w:left="1440" w:hanging="360"/>
       </w:pPr>
       <w:rPr>
-        <w:rFonts w:ascii="Symbol" w:hAnsi="Symbol" w:cs="Symbol" w:hint="default"/>
+        <w:rFonts w:hint="default" w:ascii="Symbol" w:hAnsi="Symbol" w:cs="Symbol"/>
       </w:rPr>
     </w:lvl>
     <w:lvl w:ilvl="1">
@@ -4875,7 +4901,7 @@
         <w:ind w:left="2160" w:hanging="360"/>
       </w:pPr>
       <w:rPr>
-        <w:rFonts w:ascii="Courier New" w:hAnsi="Courier New" w:cs="Courier New" w:hint="default"/>
+        <w:rFonts w:hint="default" w:ascii="Courier New" w:hAnsi="Courier New" w:cs="Courier New"/>
       </w:rPr>
     </w:lvl>
     <w:lvl w:ilvl="2">
@@ -4890,7 +4916,7 @@
         <w:ind w:left="2880" w:hanging="360"/>
       </w:pPr>
       <w:rPr>
-        <w:rFonts w:ascii="Wingdings" w:hAnsi="Wingdings" w:cs="Wingdings" w:hint="default"/>
+        <w:rFonts w:hint="default" w:ascii="Wingdings" w:hAnsi="Wingdings" w:cs="Wingdings"/>
       </w:rPr>
     </w:lvl>
     <w:lvl w:ilvl="3">
@@ -4905,7 +4931,7 @@
         <w:ind w:left="3600" w:hanging="360"/>
       </w:pPr>
       <w:rPr>
-        <w:rFonts w:ascii="Symbol" w:hAnsi="Symbol" w:cs="Symbol" w:hint="default"/>
+        <w:rFonts w:hint="default" w:ascii="Symbol" w:hAnsi="Symbol" w:cs="Symbol"/>
       </w:rPr>
     </w:lvl>
     <w:lvl w:ilvl="4">
@@ -4920,7 +4946,7 @@
         <w:ind w:left="4320" w:hanging="360"/>
       </w:pPr>
       <w:rPr>
-        <w:rFonts w:ascii="Courier New" w:hAnsi="Courier New" w:cs="Courier New" w:hint="default"/>
+        <w:rFonts w:hint="default" w:ascii="Courier New" w:hAnsi="Courier New" w:cs="Courier New"/>
       </w:rPr>
     </w:lvl>
     <w:lvl w:ilvl="5">
@@ -4935,7 +4961,7 @@
         <w:ind w:left="5040" w:hanging="360"/>
       </w:pPr>
       <w:rPr>
-        <w:rFonts w:ascii="Wingdings" w:hAnsi="Wingdings" w:cs="Wingdings" w:hint="default"/>
+        <w:rFonts w:hint="default" w:ascii="Wingdings" w:hAnsi="Wingdings" w:cs="Wingdings"/>
       </w:rPr>
     </w:lvl>
     <w:lvl w:ilvl="6">
@@ -4950,7 +4976,7 @@
         <w:ind w:left="5760" w:hanging="360"/>
       </w:pPr>
       <w:rPr>
-        <w:rFonts w:ascii="Symbol" w:hAnsi="Symbol" w:cs="Symbol" w:hint="default"/>
+        <w:rFonts w:hint="default" w:ascii="Symbol" w:hAnsi="Symbol" w:cs="Symbol"/>
       </w:rPr>
     </w:lvl>
     <w:lvl w:ilvl="7">
@@ -4965,7 +4991,7 @@
         <w:ind w:left="6480" w:hanging="360"/>
       </w:pPr>
       <w:rPr>
-        <w:rFonts w:ascii="Courier New" w:hAnsi="Courier New" w:cs="Courier New" w:hint="default"/>
+        <w:rFonts w:hint="default" w:ascii="Courier New" w:hAnsi="Courier New" w:cs="Courier New"/>
       </w:rPr>
     </w:lvl>
     <w:lvl w:ilvl="8">
@@ -4980,7 +5006,7 @@
         <w:ind w:left="7200" w:hanging="360"/>
       </w:pPr>
       <w:rPr>
-        <w:rFonts w:ascii="Wingdings" w:hAnsi="Wingdings" w:cs="Wingdings" w:hint="default"/>
+        <w:rFonts w:hint="default" w:ascii="Wingdings" w:hAnsi="Wingdings" w:cs="Wingdings"/>
       </w:rPr>
     </w:lvl>
   </w:abstractNum>
@@ -5000,7 +5026,7 @@
         <w:ind w:left="1440" w:hanging="360"/>
       </w:pPr>
       <w:rPr>
-        <w:rFonts w:ascii="Symbol" w:hAnsi="Symbol" w:cs="Symbol" w:hint="default"/>
+        <w:rFonts w:hint="default" w:ascii="Symbol" w:hAnsi="Symbol" w:cs="Symbol"/>
       </w:rPr>
     </w:lvl>
     <w:lvl w:ilvl="1">
@@ -5015,7 +5041,7 @@
         <w:ind w:left="2160" w:hanging="360"/>
       </w:pPr>
       <w:rPr>
-        <w:rFonts w:ascii="Courier New" w:hAnsi="Courier New" w:cs="Courier New" w:hint="default"/>
+        <w:rFonts w:hint="default" w:ascii="Courier New" w:hAnsi="Courier New" w:cs="Courier New"/>
       </w:rPr>
     </w:lvl>
     <w:lvl w:ilvl="2">
@@ -5030,7 +5056,7 @@
         <w:ind w:left="2880" w:hanging="360"/>
       </w:pPr>
       <w:rPr>
-        <w:rFonts w:ascii="Wingdings" w:hAnsi="Wingdings" w:cs="Wingdings" w:hint="default"/>
+        <w:rFonts w:hint="default" w:ascii="Wingdings" w:hAnsi="Wingdings" w:cs="Wingdings"/>
       </w:rPr>
     </w:lvl>
     <w:lvl w:ilvl="3">
@@ -5045,7 +5071,7 @@
         <w:ind w:left="3600" w:hanging="360"/>
       </w:pPr>
       <w:rPr>
-        <w:rFonts w:ascii="Symbol" w:hAnsi="Symbol" w:cs="Symbol" w:hint="default"/>
+        <w:rFonts w:hint="default" w:ascii="Symbol" w:hAnsi="Symbol" w:cs="Symbol"/>
       </w:rPr>
     </w:lvl>
     <w:lvl w:ilvl="4">
@@ -5060,7 +5086,7 @@
         <w:ind w:left="4320" w:hanging="360"/>
       </w:pPr>
       <w:rPr>
-        <w:rFonts w:ascii="Courier New" w:hAnsi="Courier New" w:cs="Courier New" w:hint="default"/>
+        <w:rFonts w:hint="default" w:ascii="Courier New" w:hAnsi="Courier New" w:cs="Courier New"/>
       </w:rPr>
     </w:lvl>
     <w:lvl w:ilvl="5">
@@ -5075,7 +5101,7 @@
         <w:ind w:left="5040" w:hanging="360"/>
       </w:pPr>
       <w:rPr>
-        <w:rFonts w:ascii="Wingdings" w:hAnsi="Wingdings" w:cs="Wingdings" w:hint="default"/>
+        <w:rFonts w:hint="default" w:ascii="Wingdings" w:hAnsi="Wingdings" w:cs="Wingdings"/>
       </w:rPr>
     </w:lvl>
     <w:lvl w:ilvl="6">
@@ -5090,7 +5116,7 @@
         <w:ind w:left="5760" w:hanging="360"/>
       </w:pPr>
       <w:rPr>
-        <w:rFonts w:ascii="Symbol" w:hAnsi="Symbol" w:cs="Symbol" w:hint="default"/>
+        <w:rFonts w:hint="default" w:ascii="Symbol" w:hAnsi="Symbol" w:cs="Symbol"/>
       </w:rPr>
     </w:lvl>
     <w:lvl w:ilvl="7">
@@ -5105,7 +5131,7 @@
         <w:ind w:left="6480" w:hanging="360"/>
       </w:pPr>
       <w:rPr>
-        <w:rFonts w:ascii="Courier New" w:hAnsi="Courier New" w:cs="Courier New" w:hint="default"/>
+        <w:rFonts w:hint="default" w:ascii="Courier New" w:hAnsi="Courier New" w:cs="Courier New"/>
       </w:rPr>
     </w:lvl>
     <w:lvl w:ilvl="8">
@@ -5120,7 +5146,7 @@
         <w:ind w:left="7200" w:hanging="360"/>
       </w:pPr>
       <w:rPr>
-        <w:rFonts w:ascii="Wingdings" w:hAnsi="Wingdings" w:cs="Wingdings" w:hint="default"/>
+        <w:rFonts w:hint="default" w:ascii="Wingdings" w:hAnsi="Wingdings" w:cs="Wingdings"/>
       </w:rPr>
     </w:lvl>
   </w:abstractNum>
@@ -5140,7 +5166,7 @@
         <w:ind w:left="1440" w:hanging="360"/>
       </w:pPr>
       <w:rPr>
-        <w:rFonts w:ascii="Symbol" w:hAnsi="Symbol" w:cs="Symbol" w:hint="default"/>
+        <w:rFonts w:hint="default" w:ascii="Symbol" w:hAnsi="Symbol" w:cs="Symbol"/>
       </w:rPr>
     </w:lvl>
     <w:lvl w:ilvl="1">
@@ -5155,7 +5181,7 @@
         <w:ind w:left="2160" w:hanging="360"/>
       </w:pPr>
       <w:rPr>
-        <w:rFonts w:ascii="Courier New" w:hAnsi="Courier New" w:cs="Courier New" w:hint="default"/>
+        <w:rFonts w:hint="default" w:ascii="Courier New" w:hAnsi="Courier New" w:cs="Courier New"/>
       </w:rPr>
     </w:lvl>
     <w:lvl w:ilvl="2">
@@ -5170,7 +5196,7 @@
         <w:ind w:left="2880" w:hanging="360"/>
       </w:pPr>
       <w:rPr>
-        <w:rFonts w:ascii="Wingdings" w:hAnsi="Wingdings" w:cs="Wingdings" w:hint="default"/>
+        <w:rFonts w:hint="default" w:ascii="Wingdings" w:hAnsi="Wingdings" w:cs="Wingdings"/>
       </w:rPr>
     </w:lvl>
     <w:lvl w:ilvl="3">
@@ -5185,7 +5211,7 @@
         <w:ind w:left="3600" w:hanging="360"/>
       </w:pPr>
       <w:rPr>
-        <w:rFonts w:ascii="Symbol" w:hAnsi="Symbol" w:cs="Symbol" w:hint="default"/>
+        <w:rFonts w:hint="default" w:ascii="Symbol" w:hAnsi="Symbol" w:cs="Symbol"/>
       </w:rPr>
     </w:lvl>
     <w:lvl w:ilvl="4">
@@ -5200,7 +5226,7 @@
         <w:ind w:left="4320" w:hanging="360"/>
       </w:pPr>
       <w:rPr>
-        <w:rFonts w:ascii="Courier New" w:hAnsi="Courier New" w:cs="Courier New" w:hint="default"/>
+        <w:rFonts w:hint="default" w:ascii="Courier New" w:hAnsi="Courier New" w:cs="Courier New"/>
       </w:rPr>
     </w:lvl>
     <w:lvl w:ilvl="5">
@@ -5215,7 +5241,7 @@
         <w:ind w:left="5040" w:hanging="360"/>
       </w:pPr>
       <w:rPr>
-        <w:rFonts w:ascii="Wingdings" w:hAnsi="Wingdings" w:cs="Wingdings" w:hint="default"/>
+        <w:rFonts w:hint="default" w:ascii="Wingdings" w:hAnsi="Wingdings" w:cs="Wingdings"/>
       </w:rPr>
     </w:lvl>
     <w:lvl w:ilvl="6">
@@ -5230,7 +5256,7 @@
         <w:ind w:left="5760" w:hanging="360"/>
       </w:pPr>
       <w:rPr>
-        <w:rFonts w:ascii="Symbol" w:hAnsi="Symbol" w:cs="Symbol" w:hint="default"/>
+        <w:rFonts w:hint="default" w:ascii="Symbol" w:hAnsi="Symbol" w:cs="Symbol"/>
       </w:rPr>
     </w:lvl>
     <w:lvl w:ilvl="7">
@@ -5245,7 +5271,7 @@
         <w:ind w:left="6480" w:hanging="360"/>
       </w:pPr>
       <w:rPr>
-        <w:rFonts w:ascii="Courier New" w:hAnsi="Courier New" w:cs="Courier New" w:hint="default"/>
+        <w:rFonts w:hint="default" w:ascii="Courier New" w:hAnsi="Courier New" w:cs="Courier New"/>
       </w:rPr>
     </w:lvl>
     <w:lvl w:ilvl="8">
@@ -5260,7 +5286,7 @@
         <w:ind w:left="7200" w:hanging="360"/>
       </w:pPr>
       <w:rPr>
-        <w:rFonts w:ascii="Wingdings" w:hAnsi="Wingdings" w:cs="Wingdings" w:hint="default"/>
+        <w:rFonts w:hint="default" w:ascii="Wingdings" w:hAnsi="Wingdings" w:cs="Wingdings"/>
       </w:rPr>
     </w:lvl>
   </w:abstractNum>
@@ -5402,7 +5428,7 @@
         <w:ind w:left="1440" w:hanging="360"/>
       </w:pPr>
       <w:rPr>
-        <w:rFonts w:ascii="Symbol" w:hAnsi="Symbol" w:cs="Symbol" w:hint="default"/>
+        <w:rFonts w:hint="default" w:ascii="Symbol" w:hAnsi="Symbol" w:cs="Symbol"/>
       </w:rPr>
     </w:lvl>
     <w:lvl w:ilvl="1">
@@ -5417,7 +5443,7 @@
         <w:ind w:left="2160" w:hanging="360"/>
       </w:pPr>
       <w:rPr>
-        <w:rFonts w:ascii="Courier New" w:hAnsi="Courier New" w:cs="Courier New" w:hint="default"/>
+        <w:rFonts w:hint="default" w:ascii="Courier New" w:hAnsi="Courier New" w:cs="Courier New"/>
       </w:rPr>
     </w:lvl>
     <w:lvl w:ilvl="2">
@@ -5432,7 +5458,7 @@
         <w:ind w:left="2880" w:hanging="360"/>
       </w:pPr>
       <w:rPr>
-        <w:rFonts w:ascii="Wingdings" w:hAnsi="Wingdings" w:cs="Wingdings" w:hint="default"/>
+        <w:rFonts w:hint="default" w:ascii="Wingdings" w:hAnsi="Wingdings" w:cs="Wingdings"/>
       </w:rPr>
     </w:lvl>
     <w:lvl w:ilvl="3">
@@ -5447,7 +5473,7 @@
         <w:ind w:left="3600" w:hanging="360"/>
       </w:pPr>
       <w:rPr>
-        <w:rFonts w:ascii="Symbol" w:hAnsi="Symbol" w:cs="Symbol" w:hint="default"/>
+        <w:rFonts w:hint="default" w:ascii="Symbol" w:hAnsi="Symbol" w:cs="Symbol"/>
       </w:rPr>
     </w:lvl>
     <w:lvl w:ilvl="4">
@@ -5462,7 +5488,7 @@
         <w:ind w:left="4320" w:hanging="360"/>
       </w:pPr>
       <w:rPr>
-        <w:rFonts w:ascii="Courier New" w:hAnsi="Courier New" w:cs="Courier New" w:hint="default"/>
+        <w:rFonts w:hint="default" w:ascii="Courier New" w:hAnsi="Courier New" w:cs="Courier New"/>
       </w:rPr>
     </w:lvl>
     <w:lvl w:ilvl="5">
@@ -5477,7 +5503,7 @@
         <w:ind w:left="5040" w:hanging="360"/>
       </w:pPr>
       <w:rPr>
-        <w:rFonts w:ascii="Wingdings" w:hAnsi="Wingdings" w:cs="Wingdings" w:hint="default"/>
+        <w:rFonts w:hint="default" w:ascii="Wingdings" w:hAnsi="Wingdings" w:cs="Wingdings"/>
       </w:rPr>
     </w:lvl>
     <w:lvl w:ilvl="6">
@@ -5492,7 +5518,7 @@
         <w:ind w:left="5760" w:hanging="360"/>
       </w:pPr>
       <w:rPr>
-        <w:rFonts w:ascii="Symbol" w:hAnsi="Symbol" w:cs="Symbol" w:hint="default"/>
+        <w:rFonts w:hint="default" w:ascii="Symbol" w:hAnsi="Symbol" w:cs="Symbol"/>
       </w:rPr>
     </w:lvl>
     <w:lvl w:ilvl="7">
@@ -5507,7 +5533,7 @@
         <w:ind w:left="6480" w:hanging="360"/>
       </w:pPr>
       <w:rPr>
-        <w:rFonts w:ascii="Courier New" w:hAnsi="Courier New" w:cs="Courier New" w:hint="default"/>
+        <w:rFonts w:hint="default" w:ascii="Courier New" w:hAnsi="Courier New" w:cs="Courier New"/>
       </w:rPr>
     </w:lvl>
     <w:lvl w:ilvl="8">
@@ -5522,7 +5548,7 @@
         <w:ind w:left="7200" w:hanging="360"/>
       </w:pPr>
       <w:rPr>
-        <w:rFonts w:ascii="Wingdings" w:hAnsi="Wingdings" w:cs="Wingdings" w:hint="default"/>
+        <w:rFonts w:hint="default" w:ascii="Wingdings" w:hAnsi="Wingdings" w:cs="Wingdings"/>
       </w:rPr>
     </w:lvl>
   </w:abstractNum>
@@ -5542,7 +5568,7 @@
         <w:ind w:left="1440" w:hanging="360"/>
       </w:pPr>
       <w:rPr>
-        <w:rFonts w:ascii="Symbol" w:hAnsi="Symbol" w:cs="Symbol" w:hint="default"/>
+        <w:rFonts w:hint="default" w:ascii="Symbol" w:hAnsi="Symbol" w:cs="Symbol"/>
       </w:rPr>
     </w:lvl>
     <w:lvl w:ilvl="1">
@@ -5557,7 +5583,7 @@
         <w:ind w:left="2160" w:hanging="360"/>
       </w:pPr>
       <w:rPr>
-        <w:rFonts w:ascii="Courier New" w:hAnsi="Courier New" w:cs="Courier New" w:hint="default"/>
+        <w:rFonts w:hint="default" w:ascii="Courier New" w:hAnsi="Courier New" w:cs="Courier New"/>
       </w:rPr>
     </w:lvl>
     <w:lvl w:ilvl="2">
@@ -5572,7 +5598,7 @@
         <w:ind w:left="2880" w:hanging="360"/>
       </w:pPr>
       <w:rPr>
-        <w:rFonts w:ascii="Wingdings" w:hAnsi="Wingdings" w:cs="Wingdings" w:hint="default"/>
+        <w:rFonts w:hint="default" w:ascii="Wingdings" w:hAnsi="Wingdings" w:cs="Wingdings"/>
       </w:rPr>
     </w:lvl>
     <w:lvl w:ilvl="3">
@@ -5587,7 +5613,7 @@
         <w:ind w:left="3600" w:hanging="360"/>
       </w:pPr>
       <w:rPr>
-        <w:rFonts w:ascii="Symbol" w:hAnsi="Symbol" w:cs="Symbol" w:hint="default"/>
+        <w:rFonts w:hint="default" w:ascii="Symbol" w:hAnsi="Symbol" w:cs="Symbol"/>
       </w:rPr>
     </w:lvl>
     <w:lvl w:ilvl="4">
@@ -5602,7 +5628,7 @@
         <w:ind w:left="4320" w:hanging="360"/>
       </w:pPr>
       <w:rPr>
-        <w:rFonts w:ascii="Courier New" w:hAnsi="Courier New" w:cs="Courier New" w:hint="default"/>
+        <w:rFonts w:hint="default" w:ascii="Courier New" w:hAnsi="Courier New" w:cs="Courier New"/>
       </w:rPr>
     </w:lvl>
     <w:lvl w:ilvl="5">
@@ -5617,7 +5643,7 @@
         <w:ind w:left="5040" w:hanging="360"/>
       </w:pPr>
       <w:rPr>
-        <w:rFonts w:ascii="Wingdings" w:hAnsi="Wingdings" w:cs="Wingdings" w:hint="default"/>
+        <w:rFonts w:hint="default" w:ascii="Wingdings" w:hAnsi="Wingdings" w:cs="Wingdings"/>
       </w:rPr>
     </w:lvl>
     <w:lvl w:ilvl="6">
@@ -5632,7 +5658,7 @@
         <w:ind w:left="5760" w:hanging="360"/>
       </w:pPr>
       <w:rPr>
-        <w:rFonts w:ascii="Symbol" w:hAnsi="Symbol" w:cs="Symbol" w:hint="default"/>
+        <w:rFonts w:hint="default" w:ascii="Symbol" w:hAnsi="Symbol" w:cs="Symbol"/>
       </w:rPr>
     </w:lvl>
     <w:lvl w:ilvl="7">
@@ -5647,7 +5673,7 @@
         <w:ind w:left="6480" w:hanging="360"/>
       </w:pPr>
       <w:rPr>
-        <w:rFonts w:ascii="Courier New" w:hAnsi="Courier New" w:cs="Courier New" w:hint="default"/>
+        <w:rFonts w:hint="default" w:ascii="Courier New" w:hAnsi="Courier New" w:cs="Courier New"/>
       </w:rPr>
     </w:lvl>
     <w:lvl w:ilvl="8">
@@ -5662,7 +5688,7 @@
         <w:ind w:left="7200" w:hanging="360"/>
       </w:pPr>
       <w:rPr>
-        <w:rFonts w:ascii="Wingdings" w:hAnsi="Wingdings" w:cs="Wingdings" w:hint="default"/>
+        <w:rFonts w:hint="default" w:ascii="Wingdings" w:hAnsi="Wingdings" w:cs="Wingdings"/>
       </w:rPr>
     </w:lvl>
   </w:abstractNum>
@@ -5691,11 +5717,11 @@
 </file>
 
 <file path=word/styles.xml><?xml version="1.0" encoding="utf-8"?>
-<w:styles xmlns:mc="http://schemas.openxmlformats.org/markup-compatibility/2006" xmlns:r="http://schemas.openxmlformats.org/officeDocument/2006/relationships" xmlns:w="http://schemas.openxmlformats.org/wordprocessingml/2006/main" xmlns:w14="http://schemas.microsoft.com/office/word/2010/wordml" xmlns:w15="http://schemas.microsoft.com/office/word/2012/wordml" mc:Ignorable="w14 w15">
+<w:styles xmlns:wp14="http://schemas.microsoft.com/office/word/2010/wordprocessingDrawing" xmlns:mc="http://schemas.openxmlformats.org/markup-compatibility/2006" xmlns:r="http://schemas.openxmlformats.org/officeDocument/2006/relationships" xmlns:w="http://schemas.openxmlformats.org/wordprocessingml/2006/main" xmlns:w14="http://schemas.microsoft.com/office/word/2010/wordml" xmlns:w15="http://schemas.microsoft.com/office/word/2012/wordml" mc:Ignorable="w14 w15 wp14">
   <w:docDefaults>
     <w:rPrDefault>
       <w:rPr>
-        <w:rFonts w:ascii="Times New Roman" w:eastAsia="SimSun" w:hAnsi="Times New Roman" w:cs="Times New Roman"/>
+        <w:rFonts w:ascii="Times New Roman" w:hAnsi="Times New Roman" w:eastAsia="SimSun" w:cs="Times New Roman"/>
         <w:lang w:val="pt-BR" w:eastAsia="pt-BR" w:bidi="ar-SA"/>
       </w:rPr>
     </w:rPrDefault>
@@ -5727,27 +5753,27 @@
     <w:lsdException w:name="index 9" w:semiHidden="1" w:unhideWhenUsed="1"/>
     <w:lsdException w:name="toc 1" w:uiPriority="39" w:qFormat="1"/>
     <w:lsdException w:name="toc 2" w:uiPriority="39" w:qFormat="1"/>
-    <w:lsdException w:name="toc 3" w:semiHidden="1" w:uiPriority="39" w:unhideWhenUsed="1"/>
-    <w:lsdException w:name="toc 4" w:semiHidden="1" w:uiPriority="39" w:unhideWhenUsed="1"/>
-    <w:lsdException w:name="toc 5" w:semiHidden="1" w:uiPriority="39" w:unhideWhenUsed="1"/>
-    <w:lsdException w:name="toc 6" w:semiHidden="1" w:uiPriority="39" w:unhideWhenUsed="1"/>
-    <w:lsdException w:name="toc 7" w:semiHidden="1" w:uiPriority="39" w:unhideWhenUsed="1"/>
-    <w:lsdException w:name="toc 8" w:semiHidden="1" w:uiPriority="39" w:unhideWhenUsed="1"/>
-    <w:lsdException w:name="toc 9" w:semiHidden="1" w:uiPriority="39" w:unhideWhenUsed="1"/>
+    <w:lsdException w:name="toc 3" w:uiPriority="39" w:semiHidden="1" w:unhideWhenUsed="1"/>
+    <w:lsdException w:name="toc 4" w:uiPriority="39" w:semiHidden="1" w:unhideWhenUsed="1"/>
+    <w:lsdException w:name="toc 5" w:uiPriority="39" w:semiHidden="1" w:unhideWhenUsed="1"/>
+    <w:lsdException w:name="toc 6" w:uiPriority="39" w:semiHidden="1" w:unhideWhenUsed="1"/>
+    <w:lsdException w:name="toc 7" w:uiPriority="39" w:semiHidden="1" w:unhideWhenUsed="1"/>
+    <w:lsdException w:name="toc 8" w:uiPriority="39" w:semiHidden="1" w:unhideWhenUsed="1"/>
+    <w:lsdException w:name="toc 9" w:uiPriority="39" w:semiHidden="1" w:unhideWhenUsed="1"/>
     <w:lsdException w:name="Normal Indent" w:semiHidden="1" w:unhideWhenUsed="1"/>
     <w:lsdException w:name="footnote text" w:semiHidden="1" w:unhideWhenUsed="1"/>
     <w:lsdException w:name="annotation text" w:semiHidden="1" w:unhideWhenUsed="1"/>
-    <w:lsdException w:name="header" w:semiHidden="1" w:uiPriority="0"/>
-    <w:lsdException w:name="footer" w:semiHidden="1" w:uiPriority="0"/>
+    <w:lsdException w:name="header" w:uiPriority="0" w:semiHidden="1"/>
+    <w:lsdException w:name="footer" w:uiPriority="0" w:semiHidden="1"/>
     <w:lsdException w:name="index heading" w:semiHidden="1" w:unhideWhenUsed="1"/>
-    <w:lsdException w:name="caption" w:semiHidden="1" w:uiPriority="35" w:unhideWhenUsed="1" w:qFormat="1"/>
+    <w:lsdException w:name="caption" w:uiPriority="35" w:semiHidden="1" w:unhideWhenUsed="1" w:qFormat="1"/>
     <w:lsdException w:name="table of figures" w:semiHidden="1" w:unhideWhenUsed="1"/>
     <w:lsdException w:name="envelope address" w:semiHidden="1" w:unhideWhenUsed="1"/>
     <w:lsdException w:name="envelope return" w:semiHidden="1" w:unhideWhenUsed="1"/>
     <w:lsdException w:name="footnote reference" w:semiHidden="1" w:unhideWhenUsed="1"/>
     <w:lsdException w:name="annotation reference" w:semiHidden="1" w:unhideWhenUsed="1"/>
     <w:lsdException w:name="line number" w:semiHidden="1" w:unhideWhenUsed="1"/>
-    <w:lsdException w:name="page number" w:semiHidden="1" w:uiPriority="0" w:qFormat="1"/>
+    <w:lsdException w:name="page number" w:uiPriority="0" w:semiHidden="1" w:qFormat="1"/>
     <w:lsdException w:name="endnote reference" w:semiHidden="1" w:unhideWhenUsed="1"/>
     <w:lsdException w:name="endnote text" w:semiHidden="1" w:unhideWhenUsed="1"/>
     <w:lsdException w:name="table of authorities" w:semiHidden="1" w:unhideWhenUsed="1"/>
@@ -5771,8 +5797,8 @@
     <w:lsdException w:name="Title" w:uiPriority="0" w:qFormat="1"/>
     <w:lsdException w:name="Closing" w:semiHidden="1" w:unhideWhenUsed="1"/>
     <w:lsdException w:name="Signature" w:semiHidden="1" w:unhideWhenUsed="1"/>
-    <w:lsdException w:name="Default Paragraph Font" w:semiHidden="1" w:uiPriority="1" w:unhideWhenUsed="1"/>
-    <w:lsdException w:name="Body Text" w:semiHidden="1" w:uiPriority="0" w:qFormat="1"/>
+    <w:lsdException w:name="Default Paragraph Font" w:uiPriority="1" w:semiHidden="1" w:unhideWhenUsed="1"/>
+    <w:lsdException w:name="Body Text" w:uiPriority="0" w:semiHidden="1" w:qFormat="1"/>
     <w:lsdException w:name="Body Text Indent" w:semiHidden="1" w:unhideWhenUsed="1"/>
     <w:lsdException w:name="List Continue" w:semiHidden="1" w:unhideWhenUsed="1"/>
     <w:lsdException w:name="List Continue 2" w:semiHidden="1" w:unhideWhenUsed="1"/>
@@ -5966,8 +5992,8 @@
     <w:lsdException w:name="Subtle Reference" w:uiPriority="31" w:qFormat="1"/>
     <w:lsdException w:name="Intense Reference" w:uiPriority="32" w:qFormat="1"/>
     <w:lsdException w:name="Book Title" w:uiPriority="33" w:qFormat="1"/>
-    <w:lsdException w:name="Bibliography" w:semiHidden="1" w:uiPriority="37" w:unhideWhenUsed="1"/>
-    <w:lsdException w:name="TOC Heading" w:semiHidden="1" w:uiPriority="39" w:unhideWhenUsed="1" w:qFormat="1"/>
+    <w:lsdException w:name="Bibliography" w:uiPriority="37" w:semiHidden="1" w:unhideWhenUsed="1"/>
+    <w:lsdException w:name="TOC Heading" w:uiPriority="39" w:semiHidden="1" w:unhideWhenUsed="1" w:qFormat="1"/>
     <w:lsdException w:name="Plain Table 1" w:uiPriority="41"/>
     <w:lsdException w:name="Plain Table 2" w:uiPriority="42"/>
     <w:lsdException w:name="Plain Table 3" w:uiPriority="43"/>
@@ -6073,7 +6099,7 @@
     <w:lsdException w:name="List Table 6 Colorful Accent 6" w:uiPriority="51"/>
     <w:lsdException w:name="List Table 7 Colorful Accent 6" w:uiPriority="52"/>
   </w:latentStyles>
-  <w:style w:type="paragraph" w:default="1" w:styleId="Normal">
+  <w:style w:type="paragraph" w:styleId="Normal" w:default="1">
     <w:name w:val="Normal"/>
     <w:qFormat/>
     <w:pPr>
@@ -6267,13 +6293,13 @@
       <w:szCs w:val="18"/>
     </w:rPr>
   </w:style>
-  <w:style w:type="character" w:default="1" w:styleId="Fontepargpadro">
+  <w:style w:type="character" w:styleId="Fontepargpadro" w:default="1">
     <w:name w:val="Default Paragraph Font"/>
     <w:uiPriority w:val="1"/>
     <w:semiHidden/>
     <w:unhideWhenUsed/>
   </w:style>
-  <w:style w:type="table" w:default="1" w:styleId="Tabelanormal">
+  <w:style w:type="table" w:styleId="Tabelanormal" w:default="1">
     <w:name w:val="Normal Table"/>
     <w:uiPriority w:val="99"/>
     <w:semiHidden/>
@@ -6288,7 +6314,7 @@
       </w:tblCellMar>
     </w:tblPr>
   </w:style>
-  <w:style w:type="numbering" w:default="1" w:styleId="Semlista">
+  <w:style w:type="numbering" w:styleId="Semlista" w:default="1">
     <w:name w:val="No List"/>
     <w:uiPriority w:val="99"/>
     <w:semiHidden/>
@@ -6308,13 +6334,13 @@
     <w:semiHidden/>
     <w:qFormat/>
   </w:style>
-  <w:style w:type="character" w:customStyle="1" w:styleId="Ttulo1Char">
+  <w:style w:type="character" w:styleId="Ttulo1Char" w:customStyle="1">
     <w:name w:val="Título 1 Char"/>
     <w:basedOn w:val="Fontepargpadro"/>
     <w:link w:val="Ttulo1"/>
     <w:qFormat/>
     <w:rPr>
-      <w:rFonts w:ascii="Arial" w:eastAsia="Times New Roman" w:hAnsi="Arial" w:cs="Times New Roman"/>
+      <w:rFonts w:ascii="Arial" w:hAnsi="Arial" w:eastAsia="Times New Roman" w:cs="Times New Roman"/>
       <w:b/>
       <w:bCs/>
       <w:sz w:val="24"/>
@@ -6322,13 +6348,13 @@
       <w:lang w:val="en-US"/>
     </w:rPr>
   </w:style>
-  <w:style w:type="character" w:customStyle="1" w:styleId="Ttulo2Char">
+  <w:style w:type="character" w:styleId="Ttulo2Char" w:customStyle="1">
     <w:name w:val="Título 2 Char"/>
     <w:basedOn w:val="Fontepargpadro"/>
     <w:link w:val="Ttulo2"/>
     <w:qFormat/>
     <w:rPr>
-      <w:rFonts w:ascii="Arial" w:eastAsia="Times New Roman" w:hAnsi="Arial" w:cs="Times New Roman"/>
+      <w:rFonts w:ascii="Arial" w:hAnsi="Arial" w:eastAsia="Times New Roman" w:cs="Times New Roman"/>
       <w:b/>
       <w:bCs/>
       <w:sz w:val="20"/>
@@ -6336,13 +6362,13 @@
       <w:lang w:val="en-US"/>
     </w:rPr>
   </w:style>
-  <w:style w:type="character" w:customStyle="1" w:styleId="Ttulo3Char">
+  <w:style w:type="character" w:styleId="Ttulo3Char" w:customStyle="1">
     <w:name w:val="Título 3 Char"/>
     <w:basedOn w:val="Fontepargpadro"/>
     <w:link w:val="Ttulo3"/>
     <w:qFormat/>
     <w:rPr>
-      <w:rFonts w:ascii="Arial" w:eastAsia="Times New Roman" w:hAnsi="Arial" w:cs="Times New Roman"/>
+      <w:rFonts w:ascii="Arial" w:hAnsi="Arial" w:eastAsia="Times New Roman" w:cs="Times New Roman"/>
       <w:i/>
       <w:iCs/>
       <w:sz w:val="20"/>
@@ -6350,59 +6376,59 @@
       <w:lang w:val="en-US"/>
     </w:rPr>
   </w:style>
-  <w:style w:type="character" w:customStyle="1" w:styleId="Ttulo4Char">
+  <w:style w:type="character" w:styleId="Ttulo4Char" w:customStyle="1">
     <w:name w:val="Título 4 Char"/>
     <w:basedOn w:val="Fontepargpadro"/>
     <w:link w:val="Ttulo4"/>
     <w:qFormat/>
     <w:rPr>
-      <w:rFonts w:ascii="Arial" w:eastAsia="Times New Roman" w:hAnsi="Arial" w:cs="Times New Roman"/>
+      <w:rFonts w:ascii="Arial" w:hAnsi="Arial" w:eastAsia="Times New Roman" w:cs="Times New Roman"/>
       <w:sz w:val="20"/>
       <w:szCs w:val="20"/>
       <w:lang w:val="en-US"/>
     </w:rPr>
   </w:style>
-  <w:style w:type="character" w:customStyle="1" w:styleId="Ttulo5Char">
+  <w:style w:type="character" w:styleId="Ttulo5Char" w:customStyle="1">
     <w:name w:val="Título 5 Char"/>
     <w:basedOn w:val="Fontepargpadro"/>
     <w:link w:val="Ttulo5"/>
     <w:qFormat/>
     <w:rPr>
-      <w:rFonts w:ascii="Times New Roman" w:eastAsia="Times New Roman" w:hAnsi="Times New Roman" w:cs="Times New Roman"/>
+      <w:rFonts w:ascii="Times New Roman" w:hAnsi="Times New Roman" w:eastAsia="Times New Roman" w:cs="Times New Roman"/>
       <w:lang w:val="en-US"/>
     </w:rPr>
   </w:style>
-  <w:style w:type="character" w:customStyle="1" w:styleId="Ttulo6Char">
+  <w:style w:type="character" w:styleId="Ttulo6Char" w:customStyle="1">
     <w:name w:val="Título 6 Char"/>
     <w:basedOn w:val="Fontepargpadro"/>
     <w:link w:val="Ttulo6"/>
     <w:qFormat/>
     <w:rPr>
-      <w:rFonts w:ascii="Times New Roman" w:eastAsia="Times New Roman" w:hAnsi="Times New Roman" w:cs="Times New Roman"/>
+      <w:rFonts w:ascii="Times New Roman" w:hAnsi="Times New Roman" w:eastAsia="Times New Roman" w:cs="Times New Roman"/>
       <w:i/>
       <w:iCs/>
       <w:lang w:val="en-US"/>
     </w:rPr>
   </w:style>
-  <w:style w:type="character" w:customStyle="1" w:styleId="Ttulo7Char">
+  <w:style w:type="character" w:styleId="Ttulo7Char" w:customStyle="1">
     <w:name w:val="Título 7 Char"/>
     <w:basedOn w:val="Fontepargpadro"/>
     <w:link w:val="Ttulo7"/>
     <w:qFormat/>
     <w:rPr>
-      <w:rFonts w:ascii="Times New Roman" w:eastAsia="Times New Roman" w:hAnsi="Times New Roman" w:cs="Times New Roman"/>
+      <w:rFonts w:ascii="Times New Roman" w:hAnsi="Times New Roman" w:eastAsia="Times New Roman" w:cs="Times New Roman"/>
       <w:sz w:val="20"/>
       <w:szCs w:val="20"/>
       <w:lang w:val="en-US"/>
     </w:rPr>
   </w:style>
-  <w:style w:type="character" w:customStyle="1" w:styleId="Ttulo8Char">
+  <w:style w:type="character" w:styleId="Ttulo8Char" w:customStyle="1">
     <w:name w:val="Título 8 Char"/>
     <w:basedOn w:val="Fontepargpadro"/>
     <w:link w:val="Ttulo8"/>
     <w:qFormat/>
     <w:rPr>
-      <w:rFonts w:ascii="Times New Roman" w:eastAsia="Times New Roman" w:hAnsi="Times New Roman" w:cs="Times New Roman"/>
+      <w:rFonts w:ascii="Times New Roman" w:hAnsi="Times New Roman" w:eastAsia="Times New Roman" w:cs="Times New Roman"/>
       <w:i/>
       <w:iCs/>
       <w:sz w:val="20"/>
@@ -6410,13 +6436,13 @@
       <w:lang w:val="en-US"/>
     </w:rPr>
   </w:style>
-  <w:style w:type="character" w:customStyle="1" w:styleId="Ttulo9Char">
+  <w:style w:type="character" w:styleId="Ttulo9Char" w:customStyle="1">
     <w:name w:val="Título 9 Char"/>
     <w:basedOn w:val="Fontepargpadro"/>
     <w:link w:val="Ttulo9"/>
     <w:qFormat/>
     <w:rPr>
-      <w:rFonts w:ascii="Times New Roman" w:eastAsia="Times New Roman" w:hAnsi="Times New Roman" w:cs="Times New Roman"/>
+      <w:rFonts w:ascii="Times New Roman" w:hAnsi="Times New Roman" w:eastAsia="Times New Roman" w:cs="Times New Roman"/>
       <w:b/>
       <w:bCs/>
       <w:i/>
@@ -6426,13 +6452,13 @@
       <w:lang w:val="en-US"/>
     </w:rPr>
   </w:style>
-  <w:style w:type="character" w:customStyle="1" w:styleId="TtuloChar">
+  <w:style w:type="character" w:styleId="TtuloChar" w:customStyle="1">
     <w:name w:val="Título Char"/>
     <w:basedOn w:val="Fontepargpadro"/>
     <w:link w:val="Ttulo"/>
     <w:qFormat/>
     <w:rPr>
-      <w:rFonts w:ascii="Arial" w:eastAsia="Times New Roman" w:hAnsi="Arial" w:cs="Times New Roman"/>
+      <w:rFonts w:ascii="Arial" w:hAnsi="Arial" w:eastAsia="Times New Roman" w:cs="Times New Roman"/>
       <w:b/>
       <w:bCs/>
       <w:sz w:val="36"/>
@@ -6440,46 +6466,46 @@
       <w:lang w:val="en-US"/>
     </w:rPr>
   </w:style>
-  <w:style w:type="character" w:customStyle="1" w:styleId="CabealhoChar">
+  <w:style w:type="character" w:styleId="CabealhoChar" w:customStyle="1">
     <w:name w:val="Cabeçalho Char"/>
     <w:basedOn w:val="Fontepargpadro"/>
     <w:link w:val="Cabealho"/>
     <w:semiHidden/>
     <w:qFormat/>
     <w:rPr>
-      <w:rFonts w:ascii="Times New Roman" w:eastAsia="Times New Roman" w:hAnsi="Times New Roman" w:cs="Times New Roman"/>
+      <w:rFonts w:ascii="Times New Roman" w:hAnsi="Times New Roman" w:eastAsia="Times New Roman" w:cs="Times New Roman"/>
       <w:sz w:val="20"/>
       <w:szCs w:val="20"/>
       <w:lang w:val="en-US"/>
     </w:rPr>
   </w:style>
-  <w:style w:type="character" w:customStyle="1" w:styleId="RodapChar">
+  <w:style w:type="character" w:styleId="RodapChar" w:customStyle="1">
     <w:name w:val="Rodapé Char"/>
     <w:basedOn w:val="Fontepargpadro"/>
     <w:link w:val="Rodap"/>
     <w:semiHidden/>
     <w:qFormat/>
     <w:rPr>
-      <w:rFonts w:ascii="Times New Roman" w:eastAsia="Times New Roman" w:hAnsi="Times New Roman" w:cs="Times New Roman"/>
+      <w:rFonts w:ascii="Times New Roman" w:hAnsi="Times New Roman" w:eastAsia="Times New Roman" w:cs="Times New Roman"/>
       <w:sz w:val="20"/>
       <w:szCs w:val="20"/>
       <w:lang w:val="en-US"/>
     </w:rPr>
   </w:style>
-  <w:style w:type="character" w:customStyle="1" w:styleId="CorpodetextoChar">
+  <w:style w:type="character" w:styleId="CorpodetextoChar" w:customStyle="1">
     <w:name w:val="Corpo de texto Char"/>
     <w:basedOn w:val="Fontepargpadro"/>
     <w:link w:val="Corpodetexto"/>
     <w:semiHidden/>
     <w:qFormat/>
     <w:rPr>
-      <w:rFonts w:ascii="Times New Roman" w:eastAsia="Times New Roman" w:hAnsi="Times New Roman" w:cs="Times New Roman"/>
+      <w:rFonts w:ascii="Times New Roman" w:hAnsi="Times New Roman" w:eastAsia="Times New Roman" w:cs="Times New Roman"/>
       <w:sz w:val="20"/>
       <w:szCs w:val="20"/>
       <w:lang w:val="en-US"/>
     </w:rPr>
   </w:style>
-  <w:style w:type="character" w:customStyle="1" w:styleId="TextodebaloChar">
+  <w:style w:type="character" w:styleId="TextodebaloChar" w:customStyle="1">
     <w:name w:val="Texto de balão Char"/>
     <w:basedOn w:val="Fontepargpadro"/>
     <w:link w:val="Textodebalo"/>
@@ -6487,13 +6513,13 @@
     <w:semiHidden/>
     <w:qFormat/>
     <w:rPr>
-      <w:rFonts w:ascii="Tahoma" w:eastAsia="Times New Roman" w:hAnsi="Tahoma" w:cs="Tahoma"/>
+      <w:rFonts w:ascii="Tahoma" w:hAnsi="Tahoma" w:eastAsia="Times New Roman" w:cs="Tahoma"/>
       <w:sz w:val="16"/>
       <w:szCs w:val="16"/>
       <w:lang w:val="en-US"/>
     </w:rPr>
   </w:style>
-  <w:style w:type="character" w:customStyle="1" w:styleId="Vnculodendice">
+  <w:style w:type="character" w:styleId="Vnculodendice" w:customStyle="1">
     <w:name w:val="Vínculo de índice"/>
     <w:qFormat/>
   </w:style>
@@ -6550,7 +6576,7 @@
       <w:szCs w:val="24"/>
     </w:rPr>
   </w:style>
-  <w:style w:type="paragraph" w:customStyle="1" w:styleId="ndice">
+  <w:style w:type="paragraph" w:styleId="ndice" w:customStyle="1">
     <w:name w:val="Índice"/>
     <w:basedOn w:val="Normal"/>
     <w:qFormat/>
@@ -6591,7 +6617,7 @@
       <w:lang w:val="pt-BR" w:eastAsia="pt-BR"/>
     </w:rPr>
   </w:style>
-  <w:style w:type="paragraph" w:customStyle="1" w:styleId="CabealhoeRodap">
+  <w:style w:type="paragraph" w:styleId="CabealhoeRodap" w:customStyle="1">
     <w:name w:val="Cabeçalho e Rodapé"/>
     <w:basedOn w:val="Normal"/>
     <w:qFormat/>
@@ -6651,7 +6677,7 @@
       <w:ind w:right="720"/>
     </w:pPr>
   </w:style>
-  <w:style w:type="paragraph" w:customStyle="1" w:styleId="InfoBlue">
+  <w:style w:type="paragraph" w:styleId="InfoBlue" w:customStyle="1">
     <w:name w:val="InfoBlue"/>
     <w:basedOn w:val="Normal"/>
     <w:next w:val="Corpodetexto"/>
@@ -6665,7 +6691,7 @@
       <w:lang w:val="pt-BR"/>
     </w:rPr>
   </w:style>
-  <w:style w:type="paragraph" w:customStyle="1" w:styleId="CabealhodoSumrio1">
+  <w:style w:type="paragraph" w:styleId="CabealhodoSumrio1" w:customStyle="1">
     <w:name w:val="Cabeçalho do Sumário1"/>
     <w:basedOn w:val="Ttulo1"/>
     <w:next w:val="Normal"/>
@@ -6720,6 +6746,39 @@
     <w:basedOn w:val="ndice"/>
   </w:style>
 </w:styles>
+</file>
+
+<file path=word/glossary/document.xml><?xml version="1.0" encoding="utf-8"?>
+<w:glossaryDocument xmlns:w14="http://schemas.microsoft.com/office/word/2010/wordml" xmlns:w="http://schemas.openxmlformats.org/wordprocessingml/2006/main">
+  <w:docParts>
+    <w:docPart>
+      <w:docPartPr>
+        <w:name w:val="DefaultPlaceholder_1081868574"/>
+        <w:category>
+          <w:name w:val="General"/>
+          <w:gallery w:val="placeholder"/>
+        </w:category>
+        <w:types>
+          <w:type w:val="bbPlcHdr"/>
+        </w:types>
+        <w:behaviors>
+          <w:behavior w:val="content"/>
+        </w:behaviors>
+        <w:guid w:val="{6f7cdcb4-76a7-4d24-8316-fc0ad37720ad}"/>
+      </w:docPartPr>
+      <w:docPartBody>
+        <w:p>
+          <w:r>
+            <w:rPr>
+              <w:rStyle w:val="PlaceholderText"/>
+            </w:rPr>
+            <w:t/>
+          </w:r>
+        </w:p>
+      </w:docPartBody>
+    </w:docPart>
+  </w:docParts>
+</w:glossaryDocument>
 </file>
 
 <file path=word/theme/theme1.xml><?xml version="1.0" encoding="utf-8"?>

</xml_diff>